<commit_message>
Added DDL and Table screenshots
</commit_message>
<xml_diff>
--- a/ACIS5504/Projects/1/Milestone 2 Normalization and SQL DDL/Ahmed_Gasser_Development Project 1 Milestone 2 Report.docx
+++ b/ACIS5504/Projects/1/Milestone 2 Normalization and SQL DDL/Ahmed_Gasser_Development Project 1 Milestone 2 Report.docx
@@ -3,6 +3,1293 @@
 <w:document xmlns:wpc="http://schemas.microsoft.com/office/word/2010/wordprocessingCanvas" xmlns:cx="http://schemas.microsoft.com/office/drawing/2014/chartex" xmlns:cx1="http://schemas.microsoft.com/office/drawing/2015/9/8/chartex" xmlns:cx2="http://schemas.microsoft.com/office/drawing/2015/10/21/chartex" xmlns:cx3="http://schemas.microsoft.com/office/drawing/2016/5/9/chartex" xmlns:cx4="http://schemas.microsoft.com/office/drawing/2016/5/10/chartex" xmlns:cx5="http://schemas.microsoft.com/office/drawing/2016/5/11/chartex" xmlns:cx6="http://schemas.microsoft.com/office/drawing/2016/5/12/chartex" xmlns:cx7="http://schemas.microsoft.com/office/drawing/2016/5/13/chartex" xmlns:cx8="http://schemas.microsoft.com/office/drawing/2016/5/14/chartex" xmlns:mc="http://schemas.openxmlformats.org/markup-compatibility/2006" xmlns:aink="http://schemas.microsoft.com/office/drawing/2016/ink" xmlns:am3d="http://schemas.microsoft.com/office/drawing/2017/model3d" xmlns:o="urn:schemas-microsoft-com:office:office" xmlns:r="http://schemas.openxmlformats.org/officeDocument/2006/relationships" xmlns:m="http://schemas.openxmlformats.org/officeDocument/2006/math" xmlns:v="urn:schemas-microsoft-com:vml" xmlns:wp14="http://schemas.microsoft.com/office/word/2010/wordprocessingDrawing" xmlns:wp="http://schemas.openxmlformats.org/drawingml/2006/wordprocessingDrawing" xmlns:w10="urn:schemas-microsoft-com:office:word" xmlns:w="http://schemas.openxmlformats.org/wordprocessingml/2006/main" xmlns:w14="http://schemas.microsoft.com/office/word/2010/wordml" xmlns:w15="http://schemas.microsoft.com/office/word/2012/wordml" xmlns:w16cid="http://schemas.microsoft.com/office/word/2016/wordml/cid" xmlns:w16se="http://schemas.microsoft.com/office/word/2015/wordml/symex" xmlns:wpg="http://schemas.microsoft.com/office/word/2010/wordprocessingGroup" xmlns:wpi="http://schemas.microsoft.com/office/word/2010/wordprocessingInk" xmlns:wne="http://schemas.microsoft.com/office/word/2006/wordml" xmlns:wps="http://schemas.microsoft.com/office/word/2010/wordprocessingShape" mc:Ignorable="w14 w15 w16se w16cid wp14">
   <w:body>
     <w:p>
+      <w:pPr>
+        <w:pStyle w:val="ListParagraph"/>
+        <w:numPr>
+          <w:ilvl w:val="0"/>
+          <w:numId w:val="1"/>
+        </w:numPr>
+        <w:shd w:val="clear" w:color="auto" w:fill="F8F8F8"/>
+        <w:jc w:val="center"/>
+        <w:rPr>
+          <w:rFonts w:ascii="Times New Roman" w:hAnsi="Times New Roman" w:cs="Times New Roman"/>
+          <w:b/>
+          <w:bCs/>
+          <w:color w:val="000000" w:themeColor="text1"/>
+          <w:shd w:val="clear" w:color="auto" w:fill="FFFFFF"/>
+        </w:rPr>
+      </w:pPr>
+      <w:r>
+        <w:rPr>
+          <w:rFonts w:ascii="Times New Roman" w:hAnsi="Times New Roman" w:cs="Times New Roman"/>
+          <w:b/>
+          <w:bCs/>
+          <w:color w:val="000000" w:themeColor="text1"/>
+          <w:shd w:val="clear" w:color="auto" w:fill="FFFFFF"/>
+        </w:rPr>
+        <w:t>D</w:t>
+      </w:r>
+      <w:r>
+        <w:rPr>
+          <w:rFonts w:ascii="Times New Roman" w:hAnsi="Times New Roman" w:cs="Times New Roman"/>
+          <w:b/>
+          <w:bCs/>
+          <w:color w:val="000000" w:themeColor="text1"/>
+          <w:shd w:val="clear" w:color="auto" w:fill="FFFFFF"/>
+        </w:rPr>
+        <w:t xml:space="preserve">atabase </w:t>
+      </w:r>
+      <w:r>
+        <w:rPr>
+          <w:rFonts w:ascii="Times New Roman" w:hAnsi="Times New Roman" w:cs="Times New Roman"/>
+          <w:b/>
+          <w:bCs/>
+          <w:color w:val="000000" w:themeColor="text1"/>
+          <w:shd w:val="clear" w:color="auto" w:fill="FFFFFF"/>
+        </w:rPr>
+        <w:t>N</w:t>
+      </w:r>
+      <w:r>
+        <w:rPr>
+          <w:rFonts w:ascii="Times New Roman" w:hAnsi="Times New Roman" w:cs="Times New Roman"/>
+          <w:b/>
+          <w:bCs/>
+          <w:color w:val="000000" w:themeColor="text1"/>
+          <w:shd w:val="clear" w:color="auto" w:fill="FFFFFF"/>
+        </w:rPr>
+        <w:t>ormalization </w:t>
+      </w:r>
+      <w:r>
+        <w:rPr>
+          <w:rFonts w:ascii="Times New Roman" w:hAnsi="Times New Roman" w:cs="Times New Roman"/>
+          <w:b/>
+          <w:bCs/>
+          <w:color w:val="000000" w:themeColor="text1"/>
+          <w:shd w:val="clear" w:color="auto" w:fill="FFFFFF"/>
+        </w:rPr>
+        <w:t>E</w:t>
+      </w:r>
+      <w:r>
+        <w:rPr>
+          <w:rFonts w:ascii="Times New Roman" w:hAnsi="Times New Roman" w:cs="Times New Roman"/>
+          <w:b/>
+          <w:bCs/>
+          <w:color w:val="000000" w:themeColor="text1"/>
+          <w:shd w:val="clear" w:color="auto" w:fill="FFFFFF"/>
+        </w:rPr>
+        <w:t>valuation</w:t>
+      </w:r>
+    </w:p>
+    <w:p>
+      <w:pPr>
+        <w:rPr>
+          <w:rFonts w:ascii="Helvetica" w:hAnsi="Helvetica" w:cs="Helvetica"/>
+          <w:color w:val="000000" w:themeColor="text1"/>
+          <w:shd w:val="clear" w:color="auto" w:fill="FFFFFF"/>
+        </w:rPr>
+      </w:pPr>
+      <w:r>
+        <w:rPr>
+          <w:rFonts w:ascii="Helvetica" w:hAnsi="Helvetica" w:cs="Helvetica"/>
+          <w:color w:val="000000" w:themeColor="text1"/>
+          <w:shd w:val="clear" w:color="auto" w:fill="FFFFFF"/>
+        </w:rPr>
+        <w:br w:type="page"/>
+      </w:r>
+    </w:p>
+    <w:p>
+      <w:pPr>
+        <w:pStyle w:val="ListParagraph"/>
+        <w:numPr>
+          <w:ilvl w:val="0"/>
+          <w:numId w:val="1"/>
+        </w:numPr>
+        <w:shd w:val="clear" w:color="auto" w:fill="F8F8F8"/>
+        <w:jc w:val="center"/>
+        <w:rPr>
+          <w:rFonts w:ascii="Courier New" w:eastAsia="Times New Roman" w:hAnsi="Courier New" w:cs="Courier New"/>
+          <w:i/>
+          <w:iCs/>
+          <w:color w:val="000000" w:themeColor="text1"/>
+          <w:sz w:val="20"/>
+          <w:szCs w:val="20"/>
+        </w:rPr>
+      </w:pPr>
+      <w:r>
+        <w:rPr>
+          <w:noProof/>
+          <w:color w:val="000000" w:themeColor="text1"/>
+        </w:rPr>
+        <w:lastRenderedPageBreak/>
+        <w:drawing>
+          <wp:anchor distT="0" distB="0" distL="114300" distR="114300" simplePos="0" relativeHeight="251658240" behindDoc="0" locked="0" layoutInCell="1" allowOverlap="1" wp14:anchorId="6BE546A8" wp14:editId="3A62AC9A">
+            <wp:simplePos x="0" y="0"/>
+            <wp:positionH relativeFrom="margin">
+              <wp:align>right</wp:align>
+            </wp:positionH>
+            <wp:positionV relativeFrom="paragraph">
+              <wp:posOffset>244475</wp:posOffset>
+            </wp:positionV>
+            <wp:extent cx="5879804" cy="4602706"/>
+            <wp:effectExtent l="0" t="0" r="6985" b="7620"/>
+            <wp:wrapNone/>
+            <wp:docPr id="1" name="Picture 1"/>
+            <wp:cNvGraphicFramePr>
+              <a:graphicFrameLocks xmlns:a="http://schemas.openxmlformats.org/drawingml/2006/main" noChangeAspect="1"/>
+            </wp:cNvGraphicFramePr>
+            <a:graphic xmlns:a="http://schemas.openxmlformats.org/drawingml/2006/main">
+              <a:graphicData uri="http://schemas.openxmlformats.org/drawingml/2006/picture">
+                <pic:pic xmlns:pic="http://schemas.openxmlformats.org/drawingml/2006/picture">
+                  <pic:nvPicPr>
+                    <pic:cNvPr id="1" name=""/>
+                    <pic:cNvPicPr/>
+                  </pic:nvPicPr>
+                  <pic:blipFill>
+                    <a:blip r:embed="rId7">
+                      <a:extLst>
+                        <a:ext uri="{28A0092B-C50C-407E-A947-70E740481C1C}">
+                          <a14:useLocalDpi xmlns:a14="http://schemas.microsoft.com/office/drawing/2010/main" val="0"/>
+                        </a:ext>
+                      </a:extLst>
+                    </a:blip>
+                    <a:stretch>
+                      <a:fillRect/>
+                    </a:stretch>
+                  </pic:blipFill>
+                  <pic:spPr>
+                    <a:xfrm>
+                      <a:off x="0" y="0"/>
+                      <a:ext cx="5879804" cy="4602706"/>
+                    </a:xfrm>
+                    <a:prstGeom prst="rect">
+                      <a:avLst/>
+                    </a:prstGeom>
+                  </pic:spPr>
+                </pic:pic>
+              </a:graphicData>
+            </a:graphic>
+            <wp14:sizeRelH relativeFrom="margin">
+              <wp14:pctWidth>0</wp14:pctWidth>
+            </wp14:sizeRelH>
+            <wp14:sizeRelV relativeFrom="margin">
+              <wp14:pctHeight>0</wp14:pctHeight>
+            </wp14:sizeRelV>
+          </wp:anchor>
+        </w:drawing>
+      </w:r>
+      <w:r>
+        <w:rPr>
+          <w:rFonts w:ascii="Times New Roman" w:hAnsi="Times New Roman" w:cs="Times New Roman"/>
+          <w:b/>
+          <w:bCs/>
+          <w:color w:val="000000" w:themeColor="text1"/>
+          <w:shd w:val="clear" w:color="auto" w:fill="FFFFFF"/>
+        </w:rPr>
+        <w:t>SQL DDL</w:t>
+      </w:r>
+    </w:p>
+    <w:p>
+      <w:pPr>
+        <w:rPr>
+          <w:color w:val="000000" w:themeColor="text1"/>
+        </w:rPr>
+      </w:pPr>
+    </w:p>
+    <w:p>
+      <w:pPr>
+        <w:rPr>
+          <w:color w:val="000000" w:themeColor="text1"/>
+        </w:rPr>
+      </w:pPr>
+    </w:p>
+    <w:p>
+      <w:pPr>
+        <w:rPr>
+          <w:color w:val="000000" w:themeColor="text1"/>
+        </w:rPr>
+      </w:pPr>
+    </w:p>
+    <w:p>
+      <w:pPr>
+        <w:rPr>
+          <w:color w:val="000000" w:themeColor="text1"/>
+        </w:rPr>
+      </w:pPr>
+    </w:p>
+    <w:p>
+      <w:pPr>
+        <w:rPr>
+          <w:color w:val="000000" w:themeColor="text1"/>
+        </w:rPr>
+      </w:pPr>
+    </w:p>
+    <w:p>
+      <w:pPr>
+        <w:rPr>
+          <w:color w:val="000000" w:themeColor="text1"/>
+        </w:rPr>
+      </w:pPr>
+    </w:p>
+    <w:p>
+      <w:pPr>
+        <w:rPr>
+          <w:color w:val="000000" w:themeColor="text1"/>
+        </w:rPr>
+      </w:pPr>
+    </w:p>
+    <w:p>
+      <w:pPr>
+        <w:rPr>
+          <w:color w:val="000000" w:themeColor="text1"/>
+        </w:rPr>
+      </w:pPr>
+    </w:p>
+    <w:p>
+      <w:pPr>
+        <w:rPr>
+          <w:color w:val="000000" w:themeColor="text1"/>
+        </w:rPr>
+      </w:pPr>
+    </w:p>
+    <w:p>
+      <w:pPr>
+        <w:rPr>
+          <w:color w:val="000000" w:themeColor="text1"/>
+        </w:rPr>
+      </w:pPr>
+    </w:p>
+    <w:p>
+      <w:pPr>
+        <w:rPr>
+          <w:color w:val="000000" w:themeColor="text1"/>
+        </w:rPr>
+      </w:pPr>
+    </w:p>
+    <w:p>
+      <w:pPr>
+        <w:rPr>
+          <w:color w:val="000000" w:themeColor="text1"/>
+        </w:rPr>
+      </w:pPr>
+    </w:p>
+    <w:p>
+      <w:pPr>
+        <w:rPr>
+          <w:color w:val="000000" w:themeColor="text1"/>
+        </w:rPr>
+      </w:pPr>
+    </w:p>
+    <w:p>
+      <w:pPr>
+        <w:rPr>
+          <w:color w:val="000000" w:themeColor="text1"/>
+        </w:rPr>
+      </w:pPr>
+    </w:p>
+    <w:p>
+      <w:pPr>
+        <w:rPr>
+          <w:color w:val="000000" w:themeColor="text1"/>
+        </w:rPr>
+      </w:pPr>
+    </w:p>
+    <w:p>
+      <w:pPr>
+        <w:rPr>
+          <w:color w:val="000000" w:themeColor="text1"/>
+        </w:rPr>
+      </w:pPr>
+      <w:r>
+        <w:rPr>
+          <w:noProof/>
+          <w:color w:val="000000" w:themeColor="text1"/>
+        </w:rPr>
+        <w:drawing>
+          <wp:anchor distT="0" distB="0" distL="114300" distR="114300" simplePos="0" relativeHeight="251659264" behindDoc="0" locked="0" layoutInCell="1" allowOverlap="1" wp14:anchorId="7FB1F76D" wp14:editId="42A62BD6">
+            <wp:simplePos x="0" y="0"/>
+            <wp:positionH relativeFrom="margin">
+              <wp:align>right</wp:align>
+            </wp:positionH>
+            <wp:positionV relativeFrom="paragraph">
+              <wp:posOffset>235983</wp:posOffset>
+            </wp:positionV>
+            <wp:extent cx="5879465" cy="4299797"/>
+            <wp:effectExtent l="0" t="0" r="6985" b="5715"/>
+            <wp:wrapNone/>
+            <wp:docPr id="2" name="Picture 2"/>
+            <wp:cNvGraphicFramePr>
+              <a:graphicFrameLocks xmlns:a="http://schemas.openxmlformats.org/drawingml/2006/main" noChangeAspect="1"/>
+            </wp:cNvGraphicFramePr>
+            <a:graphic xmlns:a="http://schemas.openxmlformats.org/drawingml/2006/main">
+              <a:graphicData uri="http://schemas.openxmlformats.org/drawingml/2006/picture">
+                <pic:pic xmlns:pic="http://schemas.openxmlformats.org/drawingml/2006/picture">
+                  <pic:nvPicPr>
+                    <pic:cNvPr id="1" name=""/>
+                    <pic:cNvPicPr/>
+                  </pic:nvPicPr>
+                  <pic:blipFill>
+                    <a:blip r:embed="rId8">
+                      <a:extLst>
+                        <a:ext uri="{28A0092B-C50C-407E-A947-70E740481C1C}">
+                          <a14:useLocalDpi xmlns:a14="http://schemas.microsoft.com/office/drawing/2010/main" val="0"/>
+                        </a:ext>
+                      </a:extLst>
+                    </a:blip>
+                    <a:stretch>
+                      <a:fillRect/>
+                    </a:stretch>
+                  </pic:blipFill>
+                  <pic:spPr>
+                    <a:xfrm>
+                      <a:off x="0" y="0"/>
+                      <a:ext cx="5879465" cy="4299797"/>
+                    </a:xfrm>
+                    <a:prstGeom prst="rect">
+                      <a:avLst/>
+                    </a:prstGeom>
+                  </pic:spPr>
+                </pic:pic>
+              </a:graphicData>
+            </a:graphic>
+            <wp14:sizeRelH relativeFrom="margin">
+              <wp14:pctWidth>0</wp14:pctWidth>
+            </wp14:sizeRelH>
+            <wp14:sizeRelV relativeFrom="margin">
+              <wp14:pctHeight>0</wp14:pctHeight>
+            </wp14:sizeRelV>
+          </wp:anchor>
+        </w:drawing>
+      </w:r>
+    </w:p>
+    <w:p>
+      <w:pPr>
+        <w:rPr>
+          <w:color w:val="000000" w:themeColor="text1"/>
+        </w:rPr>
+      </w:pPr>
+    </w:p>
+    <w:p>
+      <w:pPr>
+        <w:pStyle w:val="ListParagraph"/>
+        <w:rPr>
+          <w:color w:val="000000" w:themeColor="text1"/>
+        </w:rPr>
+      </w:pPr>
+    </w:p>
+    <w:p>
+      <w:pPr>
+        <w:pStyle w:val="ListParagraph"/>
+        <w:rPr>
+          <w:color w:val="000000" w:themeColor="text1"/>
+        </w:rPr>
+      </w:pPr>
+    </w:p>
+    <w:p>
+      <w:pPr>
+        <w:pStyle w:val="ListParagraph"/>
+        <w:rPr>
+          <w:color w:val="000000" w:themeColor="text1"/>
+        </w:rPr>
+      </w:pPr>
+    </w:p>
+    <w:p>
+      <w:pPr>
+        <w:pStyle w:val="ListParagraph"/>
+        <w:rPr>
+          <w:color w:val="000000" w:themeColor="text1"/>
+        </w:rPr>
+      </w:pPr>
+    </w:p>
+    <w:p>
+      <w:pPr>
+        <w:pStyle w:val="ListParagraph"/>
+        <w:rPr>
+          <w:color w:val="000000" w:themeColor="text1"/>
+        </w:rPr>
+      </w:pPr>
+    </w:p>
+    <w:p>
+      <w:pPr>
+        <w:pStyle w:val="ListParagraph"/>
+        <w:rPr>
+          <w:color w:val="000000" w:themeColor="text1"/>
+        </w:rPr>
+      </w:pPr>
+    </w:p>
+    <w:p>
+      <w:pPr>
+        <w:pStyle w:val="ListParagraph"/>
+        <w:rPr>
+          <w:color w:val="000000" w:themeColor="text1"/>
+        </w:rPr>
+      </w:pPr>
+    </w:p>
+    <w:p>
+      <w:pPr>
+        <w:pStyle w:val="ListParagraph"/>
+        <w:rPr>
+          <w:color w:val="000000" w:themeColor="text1"/>
+        </w:rPr>
+      </w:pPr>
+    </w:p>
+    <w:p>
+      <w:pPr>
+        <w:pStyle w:val="ListParagraph"/>
+        <w:rPr>
+          <w:color w:val="000000" w:themeColor="text1"/>
+        </w:rPr>
+      </w:pPr>
+    </w:p>
+    <w:p>
+      <w:pPr>
+        <w:pStyle w:val="ListParagraph"/>
+        <w:rPr>
+          <w:color w:val="000000" w:themeColor="text1"/>
+        </w:rPr>
+      </w:pPr>
+    </w:p>
+    <w:p>
+      <w:pPr>
+        <w:pStyle w:val="ListParagraph"/>
+        <w:rPr>
+          <w:color w:val="000000" w:themeColor="text1"/>
+        </w:rPr>
+      </w:pPr>
+    </w:p>
+    <w:p>
+      <w:pPr>
+        <w:pStyle w:val="ListParagraph"/>
+        <w:rPr>
+          <w:color w:val="000000" w:themeColor="text1"/>
+        </w:rPr>
+      </w:pPr>
+    </w:p>
+    <w:p>
+      <w:pPr>
+        <w:pStyle w:val="ListParagraph"/>
+        <w:rPr>
+          <w:color w:val="000000" w:themeColor="text1"/>
+        </w:rPr>
+      </w:pPr>
+    </w:p>
+    <w:p>
+      <w:pPr>
+        <w:pStyle w:val="ListParagraph"/>
+        <w:rPr>
+          <w:color w:val="000000" w:themeColor="text1"/>
+        </w:rPr>
+      </w:pPr>
+    </w:p>
+    <w:p>
+      <w:pPr>
+        <w:pStyle w:val="ListParagraph"/>
+        <w:rPr>
+          <w:color w:val="000000" w:themeColor="text1"/>
+        </w:rPr>
+      </w:pPr>
+    </w:p>
+    <w:p>
+      <w:pPr>
+        <w:pStyle w:val="ListParagraph"/>
+        <w:rPr>
+          <w:color w:val="000000" w:themeColor="text1"/>
+        </w:rPr>
+      </w:pPr>
+    </w:p>
+    <w:p>
+      <w:pPr>
+        <w:rPr>
+          <w:color w:val="000000" w:themeColor="text1"/>
+        </w:rPr>
+      </w:pPr>
+      <w:r>
+        <w:rPr>
+          <w:noProof/>
+        </w:rPr>
+        <w:lastRenderedPageBreak/>
+        <w:drawing>
+          <wp:anchor distT="0" distB="0" distL="114300" distR="114300" simplePos="0" relativeHeight="251660288" behindDoc="0" locked="0" layoutInCell="1" allowOverlap="1" wp14:anchorId="74A960C7" wp14:editId="1ADD0527">
+            <wp:simplePos x="0" y="0"/>
+            <wp:positionH relativeFrom="margin">
+              <wp:posOffset>74428</wp:posOffset>
+            </wp:positionH>
+            <wp:positionV relativeFrom="paragraph">
+              <wp:posOffset>-893135</wp:posOffset>
+            </wp:positionV>
+            <wp:extent cx="5869172" cy="3788940"/>
+            <wp:effectExtent l="0" t="0" r="0" b="2540"/>
+            <wp:wrapNone/>
+            <wp:docPr id="3" name="Picture 3"/>
+            <wp:cNvGraphicFramePr>
+              <a:graphicFrameLocks xmlns:a="http://schemas.openxmlformats.org/drawingml/2006/main" noChangeAspect="1"/>
+            </wp:cNvGraphicFramePr>
+            <a:graphic xmlns:a="http://schemas.openxmlformats.org/drawingml/2006/main">
+              <a:graphicData uri="http://schemas.openxmlformats.org/drawingml/2006/picture">
+                <pic:pic xmlns:pic="http://schemas.openxmlformats.org/drawingml/2006/picture">
+                  <pic:nvPicPr>
+                    <pic:cNvPr id="1" name=""/>
+                    <pic:cNvPicPr/>
+                  </pic:nvPicPr>
+                  <pic:blipFill>
+                    <a:blip r:embed="rId9">
+                      <a:extLst>
+                        <a:ext uri="{28A0092B-C50C-407E-A947-70E740481C1C}">
+                          <a14:useLocalDpi xmlns:a14="http://schemas.microsoft.com/office/drawing/2010/main" val="0"/>
+                        </a:ext>
+                      </a:extLst>
+                    </a:blip>
+                    <a:stretch>
+                      <a:fillRect/>
+                    </a:stretch>
+                  </pic:blipFill>
+                  <pic:spPr>
+                    <a:xfrm>
+                      <a:off x="0" y="0"/>
+                      <a:ext cx="5869172" cy="3788940"/>
+                    </a:xfrm>
+                    <a:prstGeom prst="rect">
+                      <a:avLst/>
+                    </a:prstGeom>
+                  </pic:spPr>
+                </pic:pic>
+              </a:graphicData>
+            </a:graphic>
+            <wp14:sizeRelH relativeFrom="margin">
+              <wp14:pctWidth>0</wp14:pctWidth>
+            </wp14:sizeRelH>
+            <wp14:sizeRelV relativeFrom="margin">
+              <wp14:pctHeight>0</wp14:pctHeight>
+            </wp14:sizeRelV>
+          </wp:anchor>
+        </w:drawing>
+      </w:r>
+    </w:p>
+    <w:p>
+      <w:pPr>
+        <w:rPr>
+          <w:color w:val="000000" w:themeColor="text1"/>
+        </w:rPr>
+      </w:pPr>
+    </w:p>
+    <w:p>
+      <w:pPr>
+        <w:rPr>
+          <w:color w:val="000000" w:themeColor="text1"/>
+        </w:rPr>
+      </w:pPr>
+      <w:r>
+        <w:rPr>
+          <w:color w:val="000000" w:themeColor="text1"/>
+        </w:rPr>
+        <w:br/>
+      </w:r>
+    </w:p>
+    <w:p>
+      <w:pPr>
+        <w:rPr>
+          <w:color w:val="000000" w:themeColor="text1"/>
+        </w:rPr>
+      </w:pPr>
+    </w:p>
+    <w:p>
+      <w:pPr>
+        <w:rPr>
+          <w:color w:val="000000" w:themeColor="text1"/>
+        </w:rPr>
+      </w:pPr>
+      <w:r>
+        <w:rPr>
+          <w:noProof/>
+          <w:color w:val="000000" w:themeColor="text1"/>
+        </w:rPr>
+        <w:drawing>
+          <wp:anchor distT="0" distB="0" distL="114300" distR="114300" simplePos="0" relativeHeight="251661312" behindDoc="0" locked="0" layoutInCell="1" allowOverlap="1" wp14:anchorId="6B01E692" wp14:editId="096D1E15">
+            <wp:simplePos x="0" y="0"/>
+            <wp:positionH relativeFrom="margin">
+              <wp:posOffset>74295</wp:posOffset>
+            </wp:positionH>
+            <wp:positionV relativeFrom="paragraph">
+              <wp:posOffset>1543035</wp:posOffset>
+            </wp:positionV>
+            <wp:extent cx="5868035" cy="2383790"/>
+            <wp:effectExtent l="0" t="0" r="0" b="0"/>
+            <wp:wrapNone/>
+            <wp:docPr id="4" name="Picture 4"/>
+            <wp:cNvGraphicFramePr>
+              <a:graphicFrameLocks xmlns:a="http://schemas.openxmlformats.org/drawingml/2006/main" noChangeAspect="1"/>
+            </wp:cNvGraphicFramePr>
+            <a:graphic xmlns:a="http://schemas.openxmlformats.org/drawingml/2006/main">
+              <a:graphicData uri="http://schemas.openxmlformats.org/drawingml/2006/picture">
+                <pic:pic xmlns:pic="http://schemas.openxmlformats.org/drawingml/2006/picture">
+                  <pic:nvPicPr>
+                    <pic:cNvPr id="1" name=""/>
+                    <pic:cNvPicPr/>
+                  </pic:nvPicPr>
+                  <pic:blipFill>
+                    <a:blip r:embed="rId10">
+                      <a:extLst>
+                        <a:ext uri="{28A0092B-C50C-407E-A947-70E740481C1C}">
+                          <a14:useLocalDpi xmlns:a14="http://schemas.microsoft.com/office/drawing/2010/main" val="0"/>
+                        </a:ext>
+                      </a:extLst>
+                    </a:blip>
+                    <a:stretch>
+                      <a:fillRect/>
+                    </a:stretch>
+                  </pic:blipFill>
+                  <pic:spPr>
+                    <a:xfrm>
+                      <a:off x="0" y="0"/>
+                      <a:ext cx="5868035" cy="2383790"/>
+                    </a:xfrm>
+                    <a:prstGeom prst="rect">
+                      <a:avLst/>
+                    </a:prstGeom>
+                  </pic:spPr>
+                </pic:pic>
+              </a:graphicData>
+            </a:graphic>
+            <wp14:sizeRelH relativeFrom="margin">
+              <wp14:pctWidth>0</wp14:pctWidth>
+            </wp14:sizeRelH>
+            <wp14:sizeRelV relativeFrom="margin">
+              <wp14:pctHeight>0</wp14:pctHeight>
+            </wp14:sizeRelV>
+          </wp:anchor>
+        </w:drawing>
+      </w:r>
+      <w:r>
+        <w:rPr>
+          <w:color w:val="000000" w:themeColor="text1"/>
+        </w:rPr>
+        <w:br w:type="page"/>
+      </w:r>
+    </w:p>
+    <w:p>
+      <w:pPr>
+        <w:pStyle w:val="ListParagraph"/>
+        <w:numPr>
+          <w:ilvl w:val="0"/>
+          <w:numId w:val="1"/>
+        </w:numPr>
+        <w:shd w:val="clear" w:color="auto" w:fill="F8F8F8"/>
+        <w:jc w:val="center"/>
+        <w:rPr>
+          <w:rFonts w:ascii="Times New Roman" w:hAnsi="Times New Roman" w:cs="Times New Roman"/>
+          <w:b/>
+          <w:bCs/>
+          <w:color w:val="000000" w:themeColor="text1"/>
+          <w:shd w:val="clear" w:color="auto" w:fill="FFFFFF"/>
+        </w:rPr>
+      </w:pPr>
+      <w:r>
+        <w:rPr>
+          <w:rFonts w:ascii="Times New Roman" w:hAnsi="Times New Roman" w:cs="Times New Roman"/>
+          <w:b/>
+          <w:bCs/>
+          <w:color w:val="000000" w:themeColor="text1"/>
+          <w:shd w:val="clear" w:color="auto" w:fill="FFFFFF"/>
+        </w:rPr>
+        <w:lastRenderedPageBreak/>
+        <w:t>Screenshots of the Database in Access DBMS</w:t>
+      </w:r>
+    </w:p>
+    <w:p>
+      <w:pPr>
+        <w:pStyle w:val="ListParagraph"/>
+        <w:shd w:val="clear" w:color="auto" w:fill="F8F8F8"/>
+        <w:rPr>
+          <w:rFonts w:ascii="Times New Roman" w:hAnsi="Times New Roman" w:cs="Times New Roman"/>
+          <w:b/>
+          <w:bCs/>
+          <w:color w:val="000000" w:themeColor="text1"/>
+          <w:shd w:val="clear" w:color="auto" w:fill="FFFFFF"/>
+        </w:rPr>
+      </w:pPr>
+      <w:r>
+        <w:rPr>
+          <w:noProof/>
+        </w:rPr>
+        <w:drawing>
+          <wp:anchor distT="0" distB="0" distL="114300" distR="114300" simplePos="0" relativeHeight="251662336" behindDoc="0" locked="0" layoutInCell="1" allowOverlap="1" wp14:anchorId="0B839AE2" wp14:editId="5A1C8947">
+            <wp:simplePos x="0" y="0"/>
+            <wp:positionH relativeFrom="page">
+              <wp:align>right</wp:align>
+            </wp:positionH>
+            <wp:positionV relativeFrom="paragraph">
+              <wp:posOffset>177518</wp:posOffset>
+            </wp:positionV>
+            <wp:extent cx="7872805" cy="5124893"/>
+            <wp:effectExtent l="0" t="0" r="0" b="0"/>
+            <wp:wrapNone/>
+            <wp:docPr id="7" name="Picture 7"/>
+            <wp:cNvGraphicFramePr>
+              <a:graphicFrameLocks xmlns:a="http://schemas.openxmlformats.org/drawingml/2006/main" noChangeAspect="1"/>
+            </wp:cNvGraphicFramePr>
+            <a:graphic xmlns:a="http://schemas.openxmlformats.org/drawingml/2006/main">
+              <a:graphicData uri="http://schemas.openxmlformats.org/drawingml/2006/picture">
+                <pic:pic xmlns:pic="http://schemas.openxmlformats.org/drawingml/2006/picture">
+                  <pic:nvPicPr>
+                    <pic:cNvPr id="1" name=""/>
+                    <pic:cNvPicPr/>
+                  </pic:nvPicPr>
+                  <pic:blipFill>
+                    <a:blip r:embed="rId11">
+                      <a:extLst>
+                        <a:ext uri="{28A0092B-C50C-407E-A947-70E740481C1C}">
+                          <a14:useLocalDpi xmlns:a14="http://schemas.microsoft.com/office/drawing/2010/main" val="0"/>
+                        </a:ext>
+                      </a:extLst>
+                    </a:blip>
+                    <a:stretch>
+                      <a:fillRect/>
+                    </a:stretch>
+                  </pic:blipFill>
+                  <pic:spPr>
+                    <a:xfrm>
+                      <a:off x="0" y="0"/>
+                      <a:ext cx="7872805" cy="5124893"/>
+                    </a:xfrm>
+                    <a:prstGeom prst="rect">
+                      <a:avLst/>
+                    </a:prstGeom>
+                  </pic:spPr>
+                </pic:pic>
+              </a:graphicData>
+            </a:graphic>
+            <wp14:sizeRelH relativeFrom="margin">
+              <wp14:pctWidth>0</wp14:pctWidth>
+            </wp14:sizeRelH>
+            <wp14:sizeRelV relativeFrom="margin">
+              <wp14:pctHeight>0</wp14:pctHeight>
+            </wp14:sizeRelV>
+          </wp:anchor>
+        </w:drawing>
+      </w:r>
+    </w:p>
+    <w:p>
+      <w:pPr>
+        <w:pStyle w:val="ListParagraph"/>
+        <w:shd w:val="clear" w:color="auto" w:fill="F8F8F8"/>
+        <w:rPr>
+          <w:rFonts w:ascii="Times New Roman" w:hAnsi="Times New Roman" w:cs="Times New Roman"/>
+          <w:b/>
+          <w:bCs/>
+          <w:color w:val="000000" w:themeColor="text1"/>
+          <w:shd w:val="clear" w:color="auto" w:fill="FFFFFF"/>
+        </w:rPr>
+      </w:pPr>
+    </w:p>
+    <w:p>
+      <w:pPr>
+        <w:pStyle w:val="ListParagraph"/>
+        <w:shd w:val="clear" w:color="auto" w:fill="F8F8F8"/>
+        <w:rPr>
+          <w:rFonts w:ascii="Times New Roman" w:hAnsi="Times New Roman" w:cs="Times New Roman"/>
+          <w:b/>
+          <w:bCs/>
+          <w:color w:val="000000" w:themeColor="text1"/>
+          <w:shd w:val="clear" w:color="auto" w:fill="FFFFFF"/>
+        </w:rPr>
+      </w:pPr>
+    </w:p>
+    <w:p>
+      <w:pPr>
+        <w:pStyle w:val="ListParagraph"/>
+        <w:shd w:val="clear" w:color="auto" w:fill="F8F8F8"/>
+        <w:rPr>
+          <w:rFonts w:ascii="Times New Roman" w:hAnsi="Times New Roman" w:cs="Times New Roman"/>
+          <w:b/>
+          <w:bCs/>
+          <w:color w:val="000000" w:themeColor="text1"/>
+          <w:shd w:val="clear" w:color="auto" w:fill="FFFFFF"/>
+        </w:rPr>
+      </w:pPr>
+    </w:p>
+    <w:p>
+      <w:pPr>
+        <w:pStyle w:val="ListParagraph"/>
+        <w:shd w:val="clear" w:color="auto" w:fill="F8F8F8"/>
+        <w:rPr>
+          <w:rFonts w:ascii="Times New Roman" w:hAnsi="Times New Roman" w:cs="Times New Roman"/>
+          <w:b/>
+          <w:bCs/>
+          <w:color w:val="000000" w:themeColor="text1"/>
+          <w:shd w:val="clear" w:color="auto" w:fill="FFFFFF"/>
+        </w:rPr>
+      </w:pPr>
+    </w:p>
+    <w:p>
+      <w:pPr>
+        <w:pStyle w:val="ListParagraph"/>
+        <w:shd w:val="clear" w:color="auto" w:fill="F8F8F8"/>
+        <w:rPr>
+          <w:rFonts w:ascii="Times New Roman" w:hAnsi="Times New Roman" w:cs="Times New Roman"/>
+          <w:b/>
+          <w:bCs/>
+          <w:color w:val="000000" w:themeColor="text1"/>
+          <w:shd w:val="clear" w:color="auto" w:fill="FFFFFF"/>
+        </w:rPr>
+      </w:pPr>
+    </w:p>
+    <w:p>
+      <w:pPr>
+        <w:pStyle w:val="ListParagraph"/>
+        <w:shd w:val="clear" w:color="auto" w:fill="F8F8F8"/>
+        <w:rPr>
+          <w:rFonts w:ascii="Times New Roman" w:hAnsi="Times New Roman" w:cs="Times New Roman"/>
+          <w:b/>
+          <w:bCs/>
+          <w:color w:val="000000" w:themeColor="text1"/>
+          <w:shd w:val="clear" w:color="auto" w:fill="FFFFFF"/>
+        </w:rPr>
+      </w:pPr>
+    </w:p>
+    <w:p>
+      <w:pPr>
+        <w:pStyle w:val="ListParagraph"/>
+        <w:shd w:val="clear" w:color="auto" w:fill="F8F8F8"/>
+        <w:rPr>
+          <w:rFonts w:ascii="Times New Roman" w:hAnsi="Times New Roman" w:cs="Times New Roman"/>
+          <w:b/>
+          <w:bCs/>
+          <w:color w:val="000000" w:themeColor="text1"/>
+          <w:shd w:val="clear" w:color="auto" w:fill="FFFFFF"/>
+        </w:rPr>
+      </w:pPr>
+    </w:p>
+    <w:p>
+      <w:pPr>
+        <w:pStyle w:val="ListParagraph"/>
+        <w:shd w:val="clear" w:color="auto" w:fill="F8F8F8"/>
+        <w:rPr>
+          <w:rFonts w:ascii="Times New Roman" w:hAnsi="Times New Roman" w:cs="Times New Roman"/>
+          <w:b/>
+          <w:bCs/>
+          <w:color w:val="000000" w:themeColor="text1"/>
+          <w:shd w:val="clear" w:color="auto" w:fill="FFFFFF"/>
+        </w:rPr>
+      </w:pPr>
+    </w:p>
+    <w:p>
+      <w:pPr>
+        <w:pStyle w:val="ListParagraph"/>
+        <w:shd w:val="clear" w:color="auto" w:fill="F8F8F8"/>
+        <w:rPr>
+          <w:rFonts w:ascii="Times New Roman" w:hAnsi="Times New Roman" w:cs="Times New Roman"/>
+          <w:b/>
+          <w:bCs/>
+          <w:color w:val="000000" w:themeColor="text1"/>
+          <w:shd w:val="clear" w:color="auto" w:fill="FFFFFF"/>
+        </w:rPr>
+      </w:pPr>
+    </w:p>
+    <w:p>
+      <w:pPr>
+        <w:pStyle w:val="ListParagraph"/>
+        <w:shd w:val="clear" w:color="auto" w:fill="F8F8F8"/>
+        <w:rPr>
+          <w:rFonts w:ascii="Times New Roman" w:hAnsi="Times New Roman" w:cs="Times New Roman"/>
+          <w:b/>
+          <w:bCs/>
+          <w:color w:val="000000" w:themeColor="text1"/>
+          <w:shd w:val="clear" w:color="auto" w:fill="FFFFFF"/>
+        </w:rPr>
+      </w:pPr>
+    </w:p>
+    <w:p>
+      <w:pPr>
+        <w:pStyle w:val="ListParagraph"/>
+        <w:shd w:val="clear" w:color="auto" w:fill="F8F8F8"/>
+        <w:rPr>
+          <w:rFonts w:ascii="Times New Roman" w:hAnsi="Times New Roman" w:cs="Times New Roman"/>
+          <w:b/>
+          <w:bCs/>
+          <w:color w:val="000000" w:themeColor="text1"/>
+          <w:shd w:val="clear" w:color="auto" w:fill="FFFFFF"/>
+        </w:rPr>
+      </w:pPr>
+    </w:p>
+    <w:p>
+      <w:pPr>
+        <w:pStyle w:val="ListParagraph"/>
+        <w:shd w:val="clear" w:color="auto" w:fill="F8F8F8"/>
+        <w:rPr>
+          <w:rFonts w:ascii="Times New Roman" w:hAnsi="Times New Roman" w:cs="Times New Roman"/>
+          <w:b/>
+          <w:bCs/>
+          <w:color w:val="000000" w:themeColor="text1"/>
+          <w:shd w:val="clear" w:color="auto" w:fill="FFFFFF"/>
+        </w:rPr>
+      </w:pPr>
+    </w:p>
+    <w:p>
+      <w:pPr>
+        <w:pStyle w:val="ListParagraph"/>
+        <w:shd w:val="clear" w:color="auto" w:fill="F8F8F8"/>
+        <w:rPr>
+          <w:rFonts w:ascii="Times New Roman" w:hAnsi="Times New Roman" w:cs="Times New Roman"/>
+          <w:b/>
+          <w:bCs/>
+          <w:color w:val="000000" w:themeColor="text1"/>
+          <w:shd w:val="clear" w:color="auto" w:fill="FFFFFF"/>
+        </w:rPr>
+      </w:pPr>
+    </w:p>
+    <w:p>
+      <w:pPr>
+        <w:pStyle w:val="ListParagraph"/>
+        <w:shd w:val="clear" w:color="auto" w:fill="F8F8F8"/>
+        <w:rPr>
+          <w:rFonts w:ascii="Times New Roman" w:hAnsi="Times New Roman" w:cs="Times New Roman"/>
+          <w:b/>
+          <w:bCs/>
+          <w:color w:val="000000" w:themeColor="text1"/>
+          <w:shd w:val="clear" w:color="auto" w:fill="FFFFFF"/>
+        </w:rPr>
+      </w:pPr>
+    </w:p>
+    <w:p>
+      <w:pPr>
+        <w:pStyle w:val="ListParagraph"/>
+        <w:shd w:val="clear" w:color="auto" w:fill="F8F8F8"/>
+        <w:rPr>
+          <w:rFonts w:ascii="Times New Roman" w:hAnsi="Times New Roman" w:cs="Times New Roman"/>
+          <w:b/>
+          <w:bCs/>
+          <w:color w:val="000000" w:themeColor="text1"/>
+          <w:shd w:val="clear" w:color="auto" w:fill="FFFFFF"/>
+        </w:rPr>
+      </w:pPr>
+    </w:p>
+    <w:p>
+      <w:pPr>
+        <w:pStyle w:val="ListParagraph"/>
+        <w:shd w:val="clear" w:color="auto" w:fill="F8F8F8"/>
+        <w:rPr>
+          <w:rFonts w:ascii="Times New Roman" w:hAnsi="Times New Roman" w:cs="Times New Roman"/>
+          <w:b/>
+          <w:bCs/>
+          <w:color w:val="000000" w:themeColor="text1"/>
+          <w:shd w:val="clear" w:color="auto" w:fill="FFFFFF"/>
+        </w:rPr>
+      </w:pPr>
+    </w:p>
+    <w:p>
+      <w:pPr>
+        <w:pStyle w:val="ListParagraph"/>
+        <w:shd w:val="clear" w:color="auto" w:fill="F8F8F8"/>
+        <w:rPr>
+          <w:rFonts w:ascii="Times New Roman" w:hAnsi="Times New Roman" w:cs="Times New Roman"/>
+          <w:b/>
+          <w:bCs/>
+          <w:color w:val="000000" w:themeColor="text1"/>
+          <w:shd w:val="clear" w:color="auto" w:fill="FFFFFF"/>
+        </w:rPr>
+      </w:pPr>
+    </w:p>
+    <w:p>
+      <w:pPr>
+        <w:pStyle w:val="ListParagraph"/>
+        <w:shd w:val="clear" w:color="auto" w:fill="F8F8F8"/>
+        <w:rPr>
+          <w:rFonts w:ascii="Times New Roman" w:hAnsi="Times New Roman" w:cs="Times New Roman"/>
+          <w:b/>
+          <w:bCs/>
+          <w:color w:val="000000" w:themeColor="text1"/>
+          <w:shd w:val="clear" w:color="auto" w:fill="FFFFFF"/>
+        </w:rPr>
+      </w:pPr>
+    </w:p>
+    <w:p>
+      <w:pPr>
+        <w:pStyle w:val="ListParagraph"/>
+        <w:shd w:val="clear" w:color="auto" w:fill="F8F8F8"/>
+        <w:rPr>
+          <w:rFonts w:ascii="Times New Roman" w:hAnsi="Times New Roman" w:cs="Times New Roman"/>
+          <w:b/>
+          <w:bCs/>
+          <w:color w:val="000000" w:themeColor="text1"/>
+          <w:shd w:val="clear" w:color="auto" w:fill="FFFFFF"/>
+        </w:rPr>
+      </w:pPr>
+    </w:p>
+    <w:p>
+      <w:pPr>
+        <w:pStyle w:val="ListParagraph"/>
+        <w:shd w:val="clear" w:color="auto" w:fill="F8F8F8"/>
+        <w:rPr>
+          <w:rFonts w:ascii="Times New Roman" w:hAnsi="Times New Roman" w:cs="Times New Roman"/>
+          <w:b/>
+          <w:bCs/>
+          <w:color w:val="000000" w:themeColor="text1"/>
+          <w:shd w:val="clear" w:color="auto" w:fill="FFFFFF"/>
+        </w:rPr>
+      </w:pPr>
+    </w:p>
+    <w:p>
+      <w:pPr>
+        <w:pStyle w:val="ListParagraph"/>
+        <w:shd w:val="clear" w:color="auto" w:fill="F8F8F8"/>
+        <w:rPr>
+          <w:rFonts w:ascii="Times New Roman" w:hAnsi="Times New Roman" w:cs="Times New Roman"/>
+          <w:b/>
+          <w:bCs/>
+          <w:color w:val="000000" w:themeColor="text1"/>
+          <w:shd w:val="clear" w:color="auto" w:fill="FFFFFF"/>
+        </w:rPr>
+      </w:pPr>
+    </w:p>
+    <w:p>
+      <w:pPr>
+        <w:pStyle w:val="ListParagraph"/>
+        <w:shd w:val="clear" w:color="auto" w:fill="F8F8F8"/>
+        <w:rPr>
+          <w:rFonts w:ascii="Times New Roman" w:hAnsi="Times New Roman" w:cs="Times New Roman"/>
+          <w:b/>
+          <w:bCs/>
+          <w:color w:val="000000" w:themeColor="text1"/>
+          <w:shd w:val="clear" w:color="auto" w:fill="FFFFFF"/>
+        </w:rPr>
+      </w:pPr>
+    </w:p>
+    <w:p>
+      <w:pPr>
+        <w:pStyle w:val="ListParagraph"/>
+        <w:shd w:val="clear" w:color="auto" w:fill="F8F8F8"/>
+        <w:rPr>
+          <w:rFonts w:ascii="Times New Roman" w:hAnsi="Times New Roman" w:cs="Times New Roman"/>
+          <w:b/>
+          <w:bCs/>
+          <w:color w:val="000000" w:themeColor="text1"/>
+          <w:shd w:val="clear" w:color="auto" w:fill="FFFFFF"/>
+        </w:rPr>
+      </w:pPr>
+    </w:p>
+    <w:p>
+      <w:pPr>
+        <w:pStyle w:val="ListParagraph"/>
+        <w:shd w:val="clear" w:color="auto" w:fill="F8F8F8"/>
+        <w:rPr>
+          <w:rFonts w:ascii="Times New Roman" w:hAnsi="Times New Roman" w:cs="Times New Roman"/>
+          <w:b/>
+          <w:bCs/>
+          <w:color w:val="000000" w:themeColor="text1"/>
+          <w:shd w:val="clear" w:color="auto" w:fill="FFFFFF"/>
+        </w:rPr>
+      </w:pPr>
+    </w:p>
+    <w:p>
+      <w:pPr>
+        <w:pStyle w:val="ListParagraph"/>
+        <w:shd w:val="clear" w:color="auto" w:fill="F8F8F8"/>
+        <w:rPr>
+          <w:rFonts w:ascii="Times New Roman" w:hAnsi="Times New Roman" w:cs="Times New Roman"/>
+          <w:b/>
+          <w:bCs/>
+          <w:color w:val="000000" w:themeColor="text1"/>
+          <w:shd w:val="clear" w:color="auto" w:fill="FFFFFF"/>
+        </w:rPr>
+      </w:pPr>
+    </w:p>
+    <w:p>
+      <w:pPr>
+        <w:pStyle w:val="ListParagraph"/>
+        <w:shd w:val="clear" w:color="auto" w:fill="F8F8F8"/>
+        <w:rPr>
+          <w:rFonts w:ascii="Times New Roman" w:hAnsi="Times New Roman" w:cs="Times New Roman"/>
+          <w:b/>
+          <w:bCs/>
+          <w:color w:val="000000" w:themeColor="text1"/>
+          <w:shd w:val="clear" w:color="auto" w:fill="FFFFFF"/>
+        </w:rPr>
+      </w:pPr>
+    </w:p>
+    <w:p>
+      <w:pPr>
+        <w:pStyle w:val="ListParagraph"/>
+        <w:shd w:val="clear" w:color="auto" w:fill="F8F8F8"/>
+        <w:rPr>
+          <w:rFonts w:ascii="Times New Roman" w:hAnsi="Times New Roman" w:cs="Times New Roman"/>
+          <w:b/>
+          <w:bCs/>
+          <w:color w:val="000000" w:themeColor="text1"/>
+          <w:shd w:val="clear" w:color="auto" w:fill="FFFFFF"/>
+        </w:rPr>
+      </w:pPr>
+    </w:p>
+    <w:p>
+      <w:pPr>
+        <w:pStyle w:val="ListParagraph"/>
+        <w:shd w:val="clear" w:color="auto" w:fill="F8F8F8"/>
+        <w:rPr>
+          <w:rFonts w:ascii="Times New Roman" w:hAnsi="Times New Roman" w:cs="Times New Roman"/>
+          <w:b/>
+          <w:bCs/>
+          <w:color w:val="000000" w:themeColor="text1"/>
+          <w:shd w:val="clear" w:color="auto" w:fill="FFFFFF"/>
+        </w:rPr>
+      </w:pPr>
+    </w:p>
+    <w:p>
+      <w:pPr>
+        <w:pStyle w:val="ListParagraph"/>
+        <w:shd w:val="clear" w:color="auto" w:fill="F8F8F8"/>
+        <w:rPr>
+          <w:rFonts w:ascii="Times New Roman" w:hAnsi="Times New Roman" w:cs="Times New Roman"/>
+          <w:b/>
+          <w:bCs/>
+          <w:color w:val="000000" w:themeColor="text1"/>
+          <w:shd w:val="clear" w:color="auto" w:fill="FFFFFF"/>
+        </w:rPr>
+      </w:pPr>
+    </w:p>
+    <w:p>
+      <w:pPr>
+        <w:pStyle w:val="ListParagraph"/>
+        <w:shd w:val="clear" w:color="auto" w:fill="F8F8F8"/>
+        <w:rPr>
+          <w:rFonts w:ascii="Times New Roman" w:hAnsi="Times New Roman" w:cs="Times New Roman"/>
+          <w:b/>
+          <w:bCs/>
+          <w:color w:val="000000" w:themeColor="text1"/>
+          <w:shd w:val="clear" w:color="auto" w:fill="FFFFFF"/>
+        </w:rPr>
+      </w:pPr>
+      <w:r>
+        <w:rPr>
+          <w:noProof/>
+        </w:rPr>
+        <w:drawing>
+          <wp:anchor distT="0" distB="0" distL="114300" distR="114300" simplePos="0" relativeHeight="251663360" behindDoc="0" locked="0" layoutInCell="1" allowOverlap="1" wp14:anchorId="6A2EC3DF" wp14:editId="11801D15">
+            <wp:simplePos x="0" y="0"/>
+            <wp:positionH relativeFrom="column">
+              <wp:posOffset>374620</wp:posOffset>
+            </wp:positionH>
+            <wp:positionV relativeFrom="paragraph">
+              <wp:posOffset>141605</wp:posOffset>
+            </wp:positionV>
+            <wp:extent cx="2571750" cy="3390900"/>
+            <wp:effectExtent l="0" t="0" r="0" b="0"/>
+            <wp:wrapNone/>
+            <wp:docPr id="8" name="Picture 8"/>
+            <wp:cNvGraphicFramePr>
+              <a:graphicFrameLocks xmlns:a="http://schemas.openxmlformats.org/drawingml/2006/main" noChangeAspect="1"/>
+            </wp:cNvGraphicFramePr>
+            <a:graphic xmlns:a="http://schemas.openxmlformats.org/drawingml/2006/main">
+              <a:graphicData uri="http://schemas.openxmlformats.org/drawingml/2006/picture">
+                <pic:pic xmlns:pic="http://schemas.openxmlformats.org/drawingml/2006/picture">
+                  <pic:nvPicPr>
+                    <pic:cNvPr id="1" name=""/>
+                    <pic:cNvPicPr/>
+                  </pic:nvPicPr>
+                  <pic:blipFill>
+                    <a:blip r:embed="rId12">
+                      <a:extLst>
+                        <a:ext uri="{28A0092B-C50C-407E-A947-70E740481C1C}">
+                          <a14:useLocalDpi xmlns:a14="http://schemas.microsoft.com/office/drawing/2010/main" val="0"/>
+                        </a:ext>
+                      </a:extLst>
+                    </a:blip>
+                    <a:stretch>
+                      <a:fillRect/>
+                    </a:stretch>
+                  </pic:blipFill>
+                  <pic:spPr>
+                    <a:xfrm>
+                      <a:off x="0" y="0"/>
+                      <a:ext cx="2571750" cy="3390900"/>
+                    </a:xfrm>
+                    <a:prstGeom prst="rect">
+                      <a:avLst/>
+                    </a:prstGeom>
+                  </pic:spPr>
+                </pic:pic>
+              </a:graphicData>
+            </a:graphic>
+          </wp:anchor>
+        </w:drawing>
+      </w:r>
+    </w:p>
+    <w:p>
+      <w:pPr>
+        <w:pStyle w:val="ListParagraph"/>
+        <w:shd w:val="clear" w:color="auto" w:fill="F8F8F8"/>
+        <w:rPr>
+          <w:rFonts w:ascii="Times New Roman" w:hAnsi="Times New Roman" w:cs="Times New Roman"/>
+          <w:b/>
+          <w:bCs/>
+          <w:color w:val="000000" w:themeColor="text1"/>
+          <w:shd w:val="clear" w:color="auto" w:fill="FFFFFF"/>
+        </w:rPr>
+      </w:pPr>
+      <w:r>
+        <w:rPr>
+          <w:noProof/>
+        </w:rPr>
+        <w:drawing>
+          <wp:anchor distT="0" distB="0" distL="114300" distR="114300" simplePos="0" relativeHeight="251664384" behindDoc="0" locked="0" layoutInCell="1" allowOverlap="1" wp14:anchorId="524460B4" wp14:editId="0EF543D4">
+            <wp:simplePos x="0" y="0"/>
+            <wp:positionH relativeFrom="column">
+              <wp:posOffset>3160690</wp:posOffset>
+            </wp:positionH>
+            <wp:positionV relativeFrom="paragraph">
+              <wp:posOffset>13129</wp:posOffset>
+            </wp:positionV>
+            <wp:extent cx="2390775" cy="2933700"/>
+            <wp:effectExtent l="0" t="0" r="9525" b="0"/>
+            <wp:wrapNone/>
+            <wp:docPr id="9" name="Picture 9"/>
+            <wp:cNvGraphicFramePr>
+              <a:graphicFrameLocks xmlns:a="http://schemas.openxmlformats.org/drawingml/2006/main" noChangeAspect="1"/>
+            </wp:cNvGraphicFramePr>
+            <a:graphic xmlns:a="http://schemas.openxmlformats.org/drawingml/2006/main">
+              <a:graphicData uri="http://schemas.openxmlformats.org/drawingml/2006/picture">
+                <pic:pic xmlns:pic="http://schemas.openxmlformats.org/drawingml/2006/picture">
+                  <pic:nvPicPr>
+                    <pic:cNvPr id="1" name=""/>
+                    <pic:cNvPicPr/>
+                  </pic:nvPicPr>
+                  <pic:blipFill>
+                    <a:blip r:embed="rId13">
+                      <a:extLst>
+                        <a:ext uri="{28A0092B-C50C-407E-A947-70E740481C1C}">
+                          <a14:useLocalDpi xmlns:a14="http://schemas.microsoft.com/office/drawing/2010/main" val="0"/>
+                        </a:ext>
+                      </a:extLst>
+                    </a:blip>
+                    <a:stretch>
+                      <a:fillRect/>
+                    </a:stretch>
+                  </pic:blipFill>
+                  <pic:spPr>
+                    <a:xfrm>
+                      <a:off x="0" y="0"/>
+                      <a:ext cx="2390775" cy="2933700"/>
+                    </a:xfrm>
+                    <a:prstGeom prst="rect">
+                      <a:avLst/>
+                    </a:prstGeom>
+                  </pic:spPr>
+                </pic:pic>
+              </a:graphicData>
+            </a:graphic>
+          </wp:anchor>
+        </w:drawing>
+      </w:r>
+    </w:p>
+    <w:p>
+      <w:pPr>
+        <w:pStyle w:val="ListParagraph"/>
+        <w:shd w:val="clear" w:color="auto" w:fill="F8F8F8"/>
+        <w:rPr>
+          <w:rFonts w:ascii="Times New Roman" w:hAnsi="Times New Roman" w:cs="Times New Roman"/>
+          <w:b/>
+          <w:bCs/>
+          <w:color w:val="000000" w:themeColor="text1"/>
+          <w:shd w:val="clear" w:color="auto" w:fill="FFFFFF"/>
+        </w:rPr>
+      </w:pPr>
       <w:bookmarkStart w:id="0" w:name="_GoBack"/>
       <w:bookmarkEnd w:id="0"/>
     </w:p>
@@ -14,6 +1301,160 @@
     </w:sectPr>
   </w:body>
 </w:document>
+</file>
+
+<file path=word/endnotes.xml><?xml version="1.0" encoding="utf-8"?>
+<w:endnotes xmlns:wpc="http://schemas.microsoft.com/office/word/2010/wordprocessingCanvas" xmlns:cx="http://schemas.microsoft.com/office/drawing/2014/chartex" xmlns:cx1="http://schemas.microsoft.com/office/drawing/2015/9/8/chartex" xmlns:cx2="http://schemas.microsoft.com/office/drawing/2015/10/21/chartex" xmlns:cx3="http://schemas.microsoft.com/office/drawing/2016/5/9/chartex" xmlns:cx4="http://schemas.microsoft.com/office/drawing/2016/5/10/chartex" xmlns:cx5="http://schemas.microsoft.com/office/drawing/2016/5/11/chartex" xmlns:cx6="http://schemas.microsoft.com/office/drawing/2016/5/12/chartex" xmlns:cx7="http://schemas.microsoft.com/office/drawing/2016/5/13/chartex" xmlns:cx8="http://schemas.microsoft.com/office/drawing/2016/5/14/chartex" xmlns:mc="http://schemas.openxmlformats.org/markup-compatibility/2006" xmlns:aink="http://schemas.microsoft.com/office/drawing/2016/ink" xmlns:am3d="http://schemas.microsoft.com/office/drawing/2017/model3d" xmlns:o="urn:schemas-microsoft-com:office:office" xmlns:r="http://schemas.openxmlformats.org/officeDocument/2006/relationships" xmlns:m="http://schemas.openxmlformats.org/officeDocument/2006/math" xmlns:v="urn:schemas-microsoft-com:vml" xmlns:wp14="http://schemas.microsoft.com/office/word/2010/wordprocessingDrawing" xmlns:wp="http://schemas.openxmlformats.org/drawingml/2006/wordprocessingDrawing" xmlns:w10="urn:schemas-microsoft-com:office:word" xmlns:w="http://schemas.openxmlformats.org/wordprocessingml/2006/main" xmlns:w14="http://schemas.microsoft.com/office/word/2010/wordml" xmlns:w15="http://schemas.microsoft.com/office/word/2012/wordml" xmlns:w16cid="http://schemas.microsoft.com/office/word/2016/wordml/cid" xmlns:w16se="http://schemas.microsoft.com/office/word/2015/wordml/symex" xmlns:wpg="http://schemas.microsoft.com/office/word/2010/wordprocessingGroup" xmlns:wpi="http://schemas.microsoft.com/office/word/2010/wordprocessingInk" xmlns:wne="http://schemas.microsoft.com/office/word/2006/wordml" xmlns:wps="http://schemas.microsoft.com/office/word/2010/wordprocessingShape" mc:Ignorable="w14 w15 w16se w16cid wp14">
+  <w:endnote w:type="separator" w:id="-1">
+    <w:p>
+      <w:pPr>
+        <w:spacing w:after="0" w:line="240" w:lineRule="auto"/>
+      </w:pPr>
+      <w:r>
+        <w:separator/>
+      </w:r>
+    </w:p>
+  </w:endnote>
+  <w:endnote w:type="continuationSeparator" w:id="0">
+    <w:p>
+      <w:pPr>
+        <w:spacing w:after="0" w:line="240" w:lineRule="auto"/>
+      </w:pPr>
+      <w:r>
+        <w:continuationSeparator/>
+      </w:r>
+    </w:p>
+  </w:endnote>
+</w:endnotes>
+</file>
+
+<file path=word/footnotes.xml><?xml version="1.0" encoding="utf-8"?>
+<w:footnotes xmlns:wpc="http://schemas.microsoft.com/office/word/2010/wordprocessingCanvas" xmlns:cx="http://schemas.microsoft.com/office/drawing/2014/chartex" xmlns:cx1="http://schemas.microsoft.com/office/drawing/2015/9/8/chartex" xmlns:cx2="http://schemas.microsoft.com/office/drawing/2015/10/21/chartex" xmlns:cx3="http://schemas.microsoft.com/office/drawing/2016/5/9/chartex" xmlns:cx4="http://schemas.microsoft.com/office/drawing/2016/5/10/chartex" xmlns:cx5="http://schemas.microsoft.com/office/drawing/2016/5/11/chartex" xmlns:cx6="http://schemas.microsoft.com/office/drawing/2016/5/12/chartex" xmlns:cx7="http://schemas.microsoft.com/office/drawing/2016/5/13/chartex" xmlns:cx8="http://schemas.microsoft.com/office/drawing/2016/5/14/chartex" xmlns:mc="http://schemas.openxmlformats.org/markup-compatibility/2006" xmlns:aink="http://schemas.microsoft.com/office/drawing/2016/ink" xmlns:am3d="http://schemas.microsoft.com/office/drawing/2017/model3d" xmlns:o="urn:schemas-microsoft-com:office:office" xmlns:r="http://schemas.openxmlformats.org/officeDocument/2006/relationships" xmlns:m="http://schemas.openxmlformats.org/officeDocument/2006/math" xmlns:v="urn:schemas-microsoft-com:vml" xmlns:wp14="http://schemas.microsoft.com/office/word/2010/wordprocessingDrawing" xmlns:wp="http://schemas.openxmlformats.org/drawingml/2006/wordprocessingDrawing" xmlns:w10="urn:schemas-microsoft-com:office:word" xmlns:w="http://schemas.openxmlformats.org/wordprocessingml/2006/main" xmlns:w14="http://schemas.microsoft.com/office/word/2010/wordml" xmlns:w15="http://schemas.microsoft.com/office/word/2012/wordml" xmlns:w16cid="http://schemas.microsoft.com/office/word/2016/wordml/cid" xmlns:w16se="http://schemas.microsoft.com/office/word/2015/wordml/symex" xmlns:wpg="http://schemas.microsoft.com/office/word/2010/wordprocessingGroup" xmlns:wpi="http://schemas.microsoft.com/office/word/2010/wordprocessingInk" xmlns:wne="http://schemas.microsoft.com/office/word/2006/wordml" xmlns:wps="http://schemas.microsoft.com/office/word/2010/wordprocessingShape" mc:Ignorable="w14 w15 w16se w16cid wp14">
+  <w:footnote w:type="separator" w:id="-1">
+    <w:p>
+      <w:pPr>
+        <w:spacing w:after="0" w:line="240" w:lineRule="auto"/>
+      </w:pPr>
+      <w:r>
+        <w:separator/>
+      </w:r>
+    </w:p>
+  </w:footnote>
+  <w:footnote w:type="continuationSeparator" w:id="0">
+    <w:p>
+      <w:pPr>
+        <w:spacing w:after="0" w:line="240" w:lineRule="auto"/>
+      </w:pPr>
+      <w:r>
+        <w:continuationSeparator/>
+      </w:r>
+    </w:p>
+  </w:footnote>
+</w:footnotes>
+</file>
+
+<file path=word/numbering.xml><?xml version="1.0" encoding="utf-8"?>
+<w:numbering xmlns:wpc="http://schemas.microsoft.com/office/word/2010/wordprocessingCanvas" xmlns:cx="http://schemas.microsoft.com/office/drawing/2014/chartex" xmlns:cx1="http://schemas.microsoft.com/office/drawing/2015/9/8/chartex" xmlns:cx2="http://schemas.microsoft.com/office/drawing/2015/10/21/chartex" xmlns:cx3="http://schemas.microsoft.com/office/drawing/2016/5/9/chartex" xmlns:cx4="http://schemas.microsoft.com/office/drawing/2016/5/10/chartex" xmlns:cx5="http://schemas.microsoft.com/office/drawing/2016/5/11/chartex" xmlns:cx6="http://schemas.microsoft.com/office/drawing/2016/5/12/chartex" xmlns:cx7="http://schemas.microsoft.com/office/drawing/2016/5/13/chartex" xmlns:cx8="http://schemas.microsoft.com/office/drawing/2016/5/14/chartex" xmlns:mc="http://schemas.openxmlformats.org/markup-compatibility/2006" xmlns:aink="http://schemas.microsoft.com/office/drawing/2016/ink" xmlns:am3d="http://schemas.microsoft.com/office/drawing/2017/model3d" xmlns:o="urn:schemas-microsoft-com:office:office" xmlns:r="http://schemas.openxmlformats.org/officeDocument/2006/relationships" xmlns:m="http://schemas.openxmlformats.org/officeDocument/2006/math" xmlns:v="urn:schemas-microsoft-com:vml" xmlns:wp14="http://schemas.microsoft.com/office/word/2010/wordprocessingDrawing" xmlns:wp="http://schemas.openxmlformats.org/drawingml/2006/wordprocessingDrawing" xmlns:w10="urn:schemas-microsoft-com:office:word" xmlns:w="http://schemas.openxmlformats.org/wordprocessingml/2006/main" xmlns:w14="http://schemas.microsoft.com/office/word/2010/wordml" xmlns:w15="http://schemas.microsoft.com/office/word/2012/wordml" xmlns:w16cid="http://schemas.microsoft.com/office/word/2016/wordml/cid" xmlns:w16se="http://schemas.microsoft.com/office/word/2015/wordml/symex" xmlns:wpg="http://schemas.microsoft.com/office/word/2010/wordprocessingGroup" xmlns:wpi="http://schemas.microsoft.com/office/word/2010/wordprocessingInk" xmlns:wne="http://schemas.microsoft.com/office/word/2006/wordml" xmlns:wps="http://schemas.microsoft.com/office/word/2010/wordprocessingShape" mc:Ignorable="w14 w15 w16se w16cid wp14">
+  <w:abstractNum w:abstractNumId="0" w15:restartNumberingAfterBreak="0">
+    <w:nsid w:val="34C77AC3"/>
+    <w:multiLevelType w:val="hybridMultilevel"/>
+    <w:tmpl w:val="169E1480"/>
+    <w:lvl w:ilvl="0" w:tplc="BBC2B868">
+      <w:start w:val="1"/>
+      <w:numFmt w:val="decimal"/>
+      <w:lvlText w:val="%1."/>
+      <w:lvlJc w:val="left"/>
+      <w:pPr>
+        <w:ind w:left="720" w:hanging="360"/>
+      </w:pPr>
+      <w:rPr>
+        <w:rFonts w:ascii="Times New Roman" w:hAnsi="Times New Roman" w:cs="Times New Roman" w:hint="default"/>
+        <w:b/>
+        <w:bCs/>
+        <w:i w:val="0"/>
+        <w:iCs w:val="0"/>
+        <w:color w:val="000000" w:themeColor="text1"/>
+        <w:sz w:val="22"/>
+        <w:szCs w:val="22"/>
+      </w:rPr>
+    </w:lvl>
+    <w:lvl w:ilvl="1" w:tplc="04090019" w:tentative="1">
+      <w:start w:val="1"/>
+      <w:numFmt w:val="lowerLetter"/>
+      <w:lvlText w:val="%2."/>
+      <w:lvlJc w:val="left"/>
+      <w:pPr>
+        <w:ind w:left="1440" w:hanging="360"/>
+      </w:pPr>
+    </w:lvl>
+    <w:lvl w:ilvl="2" w:tplc="0409001B" w:tentative="1">
+      <w:start w:val="1"/>
+      <w:numFmt w:val="lowerRoman"/>
+      <w:lvlText w:val="%3."/>
+      <w:lvlJc w:val="right"/>
+      <w:pPr>
+        <w:ind w:left="2160" w:hanging="180"/>
+      </w:pPr>
+    </w:lvl>
+    <w:lvl w:ilvl="3" w:tplc="0409000F" w:tentative="1">
+      <w:start w:val="1"/>
+      <w:numFmt w:val="decimal"/>
+      <w:lvlText w:val="%4."/>
+      <w:lvlJc w:val="left"/>
+      <w:pPr>
+        <w:ind w:left="2880" w:hanging="360"/>
+      </w:pPr>
+    </w:lvl>
+    <w:lvl w:ilvl="4" w:tplc="04090019" w:tentative="1">
+      <w:start w:val="1"/>
+      <w:numFmt w:val="lowerLetter"/>
+      <w:lvlText w:val="%5."/>
+      <w:lvlJc w:val="left"/>
+      <w:pPr>
+        <w:ind w:left="3600" w:hanging="360"/>
+      </w:pPr>
+    </w:lvl>
+    <w:lvl w:ilvl="5" w:tplc="0409001B" w:tentative="1">
+      <w:start w:val="1"/>
+      <w:numFmt w:val="lowerRoman"/>
+      <w:lvlText w:val="%6."/>
+      <w:lvlJc w:val="right"/>
+      <w:pPr>
+        <w:ind w:left="4320" w:hanging="180"/>
+      </w:pPr>
+    </w:lvl>
+    <w:lvl w:ilvl="6" w:tplc="0409000F" w:tentative="1">
+      <w:start w:val="1"/>
+      <w:numFmt w:val="decimal"/>
+      <w:lvlText w:val="%7."/>
+      <w:lvlJc w:val="left"/>
+      <w:pPr>
+        <w:ind w:left="5040" w:hanging="360"/>
+      </w:pPr>
+    </w:lvl>
+    <w:lvl w:ilvl="7" w:tplc="04090019" w:tentative="1">
+      <w:start w:val="1"/>
+      <w:numFmt w:val="lowerLetter"/>
+      <w:lvlText w:val="%8."/>
+      <w:lvlJc w:val="left"/>
+      <w:pPr>
+        <w:ind w:left="5760" w:hanging="360"/>
+      </w:pPr>
+    </w:lvl>
+    <w:lvl w:ilvl="8" w:tplc="0409001B" w:tentative="1">
+      <w:start w:val="1"/>
+      <w:numFmt w:val="lowerRoman"/>
+      <w:lvlText w:val="%9."/>
+      <w:lvlJc w:val="right"/>
+      <w:pPr>
+        <w:ind w:left="6480" w:hanging="180"/>
+      </w:pPr>
+    </w:lvl>
+  </w:abstractNum>
+  <w:num w:numId="1">
+    <w:abstractNumId w:val="0"/>
+  </w:num>
+</w:numbering>
 </file>
 
 <file path=word/styles.xml><?xml version="1.0" encoding="utf-8"?>
@@ -442,6 +1883,91 @@
     <w:semiHidden/>
     <w:unhideWhenUsed/>
   </w:style>
+  <w:style w:type="paragraph" w:styleId="ListParagraph">
+    <w:name w:val="List Paragraph"/>
+    <w:basedOn w:val="Normal"/>
+    <w:uiPriority w:val="34"/>
+    <w:qFormat/>
+    <w:rsid w:val="005A5B35"/>
+    <w:pPr>
+      <w:ind w:left="720"/>
+      <w:contextualSpacing/>
+    </w:pPr>
+  </w:style>
+  <w:style w:type="paragraph" w:styleId="HTMLPreformatted">
+    <w:name w:val="HTML Preformatted"/>
+    <w:basedOn w:val="Normal"/>
+    <w:link w:val="HTMLPreformattedChar"/>
+    <w:uiPriority w:val="99"/>
+    <w:semiHidden/>
+    <w:unhideWhenUsed/>
+    <w:rsid w:val="005A5B35"/>
+    <w:pPr>
+      <w:spacing w:after="0" w:line="240" w:lineRule="auto"/>
+    </w:pPr>
+    <w:rPr>
+      <w:rFonts w:ascii="Consolas" w:hAnsi="Consolas"/>
+      <w:sz w:val="20"/>
+      <w:szCs w:val="20"/>
+    </w:rPr>
+  </w:style>
+  <w:style w:type="character" w:customStyle="1" w:styleId="HTMLPreformattedChar">
+    <w:name w:val="HTML Preformatted Char"/>
+    <w:basedOn w:val="DefaultParagraphFont"/>
+    <w:link w:val="HTMLPreformatted"/>
+    <w:uiPriority w:val="99"/>
+    <w:semiHidden/>
+    <w:rsid w:val="005A5B35"/>
+    <w:rPr>
+      <w:rFonts w:ascii="Consolas" w:hAnsi="Consolas"/>
+      <w:sz w:val="20"/>
+      <w:szCs w:val="20"/>
+    </w:rPr>
+  </w:style>
+  <w:style w:type="paragraph" w:styleId="Header">
+    <w:name w:val="header"/>
+    <w:basedOn w:val="Normal"/>
+    <w:link w:val="HeaderChar"/>
+    <w:uiPriority w:val="99"/>
+    <w:unhideWhenUsed/>
+    <w:rsid w:val="00572767"/>
+    <w:pPr>
+      <w:tabs>
+        <w:tab w:val="center" w:pos="4680"/>
+        <w:tab w:val="right" w:pos="9360"/>
+      </w:tabs>
+      <w:spacing w:after="0" w:line="240" w:lineRule="auto"/>
+    </w:pPr>
+  </w:style>
+  <w:style w:type="character" w:customStyle="1" w:styleId="HeaderChar">
+    <w:name w:val="Header Char"/>
+    <w:basedOn w:val="DefaultParagraphFont"/>
+    <w:link w:val="Header"/>
+    <w:uiPriority w:val="99"/>
+    <w:rsid w:val="00572767"/>
+  </w:style>
+  <w:style w:type="paragraph" w:styleId="Footer">
+    <w:name w:val="footer"/>
+    <w:basedOn w:val="Normal"/>
+    <w:link w:val="FooterChar"/>
+    <w:uiPriority w:val="99"/>
+    <w:unhideWhenUsed/>
+    <w:rsid w:val="00572767"/>
+    <w:pPr>
+      <w:tabs>
+        <w:tab w:val="center" w:pos="4680"/>
+        <w:tab w:val="right" w:pos="9360"/>
+      </w:tabs>
+      <w:spacing w:after="0" w:line="240" w:lineRule="auto"/>
+    </w:pPr>
+  </w:style>
+  <w:style w:type="character" w:customStyle="1" w:styleId="FooterChar">
+    <w:name w:val="Footer Char"/>
+    <w:basedOn w:val="DefaultParagraphFont"/>
+    <w:link w:val="Footer"/>
+    <w:uiPriority w:val="99"/>
+    <w:rsid w:val="00572767"/>
+  </w:style>
 </w:styles>
 </file>
 

</xml_diff>

<commit_message>
Added 1NF and 2NF evaluation for P1M2 report
</commit_message>
<xml_diff>
--- a/ACIS5504/Projects/1/Milestone 2 Normalization and SQL DDL/Ahmed_Gasser_Development Project 1 Milestone 2 Report.docx
+++ b/ACIS5504/Projects/1/Milestone 2 Normalization and SQL DDL/Ahmed_Gasser_Development Project 1 Milestone 2 Report.docx
@@ -16,68 +16,920 @@
           <w:b/>
           <w:bCs/>
           <w:color w:val="000000" w:themeColor="text1"/>
-          <w:shd w:val="clear" w:color="auto" w:fill="FFFFFF"/>
-        </w:rPr>
-      </w:pPr>
-      <w:r>
-        <w:rPr>
-          <w:rFonts w:ascii="Times New Roman" w:hAnsi="Times New Roman" w:cs="Times New Roman"/>
-          <w:b/>
-          <w:bCs/>
-          <w:color w:val="000000" w:themeColor="text1"/>
-          <w:shd w:val="clear" w:color="auto" w:fill="FFFFFF"/>
-        </w:rPr>
-        <w:t>D</w:t>
-      </w:r>
-      <w:r>
-        <w:rPr>
-          <w:rFonts w:ascii="Times New Roman" w:hAnsi="Times New Roman" w:cs="Times New Roman"/>
-          <w:b/>
-          <w:bCs/>
-          <w:color w:val="000000" w:themeColor="text1"/>
-          <w:shd w:val="clear" w:color="auto" w:fill="FFFFFF"/>
-        </w:rPr>
-        <w:t xml:space="preserve">atabase </w:t>
-      </w:r>
-      <w:r>
-        <w:rPr>
-          <w:rFonts w:ascii="Times New Roman" w:hAnsi="Times New Roman" w:cs="Times New Roman"/>
-          <w:b/>
-          <w:bCs/>
-          <w:color w:val="000000" w:themeColor="text1"/>
-          <w:shd w:val="clear" w:color="auto" w:fill="FFFFFF"/>
-        </w:rPr>
-        <w:t>N</w:t>
-      </w:r>
-      <w:r>
-        <w:rPr>
-          <w:rFonts w:ascii="Times New Roman" w:hAnsi="Times New Roman" w:cs="Times New Roman"/>
-          <w:b/>
-          <w:bCs/>
-          <w:color w:val="000000" w:themeColor="text1"/>
-          <w:shd w:val="clear" w:color="auto" w:fill="FFFFFF"/>
-        </w:rPr>
-        <w:t>ormalization </w:t>
-      </w:r>
-      <w:r>
-        <w:rPr>
-          <w:rFonts w:ascii="Times New Roman" w:hAnsi="Times New Roman" w:cs="Times New Roman"/>
-          <w:b/>
-          <w:bCs/>
-          <w:color w:val="000000" w:themeColor="text1"/>
-          <w:shd w:val="clear" w:color="auto" w:fill="FFFFFF"/>
-        </w:rPr>
-        <w:t>E</w:t>
-      </w:r>
-      <w:r>
-        <w:rPr>
-          <w:rFonts w:ascii="Times New Roman" w:hAnsi="Times New Roman" w:cs="Times New Roman"/>
-          <w:b/>
-          <w:bCs/>
-          <w:color w:val="000000" w:themeColor="text1"/>
-          <w:shd w:val="clear" w:color="auto" w:fill="FFFFFF"/>
-        </w:rPr>
-        <w:t>valuation</w:t>
+          <w:sz w:val="24"/>
+          <w:szCs w:val="24"/>
+          <w:shd w:val="clear" w:color="auto" w:fill="FFFFFF"/>
+        </w:rPr>
+      </w:pPr>
+      <w:r>
+        <w:rPr>
+          <w:rFonts w:ascii="Times New Roman" w:hAnsi="Times New Roman" w:cs="Times New Roman"/>
+          <w:b/>
+          <w:bCs/>
+          <w:color w:val="000000" w:themeColor="text1"/>
+          <w:sz w:val="24"/>
+          <w:szCs w:val="24"/>
+          <w:shd w:val="clear" w:color="auto" w:fill="FFFFFF"/>
+        </w:rPr>
+        <w:t>Database Normalization Evaluation</w:t>
+      </w:r>
+    </w:p>
+    <w:p>
+      <w:pPr>
+        <w:rPr>
+          <w:rFonts w:ascii="Times New Roman" w:hAnsi="Times New Roman" w:cs="Times New Roman"/>
+          <w:color w:val="000000" w:themeColor="text1"/>
+          <w:sz w:val="24"/>
+          <w:szCs w:val="24"/>
+          <w:shd w:val="clear" w:color="auto" w:fill="FFFFFF"/>
+        </w:rPr>
+      </w:pPr>
+      <w:r>
+        <w:rPr>
+          <w:rFonts w:ascii="Times New Roman" w:hAnsi="Times New Roman" w:cs="Times New Roman"/>
+          <w:color w:val="000000" w:themeColor="text1"/>
+          <w:sz w:val="24"/>
+          <w:szCs w:val="24"/>
+          <w:highlight w:val="yellow"/>
+          <w:shd w:val="clear" w:color="auto" w:fill="FFFFFF"/>
+        </w:rPr>
+        <w:t>1NF</w:t>
+      </w:r>
+      <w:r>
+        <w:rPr>
+          <w:rFonts w:ascii="Times New Roman" w:hAnsi="Times New Roman" w:cs="Times New Roman"/>
+          <w:color w:val="000000" w:themeColor="text1"/>
+          <w:sz w:val="24"/>
+          <w:szCs w:val="24"/>
+          <w:shd w:val="clear" w:color="auto" w:fill="FFFFFF"/>
+        </w:rPr>
+        <w:t xml:space="preserve">: </w:t>
+      </w:r>
+      <w:r>
+        <w:rPr>
+          <w:rFonts w:ascii="Times New Roman" w:hAnsi="Times New Roman" w:cs="Times New Roman"/>
+          <w:color w:val="000000" w:themeColor="text1"/>
+          <w:sz w:val="24"/>
+          <w:szCs w:val="24"/>
+          <w:shd w:val="clear" w:color="auto" w:fill="FFFFFF"/>
+        </w:rPr>
+        <w:t>All tables are in 1NF as all attributes of each table are single valued</w:t>
+      </w:r>
+      <w:r>
+        <w:rPr>
+          <w:rFonts w:ascii="Times New Roman" w:hAnsi="Times New Roman" w:cs="Times New Roman"/>
+          <w:color w:val="000000" w:themeColor="text1"/>
+          <w:sz w:val="24"/>
+          <w:szCs w:val="24"/>
+          <w:shd w:val="clear" w:color="auto" w:fill="FFFFFF"/>
+        </w:rPr>
+        <w:t xml:space="preserve">. For example, for </w:t>
+      </w:r>
+      <w:r>
+        <w:rPr>
+          <w:rFonts w:ascii="Times New Roman" w:hAnsi="Times New Roman" w:cs="Times New Roman"/>
+          <w:color w:val="000000" w:themeColor="text1"/>
+          <w:sz w:val="24"/>
+          <w:szCs w:val="24"/>
+          <w:shd w:val="clear" w:color="auto" w:fill="FFFFFF"/>
+        </w:rPr>
+        <w:t>Customer</w:t>
+      </w:r>
+      <w:r>
+        <w:rPr>
+          <w:rFonts w:ascii="Times New Roman" w:hAnsi="Times New Roman" w:cs="Times New Roman"/>
+          <w:color w:val="000000" w:themeColor="text1"/>
+          <w:sz w:val="24"/>
+          <w:szCs w:val="24"/>
+          <w:shd w:val="clear" w:color="auto" w:fill="FFFFFF"/>
+        </w:rPr>
+        <w:t xml:space="preserve"> table,</w:t>
+      </w:r>
+      <w:r>
+        <w:rPr>
+          <w:rFonts w:ascii="Times New Roman" w:hAnsi="Times New Roman" w:cs="Times New Roman"/>
+          <w:color w:val="000000" w:themeColor="text1"/>
+          <w:sz w:val="24"/>
+          <w:szCs w:val="24"/>
+          <w:shd w:val="clear" w:color="auto" w:fill="FFFFFF"/>
+        </w:rPr>
+        <w:t xml:space="preserve"> if we have a customer that has multiple phone numbers, we are going to have two separate rows for that same customer, having the same information except for the </w:t>
+      </w:r>
+      <w:proofErr w:type="spellStart"/>
+      <w:r>
+        <w:rPr>
+          <w:rFonts w:ascii="Times New Roman" w:hAnsi="Times New Roman" w:cs="Times New Roman"/>
+          <w:color w:val="000000" w:themeColor="text1"/>
+          <w:sz w:val="24"/>
+          <w:szCs w:val="24"/>
+          <w:shd w:val="clear" w:color="auto" w:fill="FFFFFF"/>
+        </w:rPr>
+        <w:t>T_CustomerPhoneNumber_CU</w:t>
+      </w:r>
+      <w:proofErr w:type="spellEnd"/>
+      <w:r>
+        <w:rPr>
+          <w:rFonts w:ascii="Times New Roman" w:hAnsi="Times New Roman" w:cs="Times New Roman"/>
+          <w:color w:val="000000" w:themeColor="text1"/>
+          <w:sz w:val="24"/>
+          <w:szCs w:val="24"/>
+          <w:shd w:val="clear" w:color="auto" w:fill="FFFFFF"/>
+        </w:rPr>
+        <w:t xml:space="preserve"> column, it will have different value for each phone number.</w:t>
+      </w:r>
+    </w:p>
+    <w:p>
+      <w:pPr>
+        <w:rPr>
+          <w:rFonts w:ascii="Times New Roman" w:hAnsi="Times New Roman" w:cs="Times New Roman"/>
+          <w:color w:val="000000" w:themeColor="text1"/>
+          <w:sz w:val="24"/>
+          <w:szCs w:val="24"/>
+          <w:shd w:val="clear" w:color="auto" w:fill="FFFFFF"/>
+        </w:rPr>
+      </w:pPr>
+      <w:r>
+        <w:rPr>
+          <w:rFonts w:ascii="Times New Roman" w:hAnsi="Times New Roman" w:cs="Times New Roman"/>
+          <w:color w:val="000000" w:themeColor="text1"/>
+          <w:sz w:val="24"/>
+          <w:szCs w:val="24"/>
+          <w:highlight w:val="yellow"/>
+          <w:shd w:val="clear" w:color="auto" w:fill="FFFFFF"/>
+        </w:rPr>
+        <w:t>2NF</w:t>
+      </w:r>
+      <w:r>
+        <w:rPr>
+          <w:rFonts w:ascii="Times New Roman" w:hAnsi="Times New Roman" w:cs="Times New Roman"/>
+          <w:color w:val="000000" w:themeColor="text1"/>
+          <w:sz w:val="24"/>
+          <w:szCs w:val="24"/>
+          <w:shd w:val="clear" w:color="auto" w:fill="FFFFFF"/>
+        </w:rPr>
+        <w:t>: Since a</w:t>
+      </w:r>
+      <w:r>
+        <w:rPr>
+          <w:rFonts w:ascii="Times New Roman" w:hAnsi="Times New Roman" w:cs="Times New Roman"/>
+          <w:color w:val="000000" w:themeColor="text1"/>
+          <w:sz w:val="24"/>
+          <w:szCs w:val="24"/>
+          <w:shd w:val="clear" w:color="auto" w:fill="FFFFFF"/>
+        </w:rPr>
+        <w:t xml:space="preserve"> partial dependency can exist only if a table's primary key is composed of several attributes</w:t>
+      </w:r>
+      <w:r>
+        <w:rPr>
+          <w:rFonts w:ascii="Times New Roman" w:hAnsi="Times New Roman" w:cs="Times New Roman"/>
+          <w:color w:val="000000" w:themeColor="text1"/>
+          <w:sz w:val="24"/>
+          <w:szCs w:val="24"/>
+          <w:shd w:val="clear" w:color="auto" w:fill="FFFFFF"/>
+        </w:rPr>
+        <w:t xml:space="preserve"> and since all tables are in 1NF (as prov</w:t>
+      </w:r>
+      <w:bookmarkStart w:id="0" w:name="_GoBack"/>
+      <w:bookmarkEnd w:id="0"/>
+      <w:r>
+        <w:rPr>
+          <w:rFonts w:ascii="Times New Roman" w:hAnsi="Times New Roman" w:cs="Times New Roman"/>
+          <w:color w:val="000000" w:themeColor="text1"/>
+          <w:sz w:val="24"/>
+          <w:szCs w:val="24"/>
+          <w:shd w:val="clear" w:color="auto" w:fill="FFFFFF"/>
+        </w:rPr>
+        <w:t xml:space="preserve">ed above) and have </w:t>
+      </w:r>
+      <w:r>
+        <w:rPr>
+          <w:rFonts w:ascii="Times New Roman" w:hAnsi="Times New Roman" w:cs="Times New Roman"/>
+          <w:color w:val="000000" w:themeColor="text1"/>
+          <w:sz w:val="24"/>
+          <w:szCs w:val="24"/>
+          <w:shd w:val="clear" w:color="auto" w:fill="FFFFFF"/>
+        </w:rPr>
+        <w:t>a single-attribute primary key</w:t>
+      </w:r>
+      <w:r>
+        <w:rPr>
+          <w:rFonts w:ascii="Times New Roman" w:hAnsi="Times New Roman" w:cs="Times New Roman"/>
+          <w:color w:val="000000" w:themeColor="text1"/>
+          <w:sz w:val="24"/>
+          <w:szCs w:val="24"/>
+          <w:shd w:val="clear" w:color="auto" w:fill="FFFFFF"/>
+        </w:rPr>
+        <w:t xml:space="preserve"> (</w:t>
+      </w:r>
+      <w:r>
+        <w:rPr>
+          <w:rFonts w:ascii="Times New Roman" w:hAnsi="Times New Roman" w:cs="Times New Roman"/>
+          <w:color w:val="000000" w:themeColor="text1"/>
+          <w:sz w:val="24"/>
+          <w:szCs w:val="24"/>
+          <w:shd w:val="clear" w:color="auto" w:fill="FFFFFF"/>
+        </w:rPr>
+        <w:t xml:space="preserve">except for </w:t>
+      </w:r>
+      <w:proofErr w:type="spellStart"/>
+      <w:r>
+        <w:rPr>
+          <w:rFonts w:ascii="Times New Roman" w:hAnsi="Times New Roman" w:cs="Times New Roman"/>
+          <w:color w:val="000000" w:themeColor="text1"/>
+          <w:sz w:val="24"/>
+          <w:szCs w:val="24"/>
+          <w:shd w:val="clear" w:color="auto" w:fill="FFFFFF"/>
+        </w:rPr>
+        <w:t>Employe</w:t>
+      </w:r>
+      <w:r>
+        <w:rPr>
+          <w:rFonts w:ascii="Times New Roman" w:hAnsi="Times New Roman" w:cs="Times New Roman"/>
+          <w:color w:val="000000" w:themeColor="text1"/>
+          <w:sz w:val="24"/>
+          <w:szCs w:val="24"/>
+          <w:shd w:val="clear" w:color="auto" w:fill="FFFFFF"/>
+        </w:rPr>
+        <w:t>e</w:t>
+      </w:r>
+      <w:r>
+        <w:rPr>
+          <w:rFonts w:ascii="Times New Roman" w:hAnsi="Times New Roman" w:cs="Times New Roman"/>
+          <w:color w:val="000000" w:themeColor="text1"/>
+          <w:sz w:val="24"/>
+          <w:szCs w:val="24"/>
+          <w:shd w:val="clear" w:color="auto" w:fill="FFFFFF"/>
+        </w:rPr>
+        <w:t>Skill</w:t>
+      </w:r>
+      <w:proofErr w:type="spellEnd"/>
+      <w:r>
+        <w:rPr>
+          <w:rFonts w:ascii="Times New Roman" w:hAnsi="Times New Roman" w:cs="Times New Roman"/>
+          <w:color w:val="000000" w:themeColor="text1"/>
+          <w:sz w:val="24"/>
+          <w:szCs w:val="24"/>
+          <w:shd w:val="clear" w:color="auto" w:fill="FFFFFF"/>
+        </w:rPr>
+        <w:t xml:space="preserve">, </w:t>
+      </w:r>
+      <w:proofErr w:type="spellStart"/>
+      <w:r>
+        <w:rPr>
+          <w:rFonts w:ascii="Times New Roman" w:hAnsi="Times New Roman" w:cs="Times New Roman"/>
+          <w:color w:val="000000" w:themeColor="text1"/>
+          <w:sz w:val="24"/>
+          <w:szCs w:val="24"/>
+          <w:shd w:val="clear" w:color="auto" w:fill="FFFFFF"/>
+        </w:rPr>
+        <w:t>ProjectSchedule</w:t>
+      </w:r>
+      <w:proofErr w:type="spellEnd"/>
+      <w:r>
+        <w:rPr>
+          <w:rFonts w:ascii="Times New Roman" w:hAnsi="Times New Roman" w:cs="Times New Roman"/>
+          <w:color w:val="000000" w:themeColor="text1"/>
+          <w:sz w:val="24"/>
+          <w:szCs w:val="24"/>
+          <w:shd w:val="clear" w:color="auto" w:fill="FFFFFF"/>
+        </w:rPr>
+        <w:t xml:space="preserve">, </w:t>
+      </w:r>
+      <w:proofErr w:type="spellStart"/>
+      <w:r>
+        <w:rPr>
+          <w:rFonts w:ascii="Times New Roman" w:hAnsi="Times New Roman" w:cs="Times New Roman"/>
+          <w:color w:val="000000" w:themeColor="text1"/>
+          <w:sz w:val="24"/>
+          <w:szCs w:val="24"/>
+          <w:shd w:val="clear" w:color="auto" w:fill="FFFFFF"/>
+        </w:rPr>
+        <w:t>TaskSkill</w:t>
+      </w:r>
+      <w:proofErr w:type="spellEnd"/>
+      <w:r>
+        <w:rPr>
+          <w:rFonts w:ascii="Times New Roman" w:hAnsi="Times New Roman" w:cs="Times New Roman"/>
+          <w:color w:val="000000" w:themeColor="text1"/>
+          <w:sz w:val="24"/>
+          <w:szCs w:val="24"/>
+          <w:shd w:val="clear" w:color="auto" w:fill="FFFFFF"/>
+        </w:rPr>
+        <w:t xml:space="preserve"> tables</w:t>
+      </w:r>
+      <w:r>
+        <w:rPr>
+          <w:rFonts w:ascii="Times New Roman" w:hAnsi="Times New Roman" w:cs="Times New Roman"/>
+          <w:color w:val="000000" w:themeColor="text1"/>
+          <w:sz w:val="24"/>
+          <w:szCs w:val="24"/>
+          <w:shd w:val="clear" w:color="auto" w:fill="FFFFFF"/>
+        </w:rPr>
+        <w:t>)</w:t>
+      </w:r>
+      <w:r>
+        <w:rPr>
+          <w:rFonts w:ascii="Times New Roman" w:hAnsi="Times New Roman" w:cs="Times New Roman"/>
+          <w:color w:val="000000" w:themeColor="text1"/>
+          <w:sz w:val="24"/>
+          <w:szCs w:val="24"/>
+          <w:shd w:val="clear" w:color="auto" w:fill="FFFFFF"/>
+        </w:rPr>
+        <w:t xml:space="preserve">, then </w:t>
+      </w:r>
+      <w:r>
+        <w:rPr>
+          <w:rFonts w:ascii="Times New Roman" w:hAnsi="Times New Roman" w:cs="Times New Roman"/>
+          <w:color w:val="000000" w:themeColor="text1"/>
+          <w:sz w:val="24"/>
+          <w:szCs w:val="24"/>
+          <w:shd w:val="clear" w:color="auto" w:fill="FFFFFF"/>
+        </w:rPr>
+        <w:t xml:space="preserve">all </w:t>
+      </w:r>
+      <w:r>
+        <w:rPr>
+          <w:rFonts w:ascii="Times New Roman" w:hAnsi="Times New Roman" w:cs="Times New Roman"/>
+          <w:color w:val="000000" w:themeColor="text1"/>
+          <w:sz w:val="24"/>
+          <w:szCs w:val="24"/>
+          <w:shd w:val="clear" w:color="auto" w:fill="FFFFFF"/>
+        </w:rPr>
+        <w:t>table</w:t>
+      </w:r>
+      <w:r>
+        <w:rPr>
+          <w:rFonts w:ascii="Times New Roman" w:hAnsi="Times New Roman" w:cs="Times New Roman"/>
+          <w:color w:val="000000" w:themeColor="text1"/>
+          <w:sz w:val="24"/>
+          <w:szCs w:val="24"/>
+          <w:shd w:val="clear" w:color="auto" w:fill="FFFFFF"/>
+        </w:rPr>
+        <w:t>s</w:t>
+      </w:r>
+      <w:r>
+        <w:rPr>
+          <w:rFonts w:ascii="Times New Roman" w:hAnsi="Times New Roman" w:cs="Times New Roman"/>
+          <w:color w:val="000000" w:themeColor="text1"/>
+          <w:sz w:val="24"/>
+          <w:szCs w:val="24"/>
+          <w:shd w:val="clear" w:color="auto" w:fill="FFFFFF"/>
+        </w:rPr>
+        <w:t xml:space="preserve"> </w:t>
+      </w:r>
+      <w:r>
+        <w:rPr>
+          <w:rFonts w:ascii="Times New Roman" w:hAnsi="Times New Roman" w:cs="Times New Roman"/>
+          <w:color w:val="000000" w:themeColor="text1"/>
+          <w:sz w:val="24"/>
+          <w:szCs w:val="24"/>
+          <w:shd w:val="clear" w:color="auto" w:fill="FFFFFF"/>
+        </w:rPr>
+        <w:t>are</w:t>
+      </w:r>
+      <w:r>
+        <w:rPr>
+          <w:rFonts w:ascii="Times New Roman" w:hAnsi="Times New Roman" w:cs="Times New Roman"/>
+          <w:color w:val="000000" w:themeColor="text1"/>
+          <w:sz w:val="24"/>
+          <w:szCs w:val="24"/>
+          <w:shd w:val="clear" w:color="auto" w:fill="FFFFFF"/>
+        </w:rPr>
+        <w:t xml:space="preserve"> automatically in 2NF</w:t>
+      </w:r>
+      <w:r>
+        <w:rPr>
+          <w:rFonts w:ascii="Times New Roman" w:hAnsi="Times New Roman" w:cs="Times New Roman"/>
+          <w:color w:val="000000" w:themeColor="text1"/>
+          <w:sz w:val="24"/>
+          <w:szCs w:val="24"/>
+          <w:shd w:val="clear" w:color="auto" w:fill="FFFFFF"/>
+        </w:rPr>
+        <w:t xml:space="preserve">. </w:t>
+      </w:r>
+      <w:proofErr w:type="spellStart"/>
+      <w:r>
+        <w:rPr>
+          <w:rFonts w:ascii="Times New Roman" w:hAnsi="Times New Roman" w:cs="Times New Roman"/>
+          <w:color w:val="000000" w:themeColor="text1"/>
+          <w:sz w:val="24"/>
+          <w:szCs w:val="24"/>
+          <w:shd w:val="clear" w:color="auto" w:fill="FFFFFF"/>
+        </w:rPr>
+        <w:t>Employe</w:t>
+      </w:r>
+      <w:r>
+        <w:rPr>
+          <w:rFonts w:ascii="Times New Roman" w:hAnsi="Times New Roman" w:cs="Times New Roman"/>
+          <w:color w:val="000000" w:themeColor="text1"/>
+          <w:sz w:val="24"/>
+          <w:szCs w:val="24"/>
+          <w:shd w:val="clear" w:color="auto" w:fill="FFFFFF"/>
+        </w:rPr>
+        <w:t>e</w:t>
+      </w:r>
+      <w:r>
+        <w:rPr>
+          <w:rFonts w:ascii="Times New Roman" w:hAnsi="Times New Roman" w:cs="Times New Roman"/>
+          <w:color w:val="000000" w:themeColor="text1"/>
+          <w:sz w:val="24"/>
+          <w:szCs w:val="24"/>
+          <w:shd w:val="clear" w:color="auto" w:fill="FFFFFF"/>
+        </w:rPr>
+        <w:t>Skill</w:t>
+      </w:r>
+      <w:proofErr w:type="spellEnd"/>
+      <w:r>
+        <w:rPr>
+          <w:rFonts w:ascii="Times New Roman" w:hAnsi="Times New Roman" w:cs="Times New Roman"/>
+          <w:color w:val="000000" w:themeColor="text1"/>
+          <w:sz w:val="24"/>
+          <w:szCs w:val="24"/>
+          <w:shd w:val="clear" w:color="auto" w:fill="FFFFFF"/>
+        </w:rPr>
+        <w:t xml:space="preserve">, </w:t>
+      </w:r>
+      <w:proofErr w:type="spellStart"/>
+      <w:r>
+        <w:rPr>
+          <w:rFonts w:ascii="Times New Roman" w:hAnsi="Times New Roman" w:cs="Times New Roman"/>
+          <w:color w:val="000000" w:themeColor="text1"/>
+          <w:sz w:val="24"/>
+          <w:szCs w:val="24"/>
+          <w:shd w:val="clear" w:color="auto" w:fill="FFFFFF"/>
+        </w:rPr>
+        <w:t>ProjectSchedule</w:t>
+      </w:r>
+      <w:proofErr w:type="spellEnd"/>
+      <w:r>
+        <w:rPr>
+          <w:rFonts w:ascii="Times New Roman" w:hAnsi="Times New Roman" w:cs="Times New Roman"/>
+          <w:color w:val="000000" w:themeColor="text1"/>
+          <w:sz w:val="24"/>
+          <w:szCs w:val="24"/>
+          <w:shd w:val="clear" w:color="auto" w:fill="FFFFFF"/>
+        </w:rPr>
+        <w:t xml:space="preserve">, </w:t>
+      </w:r>
+      <w:proofErr w:type="spellStart"/>
+      <w:r>
+        <w:rPr>
+          <w:rFonts w:ascii="Times New Roman" w:hAnsi="Times New Roman" w:cs="Times New Roman"/>
+          <w:color w:val="000000" w:themeColor="text1"/>
+          <w:sz w:val="24"/>
+          <w:szCs w:val="24"/>
+          <w:shd w:val="clear" w:color="auto" w:fill="FFFFFF"/>
+        </w:rPr>
+        <w:t>TaskSkill</w:t>
+      </w:r>
+      <w:proofErr w:type="spellEnd"/>
+      <w:r>
+        <w:rPr>
+          <w:rFonts w:ascii="Times New Roman" w:hAnsi="Times New Roman" w:cs="Times New Roman"/>
+          <w:color w:val="000000" w:themeColor="text1"/>
+          <w:sz w:val="24"/>
+          <w:szCs w:val="24"/>
+          <w:shd w:val="clear" w:color="auto" w:fill="FFFFFF"/>
+        </w:rPr>
+        <w:t xml:space="preserve"> are also still in 2NF </w:t>
+      </w:r>
+      <w:r>
+        <w:rPr>
+          <w:rFonts w:ascii="Times New Roman" w:hAnsi="Times New Roman" w:cs="Times New Roman"/>
+          <w:color w:val="000000" w:themeColor="text1"/>
+          <w:sz w:val="24"/>
+          <w:szCs w:val="24"/>
+          <w:shd w:val="clear" w:color="auto" w:fill="FFFFFF"/>
+        </w:rPr>
+        <w:t>because</w:t>
+      </w:r>
+      <w:r>
+        <w:rPr>
+          <w:rFonts w:ascii="Times New Roman" w:hAnsi="Times New Roman" w:cs="Times New Roman"/>
+          <w:color w:val="000000" w:themeColor="text1"/>
+          <w:sz w:val="24"/>
+          <w:szCs w:val="24"/>
+          <w:shd w:val="clear" w:color="auto" w:fill="FFFFFF"/>
+        </w:rPr>
+        <w:t xml:space="preserve"> all of their </w:t>
+      </w:r>
+      <w:r>
+        <w:rPr>
+          <w:rFonts w:ascii="Times New Roman" w:hAnsi="Times New Roman" w:cs="Times New Roman"/>
+          <w:color w:val="000000" w:themeColor="text1"/>
+          <w:sz w:val="24"/>
+          <w:szCs w:val="24"/>
+          <w:shd w:val="clear" w:color="auto" w:fill="FFFFFF"/>
+        </w:rPr>
+        <w:t>non key attribute</w:t>
+      </w:r>
+      <w:r>
+        <w:rPr>
+          <w:rFonts w:ascii="Times New Roman" w:hAnsi="Times New Roman" w:cs="Times New Roman"/>
+          <w:color w:val="000000" w:themeColor="text1"/>
+          <w:sz w:val="24"/>
+          <w:szCs w:val="24"/>
+          <w:shd w:val="clear" w:color="auto" w:fill="FFFFFF"/>
+        </w:rPr>
+        <w:t>s</w:t>
+      </w:r>
+      <w:r>
+        <w:rPr>
+          <w:rFonts w:ascii="Times New Roman" w:hAnsi="Times New Roman" w:cs="Times New Roman"/>
+          <w:color w:val="000000" w:themeColor="text1"/>
+          <w:sz w:val="24"/>
+          <w:szCs w:val="24"/>
+          <w:shd w:val="clear" w:color="auto" w:fill="FFFFFF"/>
+        </w:rPr>
+        <w:t xml:space="preserve"> </w:t>
+      </w:r>
+      <w:r>
+        <w:rPr>
+          <w:rFonts w:ascii="Times New Roman" w:hAnsi="Times New Roman" w:cs="Times New Roman"/>
+          <w:color w:val="000000" w:themeColor="text1"/>
+          <w:sz w:val="24"/>
+          <w:szCs w:val="24"/>
+          <w:shd w:val="clear" w:color="auto" w:fill="FFFFFF"/>
+        </w:rPr>
+        <w:t>are</w:t>
+      </w:r>
+      <w:r>
+        <w:rPr>
+          <w:rFonts w:ascii="Times New Roman" w:hAnsi="Times New Roman" w:cs="Times New Roman"/>
+          <w:color w:val="000000" w:themeColor="text1"/>
+          <w:sz w:val="24"/>
+          <w:szCs w:val="24"/>
+          <w:shd w:val="clear" w:color="auto" w:fill="FFFFFF"/>
+        </w:rPr>
+        <w:t xml:space="preserve"> fully functionally dependent on the primary key.</w:t>
+      </w:r>
+      <w:r>
+        <w:rPr>
+          <w:rFonts w:ascii="Times New Roman" w:hAnsi="Times New Roman" w:cs="Times New Roman"/>
+          <w:color w:val="000000" w:themeColor="text1"/>
+          <w:sz w:val="24"/>
+          <w:szCs w:val="24"/>
+          <w:shd w:val="clear" w:color="auto" w:fill="FFFFFF"/>
+        </w:rPr>
+        <w:t xml:space="preserve"> So for </w:t>
+      </w:r>
+      <w:proofErr w:type="spellStart"/>
+      <w:r>
+        <w:rPr>
+          <w:rFonts w:ascii="Times New Roman" w:hAnsi="Times New Roman" w:cs="Times New Roman"/>
+          <w:color w:val="000000" w:themeColor="text1"/>
+          <w:sz w:val="24"/>
+          <w:szCs w:val="24"/>
+          <w:shd w:val="clear" w:color="auto" w:fill="FFFFFF"/>
+        </w:rPr>
+        <w:t>ProjectSchedule</w:t>
+      </w:r>
+      <w:proofErr w:type="spellEnd"/>
+      <w:r>
+        <w:rPr>
+          <w:rFonts w:ascii="Times New Roman" w:hAnsi="Times New Roman" w:cs="Times New Roman"/>
+          <w:color w:val="000000" w:themeColor="text1"/>
+          <w:sz w:val="24"/>
+          <w:szCs w:val="24"/>
+          <w:shd w:val="clear" w:color="auto" w:fill="FFFFFF"/>
+        </w:rPr>
+        <w:t xml:space="preserve"> table, </w:t>
+      </w:r>
+      <w:proofErr w:type="spellStart"/>
+      <w:r>
+        <w:rPr>
+          <w:rFonts w:ascii="Times New Roman" w:hAnsi="Times New Roman" w:cs="Times New Roman"/>
+          <w:color w:val="000000" w:themeColor="text1"/>
+          <w:sz w:val="24"/>
+          <w:szCs w:val="24"/>
+          <w:shd w:val="clear" w:color="auto" w:fill="FFFFFF"/>
+        </w:rPr>
+        <w:t>D_TaskStartDate_PS</w:t>
+      </w:r>
+      <w:proofErr w:type="spellEnd"/>
+      <w:r>
+        <w:rPr>
+          <w:rFonts w:ascii="Times New Roman" w:hAnsi="Times New Roman" w:cs="Times New Roman"/>
+          <w:color w:val="000000" w:themeColor="text1"/>
+          <w:sz w:val="24"/>
+          <w:szCs w:val="24"/>
+          <w:shd w:val="clear" w:color="auto" w:fill="FFFFFF"/>
+        </w:rPr>
+        <w:t xml:space="preserve"> and </w:t>
+      </w:r>
+      <w:proofErr w:type="spellStart"/>
+      <w:r>
+        <w:rPr>
+          <w:rFonts w:ascii="Times New Roman" w:hAnsi="Times New Roman" w:cs="Times New Roman"/>
+          <w:color w:val="000000" w:themeColor="text1"/>
+          <w:sz w:val="24"/>
+          <w:szCs w:val="24"/>
+          <w:shd w:val="clear" w:color="auto" w:fill="FFFFFF"/>
+        </w:rPr>
+        <w:t>D_Task</w:t>
+      </w:r>
+      <w:r>
+        <w:rPr>
+          <w:rFonts w:ascii="Times New Roman" w:hAnsi="Times New Roman" w:cs="Times New Roman"/>
+          <w:color w:val="000000" w:themeColor="text1"/>
+          <w:sz w:val="24"/>
+          <w:szCs w:val="24"/>
+          <w:shd w:val="clear" w:color="auto" w:fill="FFFFFF"/>
+        </w:rPr>
+        <w:t>End</w:t>
+      </w:r>
+      <w:r>
+        <w:rPr>
+          <w:rFonts w:ascii="Times New Roman" w:hAnsi="Times New Roman" w:cs="Times New Roman"/>
+          <w:color w:val="000000" w:themeColor="text1"/>
+          <w:sz w:val="24"/>
+          <w:szCs w:val="24"/>
+          <w:shd w:val="clear" w:color="auto" w:fill="FFFFFF"/>
+        </w:rPr>
+        <w:t>Date_PS</w:t>
+      </w:r>
+      <w:proofErr w:type="spellEnd"/>
+      <w:r>
+        <w:rPr>
+          <w:rFonts w:ascii="Times New Roman" w:hAnsi="Times New Roman" w:cs="Times New Roman"/>
+          <w:color w:val="000000" w:themeColor="text1"/>
+          <w:sz w:val="24"/>
+          <w:szCs w:val="24"/>
+          <w:shd w:val="clear" w:color="auto" w:fill="FFFFFF"/>
+        </w:rPr>
+        <w:t xml:space="preserve"> attributes are fully dependent on both </w:t>
+      </w:r>
+      <w:proofErr w:type="spellStart"/>
+      <w:r>
+        <w:rPr>
+          <w:rFonts w:ascii="Times New Roman" w:hAnsi="Times New Roman" w:cs="Times New Roman"/>
+          <w:color w:val="000000" w:themeColor="text1"/>
+          <w:sz w:val="24"/>
+          <w:szCs w:val="24"/>
+          <w:shd w:val="clear" w:color="auto" w:fill="FFFFFF"/>
+        </w:rPr>
+        <w:t>C_ProjectID_PS</w:t>
+      </w:r>
+      <w:proofErr w:type="spellEnd"/>
+      <w:r>
+        <w:rPr>
+          <w:rFonts w:ascii="Times New Roman" w:hAnsi="Times New Roman" w:cs="Times New Roman"/>
+          <w:color w:val="000000" w:themeColor="text1"/>
+          <w:sz w:val="24"/>
+          <w:szCs w:val="24"/>
+          <w:shd w:val="clear" w:color="auto" w:fill="FFFFFF"/>
+        </w:rPr>
+        <w:t xml:space="preserve"> and </w:t>
+      </w:r>
+      <w:proofErr w:type="spellStart"/>
+      <w:r>
+        <w:rPr>
+          <w:rFonts w:ascii="Times New Roman" w:hAnsi="Times New Roman" w:cs="Times New Roman"/>
+          <w:color w:val="000000" w:themeColor="text1"/>
+          <w:sz w:val="24"/>
+          <w:szCs w:val="24"/>
+          <w:shd w:val="clear" w:color="auto" w:fill="FFFFFF"/>
+        </w:rPr>
+        <w:t>C_TaskID_PS</w:t>
+      </w:r>
+      <w:proofErr w:type="spellEnd"/>
+      <w:r>
+        <w:rPr>
+          <w:rFonts w:ascii="Times New Roman" w:hAnsi="Times New Roman" w:cs="Times New Roman"/>
+          <w:color w:val="000000" w:themeColor="text1"/>
+          <w:sz w:val="24"/>
+          <w:szCs w:val="24"/>
+          <w:shd w:val="clear" w:color="auto" w:fill="FFFFFF"/>
+        </w:rPr>
+        <w:t xml:space="preserve"> primary keys not just on one of them. Similarly, for </w:t>
+      </w:r>
+      <w:proofErr w:type="spellStart"/>
+      <w:r>
+        <w:rPr>
+          <w:rFonts w:ascii="Times New Roman" w:hAnsi="Times New Roman" w:cs="Times New Roman"/>
+          <w:color w:val="000000" w:themeColor="text1"/>
+          <w:sz w:val="24"/>
+          <w:szCs w:val="24"/>
+          <w:shd w:val="clear" w:color="auto" w:fill="FFFFFF"/>
+        </w:rPr>
+        <w:t>TaskSkill</w:t>
+      </w:r>
+      <w:proofErr w:type="spellEnd"/>
+      <w:r>
+        <w:rPr>
+          <w:rFonts w:ascii="Times New Roman" w:hAnsi="Times New Roman" w:cs="Times New Roman"/>
+          <w:color w:val="000000" w:themeColor="text1"/>
+          <w:sz w:val="24"/>
+          <w:szCs w:val="24"/>
+          <w:shd w:val="clear" w:color="auto" w:fill="FFFFFF"/>
+        </w:rPr>
+        <w:t xml:space="preserve"> table,  </w:t>
+      </w:r>
+      <w:proofErr w:type="spellStart"/>
+      <w:r>
+        <w:rPr>
+          <w:rFonts w:ascii="Times New Roman" w:hAnsi="Times New Roman" w:cs="Times New Roman"/>
+          <w:color w:val="000000" w:themeColor="text1"/>
+          <w:sz w:val="24"/>
+          <w:szCs w:val="24"/>
+          <w:shd w:val="clear" w:color="auto" w:fill="FFFFFF"/>
+        </w:rPr>
+        <w:t>I_QuantityRequired_TS</w:t>
+      </w:r>
+      <w:proofErr w:type="spellEnd"/>
+      <w:r>
+        <w:rPr>
+          <w:rFonts w:ascii="Times New Roman" w:hAnsi="Times New Roman" w:cs="Times New Roman"/>
+          <w:color w:val="000000" w:themeColor="text1"/>
+          <w:sz w:val="24"/>
+          <w:szCs w:val="24"/>
+          <w:shd w:val="clear" w:color="auto" w:fill="FFFFFF"/>
+        </w:rPr>
+        <w:t xml:space="preserve"> attributes are fully dependent on </w:t>
+      </w:r>
+      <w:proofErr w:type="spellStart"/>
+      <w:r>
+        <w:rPr>
+          <w:rFonts w:ascii="Times New Roman" w:hAnsi="Times New Roman" w:cs="Times New Roman"/>
+          <w:color w:val="000000" w:themeColor="text1"/>
+          <w:sz w:val="24"/>
+          <w:szCs w:val="24"/>
+          <w:shd w:val="clear" w:color="auto" w:fill="FFFFFF"/>
+        </w:rPr>
+        <w:t>on</w:t>
+      </w:r>
+      <w:proofErr w:type="spellEnd"/>
+      <w:r>
+        <w:rPr>
+          <w:rFonts w:ascii="Times New Roman" w:hAnsi="Times New Roman" w:cs="Times New Roman"/>
+          <w:color w:val="000000" w:themeColor="text1"/>
+          <w:sz w:val="24"/>
+          <w:szCs w:val="24"/>
+          <w:shd w:val="clear" w:color="auto" w:fill="FFFFFF"/>
+        </w:rPr>
+        <w:t xml:space="preserve"> both </w:t>
+      </w:r>
+      <w:proofErr w:type="spellStart"/>
+      <w:r>
+        <w:rPr>
+          <w:rFonts w:ascii="Times New Roman" w:hAnsi="Times New Roman" w:cs="Times New Roman"/>
+          <w:color w:val="000000" w:themeColor="text1"/>
+          <w:sz w:val="24"/>
+          <w:szCs w:val="24"/>
+          <w:shd w:val="clear" w:color="auto" w:fill="FFFFFF"/>
+        </w:rPr>
+        <w:t>C_SkillID_TS</w:t>
+      </w:r>
+      <w:proofErr w:type="spellEnd"/>
+      <w:r>
+        <w:rPr>
+          <w:rFonts w:ascii="Times New Roman" w:hAnsi="Times New Roman" w:cs="Times New Roman"/>
+          <w:color w:val="000000" w:themeColor="text1"/>
+          <w:sz w:val="24"/>
+          <w:szCs w:val="24"/>
+          <w:shd w:val="clear" w:color="auto" w:fill="FFFFFF"/>
+        </w:rPr>
+        <w:t xml:space="preserve"> and </w:t>
+      </w:r>
+      <w:proofErr w:type="spellStart"/>
+      <w:r>
+        <w:rPr>
+          <w:rFonts w:ascii="Times New Roman" w:hAnsi="Times New Roman" w:cs="Times New Roman"/>
+          <w:color w:val="000000" w:themeColor="text1"/>
+          <w:sz w:val="24"/>
+          <w:szCs w:val="24"/>
+          <w:shd w:val="clear" w:color="auto" w:fill="FFFFFF"/>
+        </w:rPr>
+        <w:t>C_TaskID_TS</w:t>
+      </w:r>
+      <w:proofErr w:type="spellEnd"/>
+      <w:r>
+        <w:rPr>
+          <w:rFonts w:ascii="Times New Roman" w:hAnsi="Times New Roman" w:cs="Times New Roman"/>
+          <w:color w:val="000000" w:themeColor="text1"/>
+          <w:sz w:val="24"/>
+          <w:szCs w:val="24"/>
+          <w:shd w:val="clear" w:color="auto" w:fill="FFFFFF"/>
+        </w:rPr>
+        <w:t xml:space="preserve"> primary keys. Lastly, for </w:t>
+      </w:r>
+      <w:proofErr w:type="spellStart"/>
+      <w:r>
+        <w:rPr>
+          <w:rFonts w:ascii="Times New Roman" w:hAnsi="Times New Roman" w:cs="Times New Roman"/>
+          <w:color w:val="000000" w:themeColor="text1"/>
+          <w:sz w:val="24"/>
+          <w:szCs w:val="24"/>
+          <w:shd w:val="clear" w:color="auto" w:fill="FFFFFF"/>
+        </w:rPr>
+        <w:t>Employee</w:t>
+      </w:r>
+      <w:r>
+        <w:rPr>
+          <w:rFonts w:ascii="Times New Roman" w:hAnsi="Times New Roman" w:cs="Times New Roman"/>
+          <w:color w:val="000000" w:themeColor="text1"/>
+          <w:sz w:val="24"/>
+          <w:szCs w:val="24"/>
+          <w:shd w:val="clear" w:color="auto" w:fill="FFFFFF"/>
+        </w:rPr>
+        <w:t>Skill</w:t>
+      </w:r>
+      <w:proofErr w:type="spellEnd"/>
+      <w:r>
+        <w:rPr>
+          <w:rFonts w:ascii="Times New Roman" w:hAnsi="Times New Roman" w:cs="Times New Roman"/>
+          <w:color w:val="000000" w:themeColor="text1"/>
+          <w:sz w:val="24"/>
+          <w:szCs w:val="24"/>
+          <w:shd w:val="clear" w:color="auto" w:fill="FFFFFF"/>
+        </w:rPr>
+        <w:t xml:space="preserve"> table, since it doesn’t have any non-primary attributes and all it has just </w:t>
+      </w:r>
+      <w:proofErr w:type="spellStart"/>
+      <w:r>
+        <w:rPr>
+          <w:rFonts w:ascii="Times New Roman" w:hAnsi="Times New Roman" w:cs="Times New Roman"/>
+          <w:color w:val="000000" w:themeColor="text1"/>
+          <w:sz w:val="24"/>
+          <w:szCs w:val="24"/>
+          <w:shd w:val="clear" w:color="auto" w:fill="FFFFFF"/>
+        </w:rPr>
+        <w:t>C_EmployeeID_ES</w:t>
+      </w:r>
+      <w:proofErr w:type="spellEnd"/>
+      <w:r>
+        <w:rPr>
+          <w:rFonts w:ascii="Times New Roman" w:hAnsi="Times New Roman" w:cs="Times New Roman"/>
+          <w:color w:val="000000" w:themeColor="text1"/>
+          <w:sz w:val="24"/>
+          <w:szCs w:val="24"/>
+          <w:shd w:val="clear" w:color="auto" w:fill="FFFFFF"/>
+        </w:rPr>
+        <w:t xml:space="preserve"> and </w:t>
+      </w:r>
+      <w:proofErr w:type="spellStart"/>
+      <w:r>
+        <w:rPr>
+          <w:rFonts w:ascii="Times New Roman" w:hAnsi="Times New Roman" w:cs="Times New Roman"/>
+          <w:color w:val="000000" w:themeColor="text1"/>
+          <w:sz w:val="24"/>
+          <w:szCs w:val="24"/>
+          <w:shd w:val="clear" w:color="auto" w:fill="FFFFFF"/>
+        </w:rPr>
+        <w:t>C_SkillID_ES</w:t>
+      </w:r>
+      <w:proofErr w:type="spellEnd"/>
+      <w:r>
+        <w:rPr>
+          <w:rFonts w:ascii="Times New Roman" w:hAnsi="Times New Roman" w:cs="Times New Roman"/>
+          <w:color w:val="000000" w:themeColor="text1"/>
+          <w:sz w:val="24"/>
+          <w:szCs w:val="24"/>
+          <w:shd w:val="clear" w:color="auto" w:fill="FFFFFF"/>
+        </w:rPr>
+        <w:t xml:space="preserve"> primary keys columns, </w:t>
+      </w:r>
+      <w:r>
+        <w:rPr>
+          <w:rFonts w:ascii="Times New Roman" w:hAnsi="Times New Roman" w:cs="Times New Roman"/>
+          <w:color w:val="000000" w:themeColor="text1"/>
+          <w:sz w:val="24"/>
+          <w:szCs w:val="24"/>
+          <w:shd w:val="clear" w:color="auto" w:fill="FFFFFF"/>
+        </w:rPr>
+        <w:t>it’s automatically in 2NF.</w:t>
+      </w:r>
+    </w:p>
+    <w:p>
+      <w:pPr>
+        <w:rPr>
+          <w:rFonts w:ascii="Times New Roman" w:hAnsi="Times New Roman" w:cs="Times New Roman"/>
+          <w:color w:val="000000" w:themeColor="text1"/>
+          <w:sz w:val="24"/>
+          <w:szCs w:val="24"/>
+          <w:shd w:val="clear" w:color="auto" w:fill="FFFFFF"/>
+        </w:rPr>
+      </w:pPr>
+      <w:r>
+        <w:rPr>
+          <w:rFonts w:ascii="Times New Roman" w:hAnsi="Times New Roman" w:cs="Times New Roman"/>
+          <w:color w:val="000000" w:themeColor="text1"/>
+          <w:sz w:val="24"/>
+          <w:szCs w:val="24"/>
+          <w:highlight w:val="yellow"/>
+          <w:shd w:val="clear" w:color="auto" w:fill="FFFFFF"/>
+        </w:rPr>
+        <w:t>3NF</w:t>
+      </w:r>
+      <w:r>
+        <w:rPr>
+          <w:rFonts w:ascii="Times New Roman" w:hAnsi="Times New Roman" w:cs="Times New Roman"/>
+          <w:color w:val="000000" w:themeColor="text1"/>
+          <w:sz w:val="24"/>
+          <w:szCs w:val="24"/>
+          <w:shd w:val="clear" w:color="auto" w:fill="FFFFFF"/>
+        </w:rPr>
+        <w:t>:</w:t>
       </w:r>
     </w:p>
     <w:p>
@@ -85,6 +937,8 @@
         <w:rPr>
           <w:rFonts w:ascii="Helvetica" w:hAnsi="Helvetica" w:cs="Helvetica"/>
           <w:color w:val="000000" w:themeColor="text1"/>
+          <w:sz w:val="24"/>
+          <w:szCs w:val="24"/>
           <w:shd w:val="clear" w:color="auto" w:fill="FFFFFF"/>
         </w:rPr>
       </w:pPr>
@@ -92,6 +946,8 @@
         <w:rPr>
           <w:rFonts w:ascii="Helvetica" w:hAnsi="Helvetica" w:cs="Helvetica"/>
           <w:color w:val="000000" w:themeColor="text1"/>
+          <w:sz w:val="24"/>
+          <w:szCs w:val="24"/>
           <w:shd w:val="clear" w:color="auto" w:fill="FFFFFF"/>
         </w:rPr>
         <w:br w:type="page"/>
@@ -111,14 +967,14 @@
           <w:i/>
           <w:iCs/>
           <w:color w:val="000000" w:themeColor="text1"/>
-          <w:sz w:val="20"/>
-          <w:szCs w:val="20"/>
         </w:rPr>
       </w:pPr>
       <w:r>
         <w:rPr>
           <w:noProof/>
           <w:color w:val="000000" w:themeColor="text1"/>
+          <w:sz w:val="24"/>
+          <w:szCs w:val="24"/>
         </w:rPr>
         <w:lastRenderedPageBreak/>
         <w:drawing>
@@ -183,6 +1039,8 @@
           <w:b/>
           <w:bCs/>
           <w:color w:val="000000" w:themeColor="text1"/>
+          <w:sz w:val="24"/>
+          <w:szCs w:val="24"/>
           <w:shd w:val="clear" w:color="auto" w:fill="FFFFFF"/>
         </w:rPr>
         <w:t>SQL DDL</w:t>
@@ -192,117 +1050,151 @@
       <w:pPr>
         <w:rPr>
           <w:color w:val="000000" w:themeColor="text1"/>
-        </w:rPr>
-      </w:pPr>
-    </w:p>
-    <w:p>
-      <w:pPr>
-        <w:rPr>
-          <w:color w:val="000000" w:themeColor="text1"/>
-        </w:rPr>
-      </w:pPr>
-    </w:p>
-    <w:p>
-      <w:pPr>
-        <w:rPr>
-          <w:color w:val="000000" w:themeColor="text1"/>
-        </w:rPr>
-      </w:pPr>
-    </w:p>
-    <w:p>
-      <w:pPr>
-        <w:rPr>
-          <w:color w:val="000000" w:themeColor="text1"/>
-        </w:rPr>
-      </w:pPr>
-    </w:p>
-    <w:p>
-      <w:pPr>
-        <w:rPr>
-          <w:color w:val="000000" w:themeColor="text1"/>
-        </w:rPr>
-      </w:pPr>
-    </w:p>
-    <w:p>
-      <w:pPr>
-        <w:rPr>
-          <w:color w:val="000000" w:themeColor="text1"/>
-        </w:rPr>
-      </w:pPr>
-    </w:p>
-    <w:p>
-      <w:pPr>
-        <w:rPr>
-          <w:color w:val="000000" w:themeColor="text1"/>
-        </w:rPr>
-      </w:pPr>
-    </w:p>
-    <w:p>
-      <w:pPr>
-        <w:rPr>
-          <w:color w:val="000000" w:themeColor="text1"/>
-        </w:rPr>
-      </w:pPr>
-    </w:p>
-    <w:p>
-      <w:pPr>
-        <w:rPr>
-          <w:color w:val="000000" w:themeColor="text1"/>
-        </w:rPr>
-      </w:pPr>
-    </w:p>
-    <w:p>
-      <w:pPr>
-        <w:rPr>
-          <w:color w:val="000000" w:themeColor="text1"/>
-        </w:rPr>
-      </w:pPr>
-    </w:p>
-    <w:p>
-      <w:pPr>
-        <w:rPr>
-          <w:color w:val="000000" w:themeColor="text1"/>
-        </w:rPr>
-      </w:pPr>
-    </w:p>
-    <w:p>
-      <w:pPr>
-        <w:rPr>
-          <w:color w:val="000000" w:themeColor="text1"/>
-        </w:rPr>
-      </w:pPr>
-    </w:p>
-    <w:p>
-      <w:pPr>
-        <w:rPr>
-          <w:color w:val="000000" w:themeColor="text1"/>
-        </w:rPr>
-      </w:pPr>
-    </w:p>
-    <w:p>
-      <w:pPr>
-        <w:rPr>
-          <w:color w:val="000000" w:themeColor="text1"/>
-        </w:rPr>
-      </w:pPr>
-    </w:p>
-    <w:p>
-      <w:pPr>
-        <w:rPr>
-          <w:color w:val="000000" w:themeColor="text1"/>
-        </w:rPr>
-      </w:pPr>
-    </w:p>
-    <w:p>
-      <w:pPr>
-        <w:rPr>
-          <w:color w:val="000000" w:themeColor="text1"/>
+          <w:sz w:val="24"/>
+          <w:szCs w:val="24"/>
+        </w:rPr>
+      </w:pPr>
+    </w:p>
+    <w:p>
+      <w:pPr>
+        <w:rPr>
+          <w:color w:val="000000" w:themeColor="text1"/>
+          <w:sz w:val="24"/>
+          <w:szCs w:val="24"/>
+        </w:rPr>
+      </w:pPr>
+    </w:p>
+    <w:p>
+      <w:pPr>
+        <w:rPr>
+          <w:color w:val="000000" w:themeColor="text1"/>
+          <w:sz w:val="24"/>
+          <w:szCs w:val="24"/>
+        </w:rPr>
+      </w:pPr>
+    </w:p>
+    <w:p>
+      <w:pPr>
+        <w:rPr>
+          <w:color w:val="000000" w:themeColor="text1"/>
+          <w:sz w:val="24"/>
+          <w:szCs w:val="24"/>
+        </w:rPr>
+      </w:pPr>
+    </w:p>
+    <w:p>
+      <w:pPr>
+        <w:rPr>
+          <w:color w:val="000000" w:themeColor="text1"/>
+          <w:sz w:val="24"/>
+          <w:szCs w:val="24"/>
+        </w:rPr>
+      </w:pPr>
+    </w:p>
+    <w:p>
+      <w:pPr>
+        <w:rPr>
+          <w:color w:val="000000" w:themeColor="text1"/>
+          <w:sz w:val="24"/>
+          <w:szCs w:val="24"/>
+        </w:rPr>
+      </w:pPr>
+    </w:p>
+    <w:p>
+      <w:pPr>
+        <w:rPr>
+          <w:color w:val="000000" w:themeColor="text1"/>
+          <w:sz w:val="24"/>
+          <w:szCs w:val="24"/>
+        </w:rPr>
+      </w:pPr>
+    </w:p>
+    <w:p>
+      <w:pPr>
+        <w:rPr>
+          <w:color w:val="000000" w:themeColor="text1"/>
+          <w:sz w:val="24"/>
+          <w:szCs w:val="24"/>
+        </w:rPr>
+      </w:pPr>
+    </w:p>
+    <w:p>
+      <w:pPr>
+        <w:rPr>
+          <w:color w:val="000000" w:themeColor="text1"/>
+          <w:sz w:val="24"/>
+          <w:szCs w:val="24"/>
+        </w:rPr>
+      </w:pPr>
+    </w:p>
+    <w:p>
+      <w:pPr>
+        <w:rPr>
+          <w:color w:val="000000" w:themeColor="text1"/>
+          <w:sz w:val="24"/>
+          <w:szCs w:val="24"/>
+        </w:rPr>
+      </w:pPr>
+    </w:p>
+    <w:p>
+      <w:pPr>
+        <w:rPr>
+          <w:color w:val="000000" w:themeColor="text1"/>
+          <w:sz w:val="24"/>
+          <w:szCs w:val="24"/>
+        </w:rPr>
+      </w:pPr>
+    </w:p>
+    <w:p>
+      <w:pPr>
+        <w:rPr>
+          <w:color w:val="000000" w:themeColor="text1"/>
+          <w:sz w:val="24"/>
+          <w:szCs w:val="24"/>
+        </w:rPr>
+      </w:pPr>
+    </w:p>
+    <w:p>
+      <w:pPr>
+        <w:rPr>
+          <w:color w:val="000000" w:themeColor="text1"/>
+          <w:sz w:val="24"/>
+          <w:szCs w:val="24"/>
+        </w:rPr>
+      </w:pPr>
+    </w:p>
+    <w:p>
+      <w:pPr>
+        <w:rPr>
+          <w:color w:val="000000" w:themeColor="text1"/>
+          <w:sz w:val="24"/>
+          <w:szCs w:val="24"/>
+        </w:rPr>
+      </w:pPr>
+    </w:p>
+    <w:p>
+      <w:pPr>
+        <w:rPr>
+          <w:color w:val="000000" w:themeColor="text1"/>
+          <w:sz w:val="24"/>
+          <w:szCs w:val="24"/>
+        </w:rPr>
+      </w:pPr>
+    </w:p>
+    <w:p>
+      <w:pPr>
+        <w:rPr>
+          <w:color w:val="000000" w:themeColor="text1"/>
+          <w:sz w:val="24"/>
+          <w:szCs w:val="24"/>
         </w:rPr>
       </w:pPr>
       <w:r>
         <w:rPr>
           <w:noProof/>
           <w:color w:val="000000" w:themeColor="text1"/>
+          <w:sz w:val="24"/>
+          <w:szCs w:val="24"/>
         </w:rPr>
         <w:drawing>
           <wp:anchor distT="0" distB="0" distL="114300" distR="114300" simplePos="0" relativeHeight="251659264" behindDoc="0" locked="0" layoutInCell="1" allowOverlap="1" wp14:anchorId="7FB1F76D" wp14:editId="42A62BD6">
@@ -365,148 +1257,185 @@
       <w:pPr>
         <w:rPr>
           <w:color w:val="000000" w:themeColor="text1"/>
-        </w:rPr>
-      </w:pPr>
-    </w:p>
-    <w:p>
-      <w:pPr>
-        <w:pStyle w:val="ListParagraph"/>
-        <w:rPr>
-          <w:color w:val="000000" w:themeColor="text1"/>
-        </w:rPr>
-      </w:pPr>
-    </w:p>
-    <w:p>
-      <w:pPr>
-        <w:pStyle w:val="ListParagraph"/>
-        <w:rPr>
-          <w:color w:val="000000" w:themeColor="text1"/>
-        </w:rPr>
-      </w:pPr>
-    </w:p>
-    <w:p>
-      <w:pPr>
-        <w:pStyle w:val="ListParagraph"/>
-        <w:rPr>
-          <w:color w:val="000000" w:themeColor="text1"/>
-        </w:rPr>
-      </w:pPr>
-    </w:p>
-    <w:p>
-      <w:pPr>
-        <w:pStyle w:val="ListParagraph"/>
-        <w:rPr>
-          <w:color w:val="000000" w:themeColor="text1"/>
-        </w:rPr>
-      </w:pPr>
-    </w:p>
-    <w:p>
-      <w:pPr>
-        <w:pStyle w:val="ListParagraph"/>
-        <w:rPr>
-          <w:color w:val="000000" w:themeColor="text1"/>
-        </w:rPr>
-      </w:pPr>
-    </w:p>
-    <w:p>
-      <w:pPr>
-        <w:pStyle w:val="ListParagraph"/>
-        <w:rPr>
-          <w:color w:val="000000" w:themeColor="text1"/>
-        </w:rPr>
-      </w:pPr>
-    </w:p>
-    <w:p>
-      <w:pPr>
-        <w:pStyle w:val="ListParagraph"/>
-        <w:rPr>
-          <w:color w:val="000000" w:themeColor="text1"/>
-        </w:rPr>
-      </w:pPr>
-    </w:p>
-    <w:p>
-      <w:pPr>
-        <w:pStyle w:val="ListParagraph"/>
-        <w:rPr>
-          <w:color w:val="000000" w:themeColor="text1"/>
-        </w:rPr>
-      </w:pPr>
-    </w:p>
-    <w:p>
-      <w:pPr>
-        <w:pStyle w:val="ListParagraph"/>
-        <w:rPr>
-          <w:color w:val="000000" w:themeColor="text1"/>
-        </w:rPr>
-      </w:pPr>
-    </w:p>
-    <w:p>
-      <w:pPr>
-        <w:pStyle w:val="ListParagraph"/>
-        <w:rPr>
-          <w:color w:val="000000" w:themeColor="text1"/>
-        </w:rPr>
-      </w:pPr>
-    </w:p>
-    <w:p>
-      <w:pPr>
-        <w:pStyle w:val="ListParagraph"/>
-        <w:rPr>
-          <w:color w:val="000000" w:themeColor="text1"/>
-        </w:rPr>
-      </w:pPr>
-    </w:p>
-    <w:p>
-      <w:pPr>
-        <w:pStyle w:val="ListParagraph"/>
-        <w:rPr>
-          <w:color w:val="000000" w:themeColor="text1"/>
-        </w:rPr>
-      </w:pPr>
-    </w:p>
-    <w:p>
-      <w:pPr>
-        <w:pStyle w:val="ListParagraph"/>
-        <w:rPr>
-          <w:color w:val="000000" w:themeColor="text1"/>
-        </w:rPr>
-      </w:pPr>
-    </w:p>
-    <w:p>
-      <w:pPr>
-        <w:pStyle w:val="ListParagraph"/>
-        <w:rPr>
-          <w:color w:val="000000" w:themeColor="text1"/>
-        </w:rPr>
-      </w:pPr>
-    </w:p>
-    <w:p>
-      <w:pPr>
-        <w:pStyle w:val="ListParagraph"/>
-        <w:rPr>
-          <w:color w:val="000000" w:themeColor="text1"/>
-        </w:rPr>
-      </w:pPr>
-    </w:p>
-    <w:p>
-      <w:pPr>
-        <w:pStyle w:val="ListParagraph"/>
-        <w:rPr>
-          <w:color w:val="000000" w:themeColor="text1"/>
-        </w:rPr>
-      </w:pPr>
-    </w:p>
-    <w:p>
-      <w:pPr>
-        <w:rPr>
-          <w:color w:val="000000" w:themeColor="text1"/>
+          <w:sz w:val="24"/>
+          <w:szCs w:val="24"/>
+        </w:rPr>
+      </w:pPr>
+    </w:p>
+    <w:p>
+      <w:pPr>
+        <w:pStyle w:val="ListParagraph"/>
+        <w:rPr>
+          <w:color w:val="000000" w:themeColor="text1"/>
+          <w:sz w:val="24"/>
+          <w:szCs w:val="24"/>
+        </w:rPr>
+      </w:pPr>
+    </w:p>
+    <w:p>
+      <w:pPr>
+        <w:pStyle w:val="ListParagraph"/>
+        <w:rPr>
+          <w:color w:val="000000" w:themeColor="text1"/>
+          <w:sz w:val="24"/>
+          <w:szCs w:val="24"/>
+        </w:rPr>
+      </w:pPr>
+    </w:p>
+    <w:p>
+      <w:pPr>
+        <w:pStyle w:val="ListParagraph"/>
+        <w:rPr>
+          <w:color w:val="000000" w:themeColor="text1"/>
+          <w:sz w:val="24"/>
+          <w:szCs w:val="24"/>
+        </w:rPr>
+      </w:pPr>
+    </w:p>
+    <w:p>
+      <w:pPr>
+        <w:pStyle w:val="ListParagraph"/>
+        <w:rPr>
+          <w:color w:val="000000" w:themeColor="text1"/>
+          <w:sz w:val="24"/>
+          <w:szCs w:val="24"/>
+        </w:rPr>
+      </w:pPr>
+    </w:p>
+    <w:p>
+      <w:pPr>
+        <w:pStyle w:val="ListParagraph"/>
+        <w:rPr>
+          <w:color w:val="000000" w:themeColor="text1"/>
+          <w:sz w:val="24"/>
+          <w:szCs w:val="24"/>
+        </w:rPr>
+      </w:pPr>
+    </w:p>
+    <w:p>
+      <w:pPr>
+        <w:pStyle w:val="ListParagraph"/>
+        <w:rPr>
+          <w:color w:val="000000" w:themeColor="text1"/>
+          <w:sz w:val="24"/>
+          <w:szCs w:val="24"/>
+        </w:rPr>
+      </w:pPr>
+    </w:p>
+    <w:p>
+      <w:pPr>
+        <w:pStyle w:val="ListParagraph"/>
+        <w:rPr>
+          <w:color w:val="000000" w:themeColor="text1"/>
+          <w:sz w:val="24"/>
+          <w:szCs w:val="24"/>
+        </w:rPr>
+      </w:pPr>
+    </w:p>
+    <w:p>
+      <w:pPr>
+        <w:pStyle w:val="ListParagraph"/>
+        <w:rPr>
+          <w:color w:val="000000" w:themeColor="text1"/>
+          <w:sz w:val="24"/>
+          <w:szCs w:val="24"/>
+        </w:rPr>
+      </w:pPr>
+    </w:p>
+    <w:p>
+      <w:pPr>
+        <w:pStyle w:val="ListParagraph"/>
+        <w:rPr>
+          <w:color w:val="000000" w:themeColor="text1"/>
+          <w:sz w:val="24"/>
+          <w:szCs w:val="24"/>
+        </w:rPr>
+      </w:pPr>
+    </w:p>
+    <w:p>
+      <w:pPr>
+        <w:pStyle w:val="ListParagraph"/>
+        <w:rPr>
+          <w:color w:val="000000" w:themeColor="text1"/>
+          <w:sz w:val="24"/>
+          <w:szCs w:val="24"/>
+        </w:rPr>
+      </w:pPr>
+    </w:p>
+    <w:p>
+      <w:pPr>
+        <w:pStyle w:val="ListParagraph"/>
+        <w:rPr>
+          <w:color w:val="000000" w:themeColor="text1"/>
+          <w:sz w:val="24"/>
+          <w:szCs w:val="24"/>
+        </w:rPr>
+      </w:pPr>
+    </w:p>
+    <w:p>
+      <w:pPr>
+        <w:pStyle w:val="ListParagraph"/>
+        <w:rPr>
+          <w:color w:val="000000" w:themeColor="text1"/>
+          <w:sz w:val="24"/>
+          <w:szCs w:val="24"/>
+        </w:rPr>
+      </w:pPr>
+    </w:p>
+    <w:p>
+      <w:pPr>
+        <w:pStyle w:val="ListParagraph"/>
+        <w:rPr>
+          <w:color w:val="000000" w:themeColor="text1"/>
+          <w:sz w:val="24"/>
+          <w:szCs w:val="24"/>
+        </w:rPr>
+      </w:pPr>
+    </w:p>
+    <w:p>
+      <w:pPr>
+        <w:pStyle w:val="ListParagraph"/>
+        <w:rPr>
+          <w:color w:val="000000" w:themeColor="text1"/>
+          <w:sz w:val="24"/>
+          <w:szCs w:val="24"/>
+        </w:rPr>
+      </w:pPr>
+    </w:p>
+    <w:p>
+      <w:pPr>
+        <w:pStyle w:val="ListParagraph"/>
+        <w:rPr>
+          <w:color w:val="000000" w:themeColor="text1"/>
+          <w:sz w:val="24"/>
+          <w:szCs w:val="24"/>
+        </w:rPr>
+      </w:pPr>
+    </w:p>
+    <w:p>
+      <w:pPr>
+        <w:pStyle w:val="ListParagraph"/>
+        <w:rPr>
+          <w:color w:val="000000" w:themeColor="text1"/>
+          <w:sz w:val="24"/>
+          <w:szCs w:val="24"/>
+        </w:rPr>
+      </w:pPr>
+    </w:p>
+    <w:p>
+      <w:pPr>
+        <w:rPr>
+          <w:color w:val="000000" w:themeColor="text1"/>
+          <w:sz w:val="24"/>
+          <w:szCs w:val="24"/>
         </w:rPr>
       </w:pPr>
       <w:r>
         <w:rPr>
           <w:noProof/>
-        </w:rPr>
-        <w:lastRenderedPageBreak/>
+          <w:sz w:val="24"/>
+          <w:szCs w:val="24"/>
+        </w:rPr>
         <w:drawing>
           <wp:anchor distT="0" distB="0" distL="114300" distR="114300" simplePos="0" relativeHeight="251660288" behindDoc="0" locked="0" layoutInCell="1" allowOverlap="1" wp14:anchorId="74A960C7" wp14:editId="1ADD0527">
             <wp:simplePos x="0" y="0"/>
@@ -568,18 +1497,24 @@
       <w:pPr>
         <w:rPr>
           <w:color w:val="000000" w:themeColor="text1"/>
-        </w:rPr>
-      </w:pPr>
-    </w:p>
-    <w:p>
-      <w:pPr>
-        <w:rPr>
-          <w:color w:val="000000" w:themeColor="text1"/>
-        </w:rPr>
-      </w:pPr>
-      <w:r>
-        <w:rPr>
-          <w:color w:val="000000" w:themeColor="text1"/>
+          <w:sz w:val="24"/>
+          <w:szCs w:val="24"/>
+        </w:rPr>
+      </w:pPr>
+    </w:p>
+    <w:p>
+      <w:pPr>
+        <w:rPr>
+          <w:color w:val="000000" w:themeColor="text1"/>
+          <w:sz w:val="24"/>
+          <w:szCs w:val="24"/>
+        </w:rPr>
+      </w:pPr>
+      <w:r>
+        <w:rPr>
+          <w:color w:val="000000" w:themeColor="text1"/>
+          <w:sz w:val="24"/>
+          <w:szCs w:val="24"/>
         </w:rPr>
         <w:br/>
       </w:r>
@@ -588,19 +1523,25 @@
       <w:pPr>
         <w:rPr>
           <w:color w:val="000000" w:themeColor="text1"/>
-        </w:rPr>
-      </w:pPr>
-    </w:p>
-    <w:p>
-      <w:pPr>
-        <w:rPr>
-          <w:color w:val="000000" w:themeColor="text1"/>
+          <w:sz w:val="24"/>
+          <w:szCs w:val="24"/>
+        </w:rPr>
+      </w:pPr>
+    </w:p>
+    <w:p>
+      <w:pPr>
+        <w:rPr>
+          <w:color w:val="000000" w:themeColor="text1"/>
+          <w:sz w:val="24"/>
+          <w:szCs w:val="24"/>
         </w:rPr>
       </w:pPr>
       <w:r>
         <w:rPr>
           <w:noProof/>
           <w:color w:val="000000" w:themeColor="text1"/>
+          <w:sz w:val="24"/>
+          <w:szCs w:val="24"/>
         </w:rPr>
         <w:drawing>
           <wp:anchor distT="0" distB="0" distL="114300" distR="114300" simplePos="0" relativeHeight="251661312" behindDoc="0" locked="0" layoutInCell="1" allowOverlap="1" wp14:anchorId="6B01E692" wp14:editId="096D1E15">
@@ -661,6 +1602,8 @@
       <w:r>
         <w:rPr>
           <w:color w:val="000000" w:themeColor="text1"/>
+          <w:sz w:val="24"/>
+          <w:szCs w:val="24"/>
         </w:rPr>
         <w:br w:type="page"/>
       </w:r>
@@ -679,15 +1622,19 @@
           <w:b/>
           <w:bCs/>
           <w:color w:val="000000" w:themeColor="text1"/>
-          <w:shd w:val="clear" w:color="auto" w:fill="FFFFFF"/>
-        </w:rPr>
-      </w:pPr>
-      <w:r>
-        <w:rPr>
-          <w:rFonts w:ascii="Times New Roman" w:hAnsi="Times New Roman" w:cs="Times New Roman"/>
-          <w:b/>
-          <w:bCs/>
-          <w:color w:val="000000" w:themeColor="text1"/>
+          <w:sz w:val="24"/>
+          <w:szCs w:val="24"/>
+          <w:shd w:val="clear" w:color="auto" w:fill="FFFFFF"/>
+        </w:rPr>
+      </w:pPr>
+      <w:r>
+        <w:rPr>
+          <w:rFonts w:ascii="Times New Roman" w:hAnsi="Times New Roman" w:cs="Times New Roman"/>
+          <w:b/>
+          <w:bCs/>
+          <w:color w:val="000000" w:themeColor="text1"/>
+          <w:sz w:val="24"/>
+          <w:szCs w:val="24"/>
           <w:shd w:val="clear" w:color="auto" w:fill="FFFFFF"/>
         </w:rPr>
         <w:lastRenderedPageBreak/>
@@ -703,12 +1650,16 @@
           <w:b/>
           <w:bCs/>
           <w:color w:val="000000" w:themeColor="text1"/>
+          <w:sz w:val="24"/>
+          <w:szCs w:val="24"/>
           <w:shd w:val="clear" w:color="auto" w:fill="FFFFFF"/>
         </w:rPr>
       </w:pPr>
       <w:r>
         <w:rPr>
           <w:noProof/>
+          <w:sz w:val="24"/>
+          <w:szCs w:val="24"/>
         </w:rPr>
         <w:drawing>
           <wp:anchor distT="0" distB="0" distL="114300" distR="114300" simplePos="0" relativeHeight="251662336" behindDoc="0" locked="0" layoutInCell="1" allowOverlap="1" wp14:anchorId="0B839AE2" wp14:editId="5A1C8947">
@@ -776,389 +1727,451 @@
           <w:b/>
           <w:bCs/>
           <w:color w:val="000000" w:themeColor="text1"/>
-          <w:shd w:val="clear" w:color="auto" w:fill="FFFFFF"/>
-        </w:rPr>
-      </w:pPr>
-    </w:p>
-    <w:p>
-      <w:pPr>
-        <w:pStyle w:val="ListParagraph"/>
-        <w:shd w:val="clear" w:color="auto" w:fill="F8F8F8"/>
-        <w:rPr>
-          <w:rFonts w:ascii="Times New Roman" w:hAnsi="Times New Roman" w:cs="Times New Roman"/>
-          <w:b/>
-          <w:bCs/>
-          <w:color w:val="000000" w:themeColor="text1"/>
-          <w:shd w:val="clear" w:color="auto" w:fill="FFFFFF"/>
-        </w:rPr>
-      </w:pPr>
-    </w:p>
-    <w:p>
-      <w:pPr>
-        <w:pStyle w:val="ListParagraph"/>
-        <w:shd w:val="clear" w:color="auto" w:fill="F8F8F8"/>
-        <w:rPr>
-          <w:rFonts w:ascii="Times New Roman" w:hAnsi="Times New Roman" w:cs="Times New Roman"/>
-          <w:b/>
-          <w:bCs/>
-          <w:color w:val="000000" w:themeColor="text1"/>
-          <w:shd w:val="clear" w:color="auto" w:fill="FFFFFF"/>
-        </w:rPr>
-      </w:pPr>
-    </w:p>
-    <w:p>
-      <w:pPr>
-        <w:pStyle w:val="ListParagraph"/>
-        <w:shd w:val="clear" w:color="auto" w:fill="F8F8F8"/>
-        <w:rPr>
-          <w:rFonts w:ascii="Times New Roman" w:hAnsi="Times New Roman" w:cs="Times New Roman"/>
-          <w:b/>
-          <w:bCs/>
-          <w:color w:val="000000" w:themeColor="text1"/>
-          <w:shd w:val="clear" w:color="auto" w:fill="FFFFFF"/>
-        </w:rPr>
-      </w:pPr>
-    </w:p>
-    <w:p>
-      <w:pPr>
-        <w:pStyle w:val="ListParagraph"/>
-        <w:shd w:val="clear" w:color="auto" w:fill="F8F8F8"/>
-        <w:rPr>
-          <w:rFonts w:ascii="Times New Roman" w:hAnsi="Times New Roman" w:cs="Times New Roman"/>
-          <w:b/>
-          <w:bCs/>
-          <w:color w:val="000000" w:themeColor="text1"/>
-          <w:shd w:val="clear" w:color="auto" w:fill="FFFFFF"/>
-        </w:rPr>
-      </w:pPr>
-    </w:p>
-    <w:p>
-      <w:pPr>
-        <w:pStyle w:val="ListParagraph"/>
-        <w:shd w:val="clear" w:color="auto" w:fill="F8F8F8"/>
-        <w:rPr>
-          <w:rFonts w:ascii="Times New Roman" w:hAnsi="Times New Roman" w:cs="Times New Roman"/>
-          <w:b/>
-          <w:bCs/>
-          <w:color w:val="000000" w:themeColor="text1"/>
-          <w:shd w:val="clear" w:color="auto" w:fill="FFFFFF"/>
-        </w:rPr>
-      </w:pPr>
-    </w:p>
-    <w:p>
-      <w:pPr>
-        <w:pStyle w:val="ListParagraph"/>
-        <w:shd w:val="clear" w:color="auto" w:fill="F8F8F8"/>
-        <w:rPr>
-          <w:rFonts w:ascii="Times New Roman" w:hAnsi="Times New Roman" w:cs="Times New Roman"/>
-          <w:b/>
-          <w:bCs/>
-          <w:color w:val="000000" w:themeColor="text1"/>
-          <w:shd w:val="clear" w:color="auto" w:fill="FFFFFF"/>
-        </w:rPr>
-      </w:pPr>
-    </w:p>
-    <w:p>
-      <w:pPr>
-        <w:pStyle w:val="ListParagraph"/>
-        <w:shd w:val="clear" w:color="auto" w:fill="F8F8F8"/>
-        <w:rPr>
-          <w:rFonts w:ascii="Times New Roman" w:hAnsi="Times New Roman" w:cs="Times New Roman"/>
-          <w:b/>
-          <w:bCs/>
-          <w:color w:val="000000" w:themeColor="text1"/>
-          <w:shd w:val="clear" w:color="auto" w:fill="FFFFFF"/>
-        </w:rPr>
-      </w:pPr>
-    </w:p>
-    <w:p>
-      <w:pPr>
-        <w:pStyle w:val="ListParagraph"/>
-        <w:shd w:val="clear" w:color="auto" w:fill="F8F8F8"/>
-        <w:rPr>
-          <w:rFonts w:ascii="Times New Roman" w:hAnsi="Times New Roman" w:cs="Times New Roman"/>
-          <w:b/>
-          <w:bCs/>
-          <w:color w:val="000000" w:themeColor="text1"/>
-          <w:shd w:val="clear" w:color="auto" w:fill="FFFFFF"/>
-        </w:rPr>
-      </w:pPr>
-    </w:p>
-    <w:p>
-      <w:pPr>
-        <w:pStyle w:val="ListParagraph"/>
-        <w:shd w:val="clear" w:color="auto" w:fill="F8F8F8"/>
-        <w:rPr>
-          <w:rFonts w:ascii="Times New Roman" w:hAnsi="Times New Roman" w:cs="Times New Roman"/>
-          <w:b/>
-          <w:bCs/>
-          <w:color w:val="000000" w:themeColor="text1"/>
-          <w:shd w:val="clear" w:color="auto" w:fill="FFFFFF"/>
-        </w:rPr>
-      </w:pPr>
-    </w:p>
-    <w:p>
-      <w:pPr>
-        <w:pStyle w:val="ListParagraph"/>
-        <w:shd w:val="clear" w:color="auto" w:fill="F8F8F8"/>
-        <w:rPr>
-          <w:rFonts w:ascii="Times New Roman" w:hAnsi="Times New Roman" w:cs="Times New Roman"/>
-          <w:b/>
-          <w:bCs/>
-          <w:color w:val="000000" w:themeColor="text1"/>
-          <w:shd w:val="clear" w:color="auto" w:fill="FFFFFF"/>
-        </w:rPr>
-      </w:pPr>
-    </w:p>
-    <w:p>
-      <w:pPr>
-        <w:pStyle w:val="ListParagraph"/>
-        <w:shd w:val="clear" w:color="auto" w:fill="F8F8F8"/>
-        <w:rPr>
-          <w:rFonts w:ascii="Times New Roman" w:hAnsi="Times New Roman" w:cs="Times New Roman"/>
-          <w:b/>
-          <w:bCs/>
-          <w:color w:val="000000" w:themeColor="text1"/>
-          <w:shd w:val="clear" w:color="auto" w:fill="FFFFFF"/>
-        </w:rPr>
-      </w:pPr>
-    </w:p>
-    <w:p>
-      <w:pPr>
-        <w:pStyle w:val="ListParagraph"/>
-        <w:shd w:val="clear" w:color="auto" w:fill="F8F8F8"/>
-        <w:rPr>
-          <w:rFonts w:ascii="Times New Roman" w:hAnsi="Times New Roman" w:cs="Times New Roman"/>
-          <w:b/>
-          <w:bCs/>
-          <w:color w:val="000000" w:themeColor="text1"/>
-          <w:shd w:val="clear" w:color="auto" w:fill="FFFFFF"/>
-        </w:rPr>
-      </w:pPr>
-    </w:p>
-    <w:p>
-      <w:pPr>
-        <w:pStyle w:val="ListParagraph"/>
-        <w:shd w:val="clear" w:color="auto" w:fill="F8F8F8"/>
-        <w:rPr>
-          <w:rFonts w:ascii="Times New Roman" w:hAnsi="Times New Roman" w:cs="Times New Roman"/>
-          <w:b/>
-          <w:bCs/>
-          <w:color w:val="000000" w:themeColor="text1"/>
-          <w:shd w:val="clear" w:color="auto" w:fill="FFFFFF"/>
-        </w:rPr>
-      </w:pPr>
-    </w:p>
-    <w:p>
-      <w:pPr>
-        <w:pStyle w:val="ListParagraph"/>
-        <w:shd w:val="clear" w:color="auto" w:fill="F8F8F8"/>
-        <w:rPr>
-          <w:rFonts w:ascii="Times New Roman" w:hAnsi="Times New Roman" w:cs="Times New Roman"/>
-          <w:b/>
-          <w:bCs/>
-          <w:color w:val="000000" w:themeColor="text1"/>
-          <w:shd w:val="clear" w:color="auto" w:fill="FFFFFF"/>
-        </w:rPr>
-      </w:pPr>
-    </w:p>
-    <w:p>
-      <w:pPr>
-        <w:pStyle w:val="ListParagraph"/>
-        <w:shd w:val="clear" w:color="auto" w:fill="F8F8F8"/>
-        <w:rPr>
-          <w:rFonts w:ascii="Times New Roman" w:hAnsi="Times New Roman" w:cs="Times New Roman"/>
-          <w:b/>
-          <w:bCs/>
-          <w:color w:val="000000" w:themeColor="text1"/>
-          <w:shd w:val="clear" w:color="auto" w:fill="FFFFFF"/>
-        </w:rPr>
-      </w:pPr>
-    </w:p>
-    <w:p>
-      <w:pPr>
-        <w:pStyle w:val="ListParagraph"/>
-        <w:shd w:val="clear" w:color="auto" w:fill="F8F8F8"/>
-        <w:rPr>
-          <w:rFonts w:ascii="Times New Roman" w:hAnsi="Times New Roman" w:cs="Times New Roman"/>
-          <w:b/>
-          <w:bCs/>
-          <w:color w:val="000000" w:themeColor="text1"/>
-          <w:shd w:val="clear" w:color="auto" w:fill="FFFFFF"/>
-        </w:rPr>
-      </w:pPr>
-    </w:p>
-    <w:p>
-      <w:pPr>
-        <w:pStyle w:val="ListParagraph"/>
-        <w:shd w:val="clear" w:color="auto" w:fill="F8F8F8"/>
-        <w:rPr>
-          <w:rFonts w:ascii="Times New Roman" w:hAnsi="Times New Roman" w:cs="Times New Roman"/>
-          <w:b/>
-          <w:bCs/>
-          <w:color w:val="000000" w:themeColor="text1"/>
-          <w:shd w:val="clear" w:color="auto" w:fill="FFFFFF"/>
-        </w:rPr>
-      </w:pPr>
-    </w:p>
-    <w:p>
-      <w:pPr>
-        <w:pStyle w:val="ListParagraph"/>
-        <w:shd w:val="clear" w:color="auto" w:fill="F8F8F8"/>
-        <w:rPr>
-          <w:rFonts w:ascii="Times New Roman" w:hAnsi="Times New Roman" w:cs="Times New Roman"/>
-          <w:b/>
-          <w:bCs/>
-          <w:color w:val="000000" w:themeColor="text1"/>
-          <w:shd w:val="clear" w:color="auto" w:fill="FFFFFF"/>
-        </w:rPr>
-      </w:pPr>
-    </w:p>
-    <w:p>
-      <w:pPr>
-        <w:pStyle w:val="ListParagraph"/>
-        <w:shd w:val="clear" w:color="auto" w:fill="F8F8F8"/>
-        <w:rPr>
-          <w:rFonts w:ascii="Times New Roman" w:hAnsi="Times New Roman" w:cs="Times New Roman"/>
-          <w:b/>
-          <w:bCs/>
-          <w:color w:val="000000" w:themeColor="text1"/>
-          <w:shd w:val="clear" w:color="auto" w:fill="FFFFFF"/>
-        </w:rPr>
-      </w:pPr>
-    </w:p>
-    <w:p>
-      <w:pPr>
-        <w:pStyle w:val="ListParagraph"/>
-        <w:shd w:val="clear" w:color="auto" w:fill="F8F8F8"/>
-        <w:rPr>
-          <w:rFonts w:ascii="Times New Roman" w:hAnsi="Times New Roman" w:cs="Times New Roman"/>
-          <w:b/>
-          <w:bCs/>
-          <w:color w:val="000000" w:themeColor="text1"/>
-          <w:shd w:val="clear" w:color="auto" w:fill="FFFFFF"/>
-        </w:rPr>
-      </w:pPr>
-    </w:p>
-    <w:p>
-      <w:pPr>
-        <w:pStyle w:val="ListParagraph"/>
-        <w:shd w:val="clear" w:color="auto" w:fill="F8F8F8"/>
-        <w:rPr>
-          <w:rFonts w:ascii="Times New Roman" w:hAnsi="Times New Roman" w:cs="Times New Roman"/>
-          <w:b/>
-          <w:bCs/>
-          <w:color w:val="000000" w:themeColor="text1"/>
-          <w:shd w:val="clear" w:color="auto" w:fill="FFFFFF"/>
-        </w:rPr>
-      </w:pPr>
-    </w:p>
-    <w:p>
-      <w:pPr>
-        <w:pStyle w:val="ListParagraph"/>
-        <w:shd w:val="clear" w:color="auto" w:fill="F8F8F8"/>
-        <w:rPr>
-          <w:rFonts w:ascii="Times New Roman" w:hAnsi="Times New Roman" w:cs="Times New Roman"/>
-          <w:b/>
-          <w:bCs/>
-          <w:color w:val="000000" w:themeColor="text1"/>
-          <w:shd w:val="clear" w:color="auto" w:fill="FFFFFF"/>
-        </w:rPr>
-      </w:pPr>
-    </w:p>
-    <w:p>
-      <w:pPr>
-        <w:pStyle w:val="ListParagraph"/>
-        <w:shd w:val="clear" w:color="auto" w:fill="F8F8F8"/>
-        <w:rPr>
-          <w:rFonts w:ascii="Times New Roman" w:hAnsi="Times New Roman" w:cs="Times New Roman"/>
-          <w:b/>
-          <w:bCs/>
-          <w:color w:val="000000" w:themeColor="text1"/>
-          <w:shd w:val="clear" w:color="auto" w:fill="FFFFFF"/>
-        </w:rPr>
-      </w:pPr>
-    </w:p>
-    <w:p>
-      <w:pPr>
-        <w:pStyle w:val="ListParagraph"/>
-        <w:shd w:val="clear" w:color="auto" w:fill="F8F8F8"/>
-        <w:rPr>
-          <w:rFonts w:ascii="Times New Roman" w:hAnsi="Times New Roman" w:cs="Times New Roman"/>
-          <w:b/>
-          <w:bCs/>
-          <w:color w:val="000000" w:themeColor="text1"/>
-          <w:shd w:val="clear" w:color="auto" w:fill="FFFFFF"/>
-        </w:rPr>
-      </w:pPr>
-    </w:p>
-    <w:p>
-      <w:pPr>
-        <w:pStyle w:val="ListParagraph"/>
-        <w:shd w:val="clear" w:color="auto" w:fill="F8F8F8"/>
-        <w:rPr>
-          <w:rFonts w:ascii="Times New Roman" w:hAnsi="Times New Roman" w:cs="Times New Roman"/>
-          <w:b/>
-          <w:bCs/>
-          <w:color w:val="000000" w:themeColor="text1"/>
-          <w:shd w:val="clear" w:color="auto" w:fill="FFFFFF"/>
-        </w:rPr>
-      </w:pPr>
-    </w:p>
-    <w:p>
-      <w:pPr>
-        <w:pStyle w:val="ListParagraph"/>
-        <w:shd w:val="clear" w:color="auto" w:fill="F8F8F8"/>
-        <w:rPr>
-          <w:rFonts w:ascii="Times New Roman" w:hAnsi="Times New Roman" w:cs="Times New Roman"/>
-          <w:b/>
-          <w:bCs/>
-          <w:color w:val="000000" w:themeColor="text1"/>
-          <w:shd w:val="clear" w:color="auto" w:fill="FFFFFF"/>
-        </w:rPr>
-      </w:pPr>
-    </w:p>
-    <w:p>
-      <w:pPr>
-        <w:pStyle w:val="ListParagraph"/>
-        <w:shd w:val="clear" w:color="auto" w:fill="F8F8F8"/>
-        <w:rPr>
-          <w:rFonts w:ascii="Times New Roman" w:hAnsi="Times New Roman" w:cs="Times New Roman"/>
-          <w:b/>
-          <w:bCs/>
-          <w:color w:val="000000" w:themeColor="text1"/>
-          <w:shd w:val="clear" w:color="auto" w:fill="FFFFFF"/>
-        </w:rPr>
-      </w:pPr>
-    </w:p>
-    <w:p>
-      <w:pPr>
-        <w:pStyle w:val="ListParagraph"/>
-        <w:shd w:val="clear" w:color="auto" w:fill="F8F8F8"/>
-        <w:rPr>
-          <w:rFonts w:ascii="Times New Roman" w:hAnsi="Times New Roman" w:cs="Times New Roman"/>
-          <w:b/>
-          <w:bCs/>
-          <w:color w:val="000000" w:themeColor="text1"/>
-          <w:shd w:val="clear" w:color="auto" w:fill="FFFFFF"/>
-        </w:rPr>
-      </w:pPr>
-    </w:p>
-    <w:p>
-      <w:pPr>
-        <w:pStyle w:val="ListParagraph"/>
-        <w:shd w:val="clear" w:color="auto" w:fill="F8F8F8"/>
-        <w:rPr>
-          <w:rFonts w:ascii="Times New Roman" w:hAnsi="Times New Roman" w:cs="Times New Roman"/>
-          <w:b/>
-          <w:bCs/>
-          <w:color w:val="000000" w:themeColor="text1"/>
+          <w:sz w:val="24"/>
+          <w:szCs w:val="24"/>
+          <w:shd w:val="clear" w:color="auto" w:fill="FFFFFF"/>
+        </w:rPr>
+      </w:pPr>
+    </w:p>
+    <w:p>
+      <w:pPr>
+        <w:pStyle w:val="ListParagraph"/>
+        <w:shd w:val="clear" w:color="auto" w:fill="F8F8F8"/>
+        <w:rPr>
+          <w:rFonts w:ascii="Times New Roman" w:hAnsi="Times New Roman" w:cs="Times New Roman"/>
+          <w:b/>
+          <w:bCs/>
+          <w:color w:val="000000" w:themeColor="text1"/>
+          <w:sz w:val="24"/>
+          <w:szCs w:val="24"/>
+          <w:shd w:val="clear" w:color="auto" w:fill="FFFFFF"/>
+        </w:rPr>
+      </w:pPr>
+    </w:p>
+    <w:p>
+      <w:pPr>
+        <w:pStyle w:val="ListParagraph"/>
+        <w:shd w:val="clear" w:color="auto" w:fill="F8F8F8"/>
+        <w:rPr>
+          <w:rFonts w:ascii="Times New Roman" w:hAnsi="Times New Roman" w:cs="Times New Roman"/>
+          <w:b/>
+          <w:bCs/>
+          <w:color w:val="000000" w:themeColor="text1"/>
+          <w:sz w:val="24"/>
+          <w:szCs w:val="24"/>
+          <w:shd w:val="clear" w:color="auto" w:fill="FFFFFF"/>
+        </w:rPr>
+      </w:pPr>
+    </w:p>
+    <w:p>
+      <w:pPr>
+        <w:pStyle w:val="ListParagraph"/>
+        <w:shd w:val="clear" w:color="auto" w:fill="F8F8F8"/>
+        <w:rPr>
+          <w:rFonts w:ascii="Times New Roman" w:hAnsi="Times New Roman" w:cs="Times New Roman"/>
+          <w:b/>
+          <w:bCs/>
+          <w:color w:val="000000" w:themeColor="text1"/>
+          <w:sz w:val="24"/>
+          <w:szCs w:val="24"/>
+          <w:shd w:val="clear" w:color="auto" w:fill="FFFFFF"/>
+        </w:rPr>
+      </w:pPr>
+    </w:p>
+    <w:p>
+      <w:pPr>
+        <w:pStyle w:val="ListParagraph"/>
+        <w:shd w:val="clear" w:color="auto" w:fill="F8F8F8"/>
+        <w:rPr>
+          <w:rFonts w:ascii="Times New Roman" w:hAnsi="Times New Roman" w:cs="Times New Roman"/>
+          <w:b/>
+          <w:bCs/>
+          <w:color w:val="000000" w:themeColor="text1"/>
+          <w:sz w:val="24"/>
+          <w:szCs w:val="24"/>
+          <w:shd w:val="clear" w:color="auto" w:fill="FFFFFF"/>
+        </w:rPr>
+      </w:pPr>
+    </w:p>
+    <w:p>
+      <w:pPr>
+        <w:pStyle w:val="ListParagraph"/>
+        <w:shd w:val="clear" w:color="auto" w:fill="F8F8F8"/>
+        <w:rPr>
+          <w:rFonts w:ascii="Times New Roman" w:hAnsi="Times New Roman" w:cs="Times New Roman"/>
+          <w:b/>
+          <w:bCs/>
+          <w:color w:val="000000" w:themeColor="text1"/>
+          <w:sz w:val="24"/>
+          <w:szCs w:val="24"/>
+          <w:shd w:val="clear" w:color="auto" w:fill="FFFFFF"/>
+        </w:rPr>
+      </w:pPr>
+    </w:p>
+    <w:p>
+      <w:pPr>
+        <w:pStyle w:val="ListParagraph"/>
+        <w:shd w:val="clear" w:color="auto" w:fill="F8F8F8"/>
+        <w:rPr>
+          <w:rFonts w:ascii="Times New Roman" w:hAnsi="Times New Roman" w:cs="Times New Roman"/>
+          <w:b/>
+          <w:bCs/>
+          <w:color w:val="000000" w:themeColor="text1"/>
+          <w:sz w:val="24"/>
+          <w:szCs w:val="24"/>
+          <w:shd w:val="clear" w:color="auto" w:fill="FFFFFF"/>
+        </w:rPr>
+      </w:pPr>
+    </w:p>
+    <w:p>
+      <w:pPr>
+        <w:pStyle w:val="ListParagraph"/>
+        <w:shd w:val="clear" w:color="auto" w:fill="F8F8F8"/>
+        <w:rPr>
+          <w:rFonts w:ascii="Times New Roman" w:hAnsi="Times New Roman" w:cs="Times New Roman"/>
+          <w:b/>
+          <w:bCs/>
+          <w:color w:val="000000" w:themeColor="text1"/>
+          <w:sz w:val="24"/>
+          <w:szCs w:val="24"/>
+          <w:shd w:val="clear" w:color="auto" w:fill="FFFFFF"/>
+        </w:rPr>
+      </w:pPr>
+    </w:p>
+    <w:p>
+      <w:pPr>
+        <w:pStyle w:val="ListParagraph"/>
+        <w:shd w:val="clear" w:color="auto" w:fill="F8F8F8"/>
+        <w:rPr>
+          <w:rFonts w:ascii="Times New Roman" w:hAnsi="Times New Roman" w:cs="Times New Roman"/>
+          <w:b/>
+          <w:bCs/>
+          <w:color w:val="000000" w:themeColor="text1"/>
+          <w:sz w:val="24"/>
+          <w:szCs w:val="24"/>
+          <w:shd w:val="clear" w:color="auto" w:fill="FFFFFF"/>
+        </w:rPr>
+      </w:pPr>
+    </w:p>
+    <w:p>
+      <w:pPr>
+        <w:pStyle w:val="ListParagraph"/>
+        <w:shd w:val="clear" w:color="auto" w:fill="F8F8F8"/>
+        <w:rPr>
+          <w:rFonts w:ascii="Times New Roman" w:hAnsi="Times New Roman" w:cs="Times New Roman"/>
+          <w:b/>
+          <w:bCs/>
+          <w:color w:val="000000" w:themeColor="text1"/>
+          <w:sz w:val="24"/>
+          <w:szCs w:val="24"/>
+          <w:shd w:val="clear" w:color="auto" w:fill="FFFFFF"/>
+        </w:rPr>
+      </w:pPr>
+    </w:p>
+    <w:p>
+      <w:pPr>
+        <w:pStyle w:val="ListParagraph"/>
+        <w:shd w:val="clear" w:color="auto" w:fill="F8F8F8"/>
+        <w:rPr>
+          <w:rFonts w:ascii="Times New Roman" w:hAnsi="Times New Roman" w:cs="Times New Roman"/>
+          <w:b/>
+          <w:bCs/>
+          <w:color w:val="000000" w:themeColor="text1"/>
+          <w:sz w:val="24"/>
+          <w:szCs w:val="24"/>
+          <w:shd w:val="clear" w:color="auto" w:fill="FFFFFF"/>
+        </w:rPr>
+      </w:pPr>
+    </w:p>
+    <w:p>
+      <w:pPr>
+        <w:pStyle w:val="ListParagraph"/>
+        <w:shd w:val="clear" w:color="auto" w:fill="F8F8F8"/>
+        <w:rPr>
+          <w:rFonts w:ascii="Times New Roman" w:hAnsi="Times New Roman" w:cs="Times New Roman"/>
+          <w:b/>
+          <w:bCs/>
+          <w:color w:val="000000" w:themeColor="text1"/>
+          <w:sz w:val="24"/>
+          <w:szCs w:val="24"/>
+          <w:shd w:val="clear" w:color="auto" w:fill="FFFFFF"/>
+        </w:rPr>
+      </w:pPr>
+    </w:p>
+    <w:p>
+      <w:pPr>
+        <w:pStyle w:val="ListParagraph"/>
+        <w:shd w:val="clear" w:color="auto" w:fill="F8F8F8"/>
+        <w:rPr>
+          <w:rFonts w:ascii="Times New Roman" w:hAnsi="Times New Roman" w:cs="Times New Roman"/>
+          <w:b/>
+          <w:bCs/>
+          <w:color w:val="000000" w:themeColor="text1"/>
+          <w:sz w:val="24"/>
+          <w:szCs w:val="24"/>
+          <w:shd w:val="clear" w:color="auto" w:fill="FFFFFF"/>
+        </w:rPr>
+      </w:pPr>
+    </w:p>
+    <w:p>
+      <w:pPr>
+        <w:pStyle w:val="ListParagraph"/>
+        <w:shd w:val="clear" w:color="auto" w:fill="F8F8F8"/>
+        <w:rPr>
+          <w:rFonts w:ascii="Times New Roman" w:hAnsi="Times New Roman" w:cs="Times New Roman"/>
+          <w:b/>
+          <w:bCs/>
+          <w:color w:val="000000" w:themeColor="text1"/>
+          <w:sz w:val="24"/>
+          <w:szCs w:val="24"/>
+          <w:shd w:val="clear" w:color="auto" w:fill="FFFFFF"/>
+        </w:rPr>
+      </w:pPr>
+    </w:p>
+    <w:p>
+      <w:pPr>
+        <w:pStyle w:val="ListParagraph"/>
+        <w:shd w:val="clear" w:color="auto" w:fill="F8F8F8"/>
+        <w:rPr>
+          <w:rFonts w:ascii="Times New Roman" w:hAnsi="Times New Roman" w:cs="Times New Roman"/>
+          <w:b/>
+          <w:bCs/>
+          <w:color w:val="000000" w:themeColor="text1"/>
+          <w:sz w:val="24"/>
+          <w:szCs w:val="24"/>
+          <w:shd w:val="clear" w:color="auto" w:fill="FFFFFF"/>
+        </w:rPr>
+      </w:pPr>
+    </w:p>
+    <w:p>
+      <w:pPr>
+        <w:pStyle w:val="ListParagraph"/>
+        <w:shd w:val="clear" w:color="auto" w:fill="F8F8F8"/>
+        <w:rPr>
+          <w:rFonts w:ascii="Times New Roman" w:hAnsi="Times New Roman" w:cs="Times New Roman"/>
+          <w:b/>
+          <w:bCs/>
+          <w:color w:val="000000" w:themeColor="text1"/>
+          <w:sz w:val="24"/>
+          <w:szCs w:val="24"/>
+          <w:shd w:val="clear" w:color="auto" w:fill="FFFFFF"/>
+        </w:rPr>
+      </w:pPr>
+    </w:p>
+    <w:p>
+      <w:pPr>
+        <w:pStyle w:val="ListParagraph"/>
+        <w:shd w:val="clear" w:color="auto" w:fill="F8F8F8"/>
+        <w:rPr>
+          <w:rFonts w:ascii="Times New Roman" w:hAnsi="Times New Roman" w:cs="Times New Roman"/>
+          <w:b/>
+          <w:bCs/>
+          <w:color w:val="000000" w:themeColor="text1"/>
+          <w:sz w:val="24"/>
+          <w:szCs w:val="24"/>
+          <w:shd w:val="clear" w:color="auto" w:fill="FFFFFF"/>
+        </w:rPr>
+      </w:pPr>
+    </w:p>
+    <w:p>
+      <w:pPr>
+        <w:pStyle w:val="ListParagraph"/>
+        <w:shd w:val="clear" w:color="auto" w:fill="F8F8F8"/>
+        <w:rPr>
+          <w:rFonts w:ascii="Times New Roman" w:hAnsi="Times New Roman" w:cs="Times New Roman"/>
+          <w:b/>
+          <w:bCs/>
+          <w:color w:val="000000" w:themeColor="text1"/>
+          <w:sz w:val="24"/>
+          <w:szCs w:val="24"/>
+          <w:shd w:val="clear" w:color="auto" w:fill="FFFFFF"/>
+        </w:rPr>
+      </w:pPr>
+    </w:p>
+    <w:p>
+      <w:pPr>
+        <w:pStyle w:val="ListParagraph"/>
+        <w:shd w:val="clear" w:color="auto" w:fill="F8F8F8"/>
+        <w:rPr>
+          <w:rFonts w:ascii="Times New Roman" w:hAnsi="Times New Roman" w:cs="Times New Roman"/>
+          <w:b/>
+          <w:bCs/>
+          <w:color w:val="000000" w:themeColor="text1"/>
+          <w:sz w:val="24"/>
+          <w:szCs w:val="24"/>
+          <w:shd w:val="clear" w:color="auto" w:fill="FFFFFF"/>
+        </w:rPr>
+      </w:pPr>
+    </w:p>
+    <w:p>
+      <w:pPr>
+        <w:pStyle w:val="ListParagraph"/>
+        <w:shd w:val="clear" w:color="auto" w:fill="F8F8F8"/>
+        <w:rPr>
+          <w:rFonts w:ascii="Times New Roman" w:hAnsi="Times New Roman" w:cs="Times New Roman"/>
+          <w:b/>
+          <w:bCs/>
+          <w:color w:val="000000" w:themeColor="text1"/>
+          <w:sz w:val="24"/>
+          <w:szCs w:val="24"/>
+          <w:shd w:val="clear" w:color="auto" w:fill="FFFFFF"/>
+        </w:rPr>
+      </w:pPr>
+    </w:p>
+    <w:p>
+      <w:pPr>
+        <w:pStyle w:val="ListParagraph"/>
+        <w:shd w:val="clear" w:color="auto" w:fill="F8F8F8"/>
+        <w:rPr>
+          <w:rFonts w:ascii="Times New Roman" w:hAnsi="Times New Roman" w:cs="Times New Roman"/>
+          <w:b/>
+          <w:bCs/>
+          <w:color w:val="000000" w:themeColor="text1"/>
+          <w:sz w:val="24"/>
+          <w:szCs w:val="24"/>
+          <w:shd w:val="clear" w:color="auto" w:fill="FFFFFF"/>
+        </w:rPr>
+      </w:pPr>
+    </w:p>
+    <w:p>
+      <w:pPr>
+        <w:pStyle w:val="ListParagraph"/>
+        <w:shd w:val="clear" w:color="auto" w:fill="F8F8F8"/>
+        <w:rPr>
+          <w:rFonts w:ascii="Times New Roman" w:hAnsi="Times New Roman" w:cs="Times New Roman"/>
+          <w:b/>
+          <w:bCs/>
+          <w:color w:val="000000" w:themeColor="text1"/>
+          <w:sz w:val="24"/>
+          <w:szCs w:val="24"/>
+          <w:shd w:val="clear" w:color="auto" w:fill="FFFFFF"/>
+        </w:rPr>
+      </w:pPr>
+    </w:p>
+    <w:p>
+      <w:pPr>
+        <w:pStyle w:val="ListParagraph"/>
+        <w:shd w:val="clear" w:color="auto" w:fill="F8F8F8"/>
+        <w:rPr>
+          <w:rFonts w:ascii="Times New Roman" w:hAnsi="Times New Roman" w:cs="Times New Roman"/>
+          <w:b/>
+          <w:bCs/>
+          <w:color w:val="000000" w:themeColor="text1"/>
+          <w:sz w:val="24"/>
+          <w:szCs w:val="24"/>
+          <w:shd w:val="clear" w:color="auto" w:fill="FFFFFF"/>
+        </w:rPr>
+      </w:pPr>
+    </w:p>
+    <w:p>
+      <w:pPr>
+        <w:pStyle w:val="ListParagraph"/>
+        <w:shd w:val="clear" w:color="auto" w:fill="F8F8F8"/>
+        <w:rPr>
+          <w:rFonts w:ascii="Times New Roman" w:hAnsi="Times New Roman" w:cs="Times New Roman"/>
+          <w:b/>
+          <w:bCs/>
+          <w:color w:val="000000" w:themeColor="text1"/>
+          <w:sz w:val="24"/>
+          <w:szCs w:val="24"/>
+          <w:shd w:val="clear" w:color="auto" w:fill="FFFFFF"/>
+        </w:rPr>
+      </w:pPr>
+    </w:p>
+    <w:p>
+      <w:pPr>
+        <w:pStyle w:val="ListParagraph"/>
+        <w:shd w:val="clear" w:color="auto" w:fill="F8F8F8"/>
+        <w:rPr>
+          <w:rFonts w:ascii="Times New Roman" w:hAnsi="Times New Roman" w:cs="Times New Roman"/>
+          <w:b/>
+          <w:bCs/>
+          <w:color w:val="000000" w:themeColor="text1"/>
+          <w:sz w:val="24"/>
+          <w:szCs w:val="24"/>
+          <w:shd w:val="clear" w:color="auto" w:fill="FFFFFF"/>
+        </w:rPr>
+      </w:pPr>
+    </w:p>
+    <w:p>
+      <w:pPr>
+        <w:pStyle w:val="ListParagraph"/>
+        <w:shd w:val="clear" w:color="auto" w:fill="F8F8F8"/>
+        <w:rPr>
+          <w:rFonts w:ascii="Times New Roman" w:hAnsi="Times New Roman" w:cs="Times New Roman"/>
+          <w:b/>
+          <w:bCs/>
+          <w:color w:val="000000" w:themeColor="text1"/>
+          <w:sz w:val="24"/>
+          <w:szCs w:val="24"/>
+          <w:shd w:val="clear" w:color="auto" w:fill="FFFFFF"/>
+        </w:rPr>
+      </w:pPr>
+    </w:p>
+    <w:p>
+      <w:pPr>
+        <w:pStyle w:val="ListParagraph"/>
+        <w:shd w:val="clear" w:color="auto" w:fill="F8F8F8"/>
+        <w:rPr>
+          <w:rFonts w:ascii="Times New Roman" w:hAnsi="Times New Roman" w:cs="Times New Roman"/>
+          <w:b/>
+          <w:bCs/>
+          <w:color w:val="000000" w:themeColor="text1"/>
+          <w:sz w:val="24"/>
+          <w:szCs w:val="24"/>
+          <w:shd w:val="clear" w:color="auto" w:fill="FFFFFF"/>
+        </w:rPr>
+      </w:pPr>
+    </w:p>
+    <w:p>
+      <w:pPr>
+        <w:pStyle w:val="ListParagraph"/>
+        <w:shd w:val="clear" w:color="auto" w:fill="F8F8F8"/>
+        <w:rPr>
+          <w:rFonts w:ascii="Times New Roman" w:hAnsi="Times New Roman" w:cs="Times New Roman"/>
+          <w:b/>
+          <w:bCs/>
+          <w:color w:val="000000" w:themeColor="text1"/>
+          <w:sz w:val="24"/>
+          <w:szCs w:val="24"/>
+          <w:shd w:val="clear" w:color="auto" w:fill="FFFFFF"/>
+        </w:rPr>
+      </w:pPr>
+    </w:p>
+    <w:p>
+      <w:pPr>
+        <w:pStyle w:val="ListParagraph"/>
+        <w:shd w:val="clear" w:color="auto" w:fill="F8F8F8"/>
+        <w:rPr>
+          <w:rFonts w:ascii="Times New Roman" w:hAnsi="Times New Roman" w:cs="Times New Roman"/>
+          <w:b/>
+          <w:bCs/>
+          <w:color w:val="000000" w:themeColor="text1"/>
+          <w:sz w:val="24"/>
+          <w:szCs w:val="24"/>
+          <w:shd w:val="clear" w:color="auto" w:fill="FFFFFF"/>
+        </w:rPr>
+      </w:pPr>
+    </w:p>
+    <w:p>
+      <w:pPr>
+        <w:pStyle w:val="ListParagraph"/>
+        <w:shd w:val="clear" w:color="auto" w:fill="F8F8F8"/>
+        <w:rPr>
+          <w:rFonts w:ascii="Times New Roman" w:hAnsi="Times New Roman" w:cs="Times New Roman"/>
+          <w:b/>
+          <w:bCs/>
+          <w:color w:val="000000" w:themeColor="text1"/>
+          <w:sz w:val="24"/>
+          <w:szCs w:val="24"/>
           <w:shd w:val="clear" w:color="auto" w:fill="FFFFFF"/>
         </w:rPr>
       </w:pPr>
       <w:r>
         <w:rPr>
           <w:noProof/>
+          <w:sz w:val="24"/>
+          <w:szCs w:val="24"/>
         </w:rPr>
         <w:drawing>
           <wp:anchor distT="0" distB="0" distL="114300" distR="114300" simplePos="0" relativeHeight="251663360" behindDoc="0" locked="0" layoutInCell="1" allowOverlap="1" wp14:anchorId="6A2EC3DF" wp14:editId="11801D15">
@@ -1220,12 +2233,16 @@
           <w:b/>
           <w:bCs/>
           <w:color w:val="000000" w:themeColor="text1"/>
+          <w:sz w:val="24"/>
+          <w:szCs w:val="24"/>
           <w:shd w:val="clear" w:color="auto" w:fill="FFFFFF"/>
         </w:rPr>
       </w:pPr>
       <w:r>
         <w:rPr>
           <w:noProof/>
+          <w:sz w:val="24"/>
+          <w:szCs w:val="24"/>
         </w:rPr>
         <w:drawing>
           <wp:anchor distT="0" distB="0" distL="114300" distR="114300" simplePos="0" relativeHeight="251664384" behindDoc="0" locked="0" layoutInCell="1" allowOverlap="1" wp14:anchorId="524460B4" wp14:editId="0EF543D4">
@@ -1287,11 +2304,11 @@
           <w:b/>
           <w:bCs/>
           <w:color w:val="000000" w:themeColor="text1"/>
-          <w:shd w:val="clear" w:color="auto" w:fill="FFFFFF"/>
-        </w:rPr>
-      </w:pPr>
-      <w:bookmarkStart w:id="0" w:name="_GoBack"/>
-      <w:bookmarkEnd w:id="0"/>
+          <w:sz w:val="24"/>
+          <w:szCs w:val="24"/>
+          <w:shd w:val="clear" w:color="auto" w:fill="FFFFFF"/>
+        </w:rPr>
+      </w:pPr>
     </w:p>
     <w:sectPr>
       <w:pgSz w:w="12240" w:h="15840"/>

</xml_diff>

<commit_message>
Finished P1M2 report by finishing the normalization statement
</commit_message>
<xml_diff>
--- a/ACIS5504/Projects/1/Milestone 2 Normalization and SQL DDL/Ahmed_Gasser_Development Project 1 Milestone 2 Report.docx
+++ b/ACIS5504/Projects/1/Milestone 2 Normalization and SQL DDL/Ahmed_Gasser_Development Project 1 Milestone 2 Report.docx
@@ -1,6 +1,6 @@
 
 <file path=word/document.xml><?xml version="1.0" encoding="utf-8"?>
-<w:document xmlns:wpc="http://schemas.microsoft.com/office/word/2010/wordprocessingCanvas" xmlns:cx="http://schemas.microsoft.com/office/drawing/2014/chartex" xmlns:cx1="http://schemas.microsoft.com/office/drawing/2015/9/8/chartex" xmlns:cx2="http://schemas.microsoft.com/office/drawing/2015/10/21/chartex" xmlns:cx3="http://schemas.microsoft.com/office/drawing/2016/5/9/chartex" xmlns:cx4="http://schemas.microsoft.com/office/drawing/2016/5/10/chartex" xmlns:cx5="http://schemas.microsoft.com/office/drawing/2016/5/11/chartex" xmlns:cx6="http://schemas.microsoft.com/office/drawing/2016/5/12/chartex" xmlns:cx7="http://schemas.microsoft.com/office/drawing/2016/5/13/chartex" xmlns:cx8="http://schemas.microsoft.com/office/drawing/2016/5/14/chartex" xmlns:mc="http://schemas.openxmlformats.org/markup-compatibility/2006" xmlns:aink="http://schemas.microsoft.com/office/drawing/2016/ink" xmlns:am3d="http://schemas.microsoft.com/office/drawing/2017/model3d" xmlns:o="urn:schemas-microsoft-com:office:office" xmlns:r="http://schemas.openxmlformats.org/officeDocument/2006/relationships" xmlns:m="http://schemas.openxmlformats.org/officeDocument/2006/math" xmlns:v="urn:schemas-microsoft-com:vml" xmlns:wp14="http://schemas.microsoft.com/office/word/2010/wordprocessingDrawing" xmlns:wp="http://schemas.openxmlformats.org/drawingml/2006/wordprocessingDrawing" xmlns:w10="urn:schemas-microsoft-com:office:word" xmlns:w="http://schemas.openxmlformats.org/wordprocessingml/2006/main" xmlns:w14="http://schemas.microsoft.com/office/word/2010/wordml" xmlns:w15="http://schemas.microsoft.com/office/word/2012/wordml" xmlns:w16cid="http://schemas.microsoft.com/office/word/2016/wordml/cid" xmlns:w16se="http://schemas.microsoft.com/office/word/2015/wordml/symex" xmlns:wpg="http://schemas.microsoft.com/office/word/2010/wordprocessingGroup" xmlns:wpi="http://schemas.microsoft.com/office/word/2010/wordprocessingInk" xmlns:wne="http://schemas.microsoft.com/office/word/2006/wordml" xmlns:wps="http://schemas.microsoft.com/office/word/2010/wordprocessingShape" mc:Ignorable="w14 w15 w16se w16cid wp14">
+<w:document xmlns:wpc="http://schemas.microsoft.com/office/word/2010/wordprocessingCanvas" xmlns:cx="http://schemas.microsoft.com/office/drawing/2014/chartex" xmlns:cx1="http://schemas.microsoft.com/office/drawing/2015/9/8/chartex" xmlns:mc="http://schemas.openxmlformats.org/markup-compatibility/2006" xmlns:o="urn:schemas-microsoft-com:office:office" xmlns:r="http://schemas.openxmlformats.org/officeDocument/2006/relationships" xmlns:m="http://schemas.openxmlformats.org/officeDocument/2006/math" xmlns:v="urn:schemas-microsoft-com:vml" xmlns:wp14="http://schemas.microsoft.com/office/word/2010/wordprocessingDrawing" xmlns:wp="http://schemas.openxmlformats.org/drawingml/2006/wordprocessingDrawing" xmlns:w10="urn:schemas-microsoft-com:office:word" xmlns:w="http://schemas.openxmlformats.org/wordprocessingml/2006/main" xmlns:w14="http://schemas.microsoft.com/office/word/2010/wordml" xmlns:w15="http://schemas.microsoft.com/office/word/2012/wordml" xmlns:w16se="http://schemas.microsoft.com/office/word/2015/wordml/symex" xmlns:wpg="http://schemas.microsoft.com/office/word/2010/wordprocessingGroup" xmlns:wpi="http://schemas.microsoft.com/office/word/2010/wordprocessingInk" xmlns:wne="http://schemas.microsoft.com/office/word/2006/wordml" xmlns:wps="http://schemas.microsoft.com/office/word/2010/wordprocessingShape" mc:Ignorable="w14 w15 w16se wp14">
   <w:body>
     <w:p>
       <w:pPr>
@@ -41,18 +41,60 @@
           <w:color w:val="000000" w:themeColor="text1"/>
           <w:sz w:val="24"/>
           <w:szCs w:val="24"/>
-          <w:shd w:val="clear" w:color="auto" w:fill="FFFFFF"/>
-        </w:rPr>
-      </w:pPr>
-      <w:r>
-        <w:rPr>
-          <w:rFonts w:ascii="Times New Roman" w:hAnsi="Times New Roman" w:cs="Times New Roman"/>
-          <w:color w:val="000000" w:themeColor="text1"/>
-          <w:sz w:val="24"/>
-          <w:szCs w:val="24"/>
           <w:highlight w:val="yellow"/>
           <w:shd w:val="clear" w:color="auto" w:fill="FFFFFF"/>
         </w:rPr>
+      </w:pPr>
+      <w:r>
+        <w:rPr>
+          <w:rFonts w:ascii="Times New Roman" w:hAnsi="Times New Roman" w:cs="Times New Roman"/>
+          <w:color w:val="000000" w:themeColor="text1"/>
+          <w:sz w:val="24"/>
+          <w:szCs w:val="24"/>
+          <w:shd w:val="clear" w:color="auto" w:fill="FFFFFF"/>
+        </w:rPr>
+        <w:t xml:space="preserve">The created database is in </w:t>
+      </w:r>
+      <w:r>
+        <w:rPr>
+          <w:rFonts w:ascii="Times New Roman" w:hAnsi="Times New Roman" w:cs="Times New Roman"/>
+          <w:color w:val="000000" w:themeColor="text1"/>
+          <w:sz w:val="24"/>
+          <w:szCs w:val="24"/>
+          <w:shd w:val="clear" w:color="auto" w:fill="FFFFFF"/>
+        </w:rPr>
+        <w:t xml:space="preserve">3NF, </w:t>
+      </w:r>
+      <w:r>
+        <w:rPr>
+          <w:rFonts w:ascii="Times New Roman" w:hAnsi="Times New Roman" w:cs="Times New Roman"/>
+          <w:color w:val="000000" w:themeColor="text1"/>
+          <w:sz w:val="24"/>
+          <w:szCs w:val="24"/>
+          <w:shd w:val="clear" w:color="auto" w:fill="FFFFFF"/>
+        </w:rPr>
+        <w:t>as I have evaluated every table in my database and determined that each table has a primary key and there is not any tables of any repeating attributes or repeating loops. Also, there’s no table containing partial or transitive dependencies.</w:t>
+      </w:r>
+    </w:p>
+    <w:p>
+      <w:pPr>
+        <w:rPr>
+          <w:rFonts w:ascii="Times New Roman" w:hAnsi="Times New Roman" w:cs="Times New Roman"/>
+          <w:color w:val="000000" w:themeColor="text1"/>
+          <w:sz w:val="24"/>
+          <w:szCs w:val="24"/>
+          <w:shd w:val="clear" w:color="auto" w:fill="FFFFFF"/>
+        </w:rPr>
+      </w:pPr>
+      <w:r>
+        <w:rPr>
+          <w:rFonts w:ascii="Times New Roman" w:hAnsi="Times New Roman" w:cs="Times New Roman"/>
+          <w:color w:val="000000" w:themeColor="text1"/>
+          <w:sz w:val="24"/>
+          <w:szCs w:val="24"/>
+          <w:highlight w:val="yellow"/>
+          <w:shd w:val="clear" w:color="auto" w:fill="FFFFFF"/>
+        </w:rPr>
         <w:t>1NF</w:t>
       </w:r>
       <w:r>
@@ -115,7 +157,6 @@
         </w:rPr>
         <w:t xml:space="preserve"> if we have a customer that has multiple phone numbers, we are going to have two separate rows for that same customer, having the same information except for the </w:t>
       </w:r>
-      <w:proofErr w:type="spellStart"/>
       <w:r>
         <w:rPr>
           <w:rFonts w:ascii="Times New Roman" w:hAnsi="Times New Roman" w:cs="Times New Roman"/>
@@ -126,7 +167,6 @@
         </w:rPr>
         <w:t>T_CustomerPhoneNumber_CU</w:t>
       </w:r>
-      <w:proofErr w:type="spellEnd"/>
       <w:r>
         <w:rPr>
           <w:rFonts w:ascii="Times New Roman" w:hAnsi="Times New Roman" w:cs="Times New Roman"/>
@@ -207,28 +247,7 @@
           <w:szCs w:val="24"/>
           <w:shd w:val="clear" w:color="auto" w:fill="FFFFFF"/>
         </w:rPr>
-        <w:t xml:space="preserve"> (</w:t>
-      </w:r>
-      <w:r>
-        <w:rPr>
-          <w:rFonts w:ascii="Times New Roman" w:hAnsi="Times New Roman" w:cs="Times New Roman"/>
-          <w:color w:val="000000" w:themeColor="text1"/>
-          <w:sz w:val="24"/>
-          <w:szCs w:val="24"/>
-          <w:shd w:val="clear" w:color="auto" w:fill="FFFFFF"/>
-        </w:rPr>
-        <w:t xml:space="preserve">except for </w:t>
-      </w:r>
-      <w:proofErr w:type="spellStart"/>
-      <w:r>
-        <w:rPr>
-          <w:rFonts w:ascii="Times New Roman" w:hAnsi="Times New Roman" w:cs="Times New Roman"/>
-          <w:color w:val="000000" w:themeColor="text1"/>
-          <w:sz w:val="24"/>
-          <w:szCs w:val="24"/>
-          <w:shd w:val="clear" w:color="auto" w:fill="FFFFFF"/>
-        </w:rPr>
-        <w:t>Employe</w:t>
+        <w:t xml:space="preserve"> (except for Employe</w:t>
       </w:r>
       <w:r>
         <w:rPr>
@@ -248,82 +267,29 @@
           <w:szCs w:val="24"/>
           <w:shd w:val="clear" w:color="auto" w:fill="FFFFFF"/>
         </w:rPr>
-        <w:t>Skill</w:t>
-      </w:r>
-      <w:proofErr w:type="spellEnd"/>
-      <w:r>
-        <w:rPr>
-          <w:rFonts w:ascii="Times New Roman" w:hAnsi="Times New Roman" w:cs="Times New Roman"/>
-          <w:color w:val="000000" w:themeColor="text1"/>
-          <w:sz w:val="24"/>
-          <w:szCs w:val="24"/>
-          <w:shd w:val="clear" w:color="auto" w:fill="FFFFFF"/>
-        </w:rPr>
-        <w:t xml:space="preserve">, </w:t>
-      </w:r>
-      <w:proofErr w:type="spellStart"/>
-      <w:r>
-        <w:rPr>
-          <w:rFonts w:ascii="Times New Roman" w:hAnsi="Times New Roman" w:cs="Times New Roman"/>
-          <w:color w:val="000000" w:themeColor="text1"/>
-          <w:sz w:val="24"/>
-          <w:szCs w:val="24"/>
-          <w:shd w:val="clear" w:color="auto" w:fill="FFFFFF"/>
-        </w:rPr>
-        <w:t>ProjectSchedule</w:t>
-      </w:r>
-      <w:proofErr w:type="spellEnd"/>
-      <w:r>
-        <w:rPr>
-          <w:rFonts w:ascii="Times New Roman" w:hAnsi="Times New Roman" w:cs="Times New Roman"/>
-          <w:color w:val="000000" w:themeColor="text1"/>
-          <w:sz w:val="24"/>
-          <w:szCs w:val="24"/>
-          <w:shd w:val="clear" w:color="auto" w:fill="FFFFFF"/>
-        </w:rPr>
-        <w:t xml:space="preserve">, </w:t>
-      </w:r>
-      <w:proofErr w:type="spellStart"/>
-      <w:r>
-        <w:rPr>
-          <w:rFonts w:ascii="Times New Roman" w:hAnsi="Times New Roman" w:cs="Times New Roman"/>
-          <w:color w:val="000000" w:themeColor="text1"/>
-          <w:sz w:val="24"/>
-          <w:szCs w:val="24"/>
-          <w:shd w:val="clear" w:color="auto" w:fill="FFFFFF"/>
-        </w:rPr>
-        <w:t>TaskSkill</w:t>
-      </w:r>
-      <w:proofErr w:type="spellEnd"/>
-      <w:r>
-        <w:rPr>
-          <w:rFonts w:ascii="Times New Roman" w:hAnsi="Times New Roman" w:cs="Times New Roman"/>
-          <w:color w:val="000000" w:themeColor="text1"/>
-          <w:sz w:val="24"/>
-          <w:szCs w:val="24"/>
-          <w:shd w:val="clear" w:color="auto" w:fill="FFFFFF"/>
-        </w:rPr>
-        <w:t xml:space="preserve"> tables</w:t>
-      </w:r>
-      <w:r>
-        <w:rPr>
-          <w:rFonts w:ascii="Times New Roman" w:hAnsi="Times New Roman" w:cs="Times New Roman"/>
-          <w:color w:val="000000" w:themeColor="text1"/>
-          <w:sz w:val="24"/>
-          <w:szCs w:val="24"/>
-          <w:shd w:val="clear" w:color="auto" w:fill="FFFFFF"/>
-        </w:rPr>
-        <w:t>)</w:t>
-      </w:r>
-      <w:r>
-        <w:rPr>
-          <w:rFonts w:ascii="Times New Roman" w:hAnsi="Times New Roman" w:cs="Times New Roman"/>
-          <w:color w:val="000000" w:themeColor="text1"/>
-          <w:sz w:val="24"/>
-          <w:szCs w:val="24"/>
-          <w:shd w:val="clear" w:color="auto" w:fill="FFFFFF"/>
-        </w:rPr>
-        <w:t xml:space="preserve">, then </w:t>
+        <w:t>Skill, ProjectSchedule, TaskSkill tables)</w:t>
+      </w:r>
+      <w:r>
+        <w:rPr>
+          <w:rFonts w:ascii="Times New Roman" w:hAnsi="Times New Roman" w:cs="Times New Roman"/>
+          <w:color w:val="000000" w:themeColor="text1"/>
+          <w:sz w:val="24"/>
+          <w:szCs w:val="24"/>
+          <w:shd w:val="clear" w:color="auto" w:fill="FFFFFF"/>
+        </w:rPr>
+        <w:t>, the</w:t>
+      </w:r>
+      <w:bookmarkStart w:id="0" w:name="_GoBack"/>
+      <w:bookmarkEnd w:id="0"/>
+      <w:r>
+        <w:rPr>
+          <w:rFonts w:ascii="Times New Roman" w:hAnsi="Times New Roman" w:cs="Times New Roman"/>
+          <w:color w:val="000000" w:themeColor="text1"/>
+          <w:sz w:val="24"/>
+          <w:szCs w:val="24"/>
+          <w:shd w:val="clear" w:color="auto" w:fill="FFFFFF"/>
+        </w:rPr>
+        <w:t xml:space="preserve">n </w:t>
       </w:r>
       <w:r>
         <w:rPr>
@@ -393,18 +359,7 @@
           <w:szCs w:val="24"/>
           <w:shd w:val="clear" w:color="auto" w:fill="FFFFFF"/>
         </w:rPr>
-        <w:t xml:space="preserve">. </w:t>
-      </w:r>
-      <w:proofErr w:type="spellStart"/>
-      <w:r>
-        <w:rPr>
-          <w:rFonts w:ascii="Times New Roman" w:hAnsi="Times New Roman" w:cs="Times New Roman"/>
-          <w:color w:val="000000" w:themeColor="text1"/>
-          <w:sz w:val="24"/>
-          <w:szCs w:val="24"/>
-          <w:shd w:val="clear" w:color="auto" w:fill="FFFFFF"/>
-        </w:rPr>
-        <w:t>Employe</w:t>
+        <w:t>. Employe</w:t>
       </w:r>
       <w:r>
         <w:rPr>
@@ -424,62 +379,7 @@
           <w:szCs w:val="24"/>
           <w:shd w:val="clear" w:color="auto" w:fill="FFFFFF"/>
         </w:rPr>
-        <w:t>Skill</w:t>
-      </w:r>
-      <w:proofErr w:type="spellEnd"/>
-      <w:r>
-        <w:rPr>
-          <w:rFonts w:ascii="Times New Roman" w:hAnsi="Times New Roman" w:cs="Times New Roman"/>
-          <w:color w:val="000000" w:themeColor="text1"/>
-          <w:sz w:val="24"/>
-          <w:szCs w:val="24"/>
-          <w:shd w:val="clear" w:color="auto" w:fill="FFFFFF"/>
-        </w:rPr>
-        <w:t xml:space="preserve">, </w:t>
-      </w:r>
-      <w:proofErr w:type="spellStart"/>
-      <w:r>
-        <w:rPr>
-          <w:rFonts w:ascii="Times New Roman" w:hAnsi="Times New Roman" w:cs="Times New Roman"/>
-          <w:color w:val="000000" w:themeColor="text1"/>
-          <w:sz w:val="24"/>
-          <w:szCs w:val="24"/>
-          <w:shd w:val="clear" w:color="auto" w:fill="FFFFFF"/>
-        </w:rPr>
-        <w:t>ProjectSchedule</w:t>
-      </w:r>
-      <w:proofErr w:type="spellEnd"/>
-      <w:r>
-        <w:rPr>
-          <w:rFonts w:ascii="Times New Roman" w:hAnsi="Times New Roman" w:cs="Times New Roman"/>
-          <w:color w:val="000000" w:themeColor="text1"/>
-          <w:sz w:val="24"/>
-          <w:szCs w:val="24"/>
-          <w:shd w:val="clear" w:color="auto" w:fill="FFFFFF"/>
-        </w:rPr>
-        <w:t xml:space="preserve">, </w:t>
-      </w:r>
-      <w:proofErr w:type="spellStart"/>
-      <w:r>
-        <w:rPr>
-          <w:rFonts w:ascii="Times New Roman" w:hAnsi="Times New Roman" w:cs="Times New Roman"/>
-          <w:color w:val="000000" w:themeColor="text1"/>
-          <w:sz w:val="24"/>
-          <w:szCs w:val="24"/>
-          <w:shd w:val="clear" w:color="auto" w:fill="FFFFFF"/>
-        </w:rPr>
-        <w:t>TaskSkill</w:t>
-      </w:r>
-      <w:proofErr w:type="spellEnd"/>
-      <w:r>
-        <w:rPr>
-          <w:rFonts w:ascii="Times New Roman" w:hAnsi="Times New Roman" w:cs="Times New Roman"/>
-          <w:color w:val="000000" w:themeColor="text1"/>
-          <w:sz w:val="24"/>
-          <w:szCs w:val="24"/>
-          <w:shd w:val="clear" w:color="auto" w:fill="FFFFFF"/>
-        </w:rPr>
-        <w:t xml:space="preserve"> are also still in 2NF </w:t>
+        <w:t xml:space="preserve">Skill, ProjectSchedule, TaskSkill are also still in 2NF </w:t>
       </w:r>
       <w:r>
         <w:rPr>
@@ -499,50 +399,344 @@
           <w:szCs w:val="24"/>
           <w:shd w:val="clear" w:color="auto" w:fill="FFFFFF"/>
         </w:rPr>
+        <w:t xml:space="preserve"> all of their </w:t>
+      </w:r>
+      <w:r>
+        <w:rPr>
+          <w:rFonts w:ascii="Times New Roman" w:hAnsi="Times New Roman" w:cs="Times New Roman"/>
+          <w:color w:val="000000" w:themeColor="text1"/>
+          <w:sz w:val="24"/>
+          <w:szCs w:val="24"/>
+          <w:shd w:val="clear" w:color="auto" w:fill="FFFFFF"/>
+        </w:rPr>
+        <w:t>non key attribute</w:t>
+      </w:r>
+      <w:r>
+        <w:rPr>
+          <w:rFonts w:ascii="Times New Roman" w:hAnsi="Times New Roman" w:cs="Times New Roman"/>
+          <w:color w:val="000000" w:themeColor="text1"/>
+          <w:sz w:val="24"/>
+          <w:szCs w:val="24"/>
+          <w:shd w:val="clear" w:color="auto" w:fill="FFFFFF"/>
+        </w:rPr>
+        <w:t>s</w:t>
+      </w:r>
+      <w:r>
+        <w:rPr>
+          <w:rFonts w:ascii="Times New Roman" w:hAnsi="Times New Roman" w:cs="Times New Roman"/>
+          <w:color w:val="000000" w:themeColor="text1"/>
+          <w:sz w:val="24"/>
+          <w:szCs w:val="24"/>
+          <w:shd w:val="clear" w:color="auto" w:fill="FFFFFF"/>
+        </w:rPr>
         <w:t xml:space="preserve"> </w:t>
       </w:r>
-      <w:proofErr w:type="gramStart"/>
-      <w:r>
-        <w:rPr>
-          <w:rFonts w:ascii="Times New Roman" w:hAnsi="Times New Roman" w:cs="Times New Roman"/>
-          <w:color w:val="000000" w:themeColor="text1"/>
-          <w:sz w:val="24"/>
-          <w:szCs w:val="24"/>
-          <w:shd w:val="clear" w:color="auto" w:fill="FFFFFF"/>
-        </w:rPr>
-        <w:t>all of</w:t>
-      </w:r>
-      <w:proofErr w:type="gramEnd"/>
-      <w:r>
-        <w:rPr>
-          <w:rFonts w:ascii="Times New Roman" w:hAnsi="Times New Roman" w:cs="Times New Roman"/>
-          <w:color w:val="000000" w:themeColor="text1"/>
-          <w:sz w:val="24"/>
-          <w:szCs w:val="24"/>
-          <w:shd w:val="clear" w:color="auto" w:fill="FFFFFF"/>
-        </w:rPr>
-        <w:t xml:space="preserve"> their </w:t>
-      </w:r>
-      <w:r>
-        <w:rPr>
-          <w:rFonts w:ascii="Times New Roman" w:hAnsi="Times New Roman" w:cs="Times New Roman"/>
-          <w:color w:val="000000" w:themeColor="text1"/>
-          <w:sz w:val="24"/>
-          <w:szCs w:val="24"/>
-          <w:shd w:val="clear" w:color="auto" w:fill="FFFFFF"/>
-        </w:rPr>
-        <w:t>non key attribute</w:t>
-      </w:r>
-      <w:r>
-        <w:rPr>
-          <w:rFonts w:ascii="Times New Roman" w:hAnsi="Times New Roman" w:cs="Times New Roman"/>
-          <w:color w:val="000000" w:themeColor="text1"/>
-          <w:sz w:val="24"/>
-          <w:szCs w:val="24"/>
-          <w:shd w:val="clear" w:color="auto" w:fill="FFFFFF"/>
-        </w:rPr>
-        <w:t>s</w:t>
-      </w:r>
+      <w:r>
+        <w:rPr>
+          <w:rFonts w:ascii="Times New Roman" w:hAnsi="Times New Roman" w:cs="Times New Roman"/>
+          <w:color w:val="000000" w:themeColor="text1"/>
+          <w:sz w:val="24"/>
+          <w:szCs w:val="24"/>
+          <w:shd w:val="clear" w:color="auto" w:fill="FFFFFF"/>
+        </w:rPr>
+        <w:t>are</w:t>
+      </w:r>
+      <w:r>
+        <w:rPr>
+          <w:rFonts w:ascii="Times New Roman" w:hAnsi="Times New Roman" w:cs="Times New Roman"/>
+          <w:color w:val="000000" w:themeColor="text1"/>
+          <w:sz w:val="24"/>
+          <w:szCs w:val="24"/>
+          <w:shd w:val="clear" w:color="auto" w:fill="FFFFFF"/>
+        </w:rPr>
+        <w:t xml:space="preserve"> fully functionally dependent on the primary key.</w:t>
+      </w:r>
+      <w:r>
+        <w:rPr>
+          <w:rFonts w:ascii="Times New Roman" w:hAnsi="Times New Roman" w:cs="Times New Roman"/>
+          <w:color w:val="000000" w:themeColor="text1"/>
+          <w:sz w:val="24"/>
+          <w:szCs w:val="24"/>
+          <w:shd w:val="clear" w:color="auto" w:fill="FFFFFF"/>
+        </w:rPr>
+        <w:t xml:space="preserve"> So for ProjectSchedule table, </w:t>
+      </w:r>
+      <w:r>
+        <w:rPr>
+          <w:rFonts w:ascii="Times New Roman" w:hAnsi="Times New Roman" w:cs="Times New Roman"/>
+          <w:color w:val="000000" w:themeColor="text1"/>
+          <w:sz w:val="24"/>
+          <w:szCs w:val="24"/>
+          <w:shd w:val="clear" w:color="auto" w:fill="FFFFFF"/>
+        </w:rPr>
+        <w:t>D_TaskStartDate_PS</w:t>
+      </w:r>
+      <w:r>
+        <w:rPr>
+          <w:rFonts w:ascii="Times New Roman" w:hAnsi="Times New Roman" w:cs="Times New Roman"/>
+          <w:color w:val="000000" w:themeColor="text1"/>
+          <w:sz w:val="24"/>
+          <w:szCs w:val="24"/>
+          <w:shd w:val="clear" w:color="auto" w:fill="FFFFFF"/>
+        </w:rPr>
+        <w:t xml:space="preserve"> and </w:t>
+      </w:r>
+      <w:r>
+        <w:rPr>
+          <w:rFonts w:ascii="Times New Roman" w:hAnsi="Times New Roman" w:cs="Times New Roman"/>
+          <w:color w:val="000000" w:themeColor="text1"/>
+          <w:sz w:val="24"/>
+          <w:szCs w:val="24"/>
+          <w:shd w:val="clear" w:color="auto" w:fill="FFFFFF"/>
+        </w:rPr>
+        <w:t>D_Task</w:t>
+      </w:r>
+      <w:r>
+        <w:rPr>
+          <w:rFonts w:ascii="Times New Roman" w:hAnsi="Times New Roman" w:cs="Times New Roman"/>
+          <w:color w:val="000000" w:themeColor="text1"/>
+          <w:sz w:val="24"/>
+          <w:szCs w:val="24"/>
+          <w:shd w:val="clear" w:color="auto" w:fill="FFFFFF"/>
+        </w:rPr>
+        <w:t>End</w:t>
+      </w:r>
+      <w:r>
+        <w:rPr>
+          <w:rFonts w:ascii="Times New Roman" w:hAnsi="Times New Roman" w:cs="Times New Roman"/>
+          <w:color w:val="000000" w:themeColor="text1"/>
+          <w:sz w:val="24"/>
+          <w:szCs w:val="24"/>
+          <w:shd w:val="clear" w:color="auto" w:fill="FFFFFF"/>
+        </w:rPr>
+        <w:t>Date_PS</w:t>
+      </w:r>
+      <w:r>
+        <w:rPr>
+          <w:rFonts w:ascii="Times New Roman" w:hAnsi="Times New Roman" w:cs="Times New Roman"/>
+          <w:color w:val="000000" w:themeColor="text1"/>
+          <w:sz w:val="24"/>
+          <w:szCs w:val="24"/>
+          <w:shd w:val="clear" w:color="auto" w:fill="FFFFFF"/>
+        </w:rPr>
+        <w:t xml:space="preserve"> attributes are fully dependent on both </w:t>
+      </w:r>
+      <w:r>
+        <w:rPr>
+          <w:rFonts w:ascii="Times New Roman" w:hAnsi="Times New Roman" w:cs="Times New Roman"/>
+          <w:color w:val="000000" w:themeColor="text1"/>
+          <w:sz w:val="24"/>
+          <w:szCs w:val="24"/>
+          <w:shd w:val="clear" w:color="auto" w:fill="FFFFFF"/>
+        </w:rPr>
+        <w:t>C_ProjectID_PS</w:t>
+      </w:r>
+      <w:r>
+        <w:rPr>
+          <w:rFonts w:ascii="Times New Roman" w:hAnsi="Times New Roman" w:cs="Times New Roman"/>
+          <w:color w:val="000000" w:themeColor="text1"/>
+          <w:sz w:val="24"/>
+          <w:szCs w:val="24"/>
+          <w:shd w:val="clear" w:color="auto" w:fill="FFFFFF"/>
+        </w:rPr>
+        <w:t xml:space="preserve"> and </w:t>
+      </w:r>
+      <w:r>
+        <w:rPr>
+          <w:rFonts w:ascii="Times New Roman" w:hAnsi="Times New Roman" w:cs="Times New Roman"/>
+          <w:color w:val="000000" w:themeColor="text1"/>
+          <w:sz w:val="24"/>
+          <w:szCs w:val="24"/>
+          <w:shd w:val="clear" w:color="auto" w:fill="FFFFFF"/>
+        </w:rPr>
+        <w:t>C_TaskID_PS</w:t>
+      </w:r>
+      <w:r>
+        <w:rPr>
+          <w:rFonts w:ascii="Times New Roman" w:hAnsi="Times New Roman" w:cs="Times New Roman"/>
+          <w:color w:val="000000" w:themeColor="text1"/>
+          <w:sz w:val="24"/>
+          <w:szCs w:val="24"/>
+          <w:shd w:val="clear" w:color="auto" w:fill="FFFFFF"/>
+        </w:rPr>
+        <w:t xml:space="preserve"> primary keys not just on one of them. Similarly, for TaskSkill table,  </w:t>
+      </w:r>
+      <w:r>
+        <w:rPr>
+          <w:rFonts w:ascii="Times New Roman" w:hAnsi="Times New Roman" w:cs="Times New Roman"/>
+          <w:color w:val="000000" w:themeColor="text1"/>
+          <w:sz w:val="24"/>
+          <w:szCs w:val="24"/>
+          <w:shd w:val="clear" w:color="auto" w:fill="FFFFFF"/>
+        </w:rPr>
+        <w:t>I_QuantityRequired_TS</w:t>
+      </w:r>
+      <w:r>
+        <w:rPr>
+          <w:rFonts w:ascii="Times New Roman" w:hAnsi="Times New Roman" w:cs="Times New Roman"/>
+          <w:color w:val="000000" w:themeColor="text1"/>
+          <w:sz w:val="24"/>
+          <w:szCs w:val="24"/>
+          <w:shd w:val="clear" w:color="auto" w:fill="FFFFFF"/>
+        </w:rPr>
+        <w:t xml:space="preserve"> attributes are fully dependent on on both </w:t>
+      </w:r>
+      <w:r>
+        <w:rPr>
+          <w:rFonts w:ascii="Times New Roman" w:hAnsi="Times New Roman" w:cs="Times New Roman"/>
+          <w:color w:val="000000" w:themeColor="text1"/>
+          <w:sz w:val="24"/>
+          <w:szCs w:val="24"/>
+          <w:shd w:val="clear" w:color="auto" w:fill="FFFFFF"/>
+        </w:rPr>
+        <w:t>C_SkillID_TS</w:t>
+      </w:r>
+      <w:r>
+        <w:rPr>
+          <w:rFonts w:ascii="Times New Roman" w:hAnsi="Times New Roman" w:cs="Times New Roman"/>
+          <w:color w:val="000000" w:themeColor="text1"/>
+          <w:sz w:val="24"/>
+          <w:szCs w:val="24"/>
+          <w:shd w:val="clear" w:color="auto" w:fill="FFFFFF"/>
+        </w:rPr>
+        <w:t xml:space="preserve"> and </w:t>
+      </w:r>
+      <w:r>
+        <w:rPr>
+          <w:rFonts w:ascii="Times New Roman" w:hAnsi="Times New Roman" w:cs="Times New Roman"/>
+          <w:color w:val="000000" w:themeColor="text1"/>
+          <w:sz w:val="24"/>
+          <w:szCs w:val="24"/>
+          <w:shd w:val="clear" w:color="auto" w:fill="FFFFFF"/>
+        </w:rPr>
+        <w:t>C_TaskID_TS</w:t>
+      </w:r>
+      <w:r>
+        <w:rPr>
+          <w:rFonts w:ascii="Times New Roman" w:hAnsi="Times New Roman" w:cs="Times New Roman"/>
+          <w:color w:val="000000" w:themeColor="text1"/>
+          <w:sz w:val="24"/>
+          <w:szCs w:val="24"/>
+          <w:shd w:val="clear" w:color="auto" w:fill="FFFFFF"/>
+        </w:rPr>
+        <w:t xml:space="preserve"> primary keys. Lastly, for Employee</w:t>
+      </w:r>
+      <w:r>
+        <w:rPr>
+          <w:rFonts w:ascii="Times New Roman" w:hAnsi="Times New Roman" w:cs="Times New Roman"/>
+          <w:color w:val="000000" w:themeColor="text1"/>
+          <w:sz w:val="24"/>
+          <w:szCs w:val="24"/>
+          <w:shd w:val="clear" w:color="auto" w:fill="FFFFFF"/>
+        </w:rPr>
+        <w:t xml:space="preserve">Skill table, since it doesn’t have any non-primary attributes and all it has just </w:t>
+      </w:r>
+      <w:r>
+        <w:rPr>
+          <w:rFonts w:ascii="Times New Roman" w:hAnsi="Times New Roman" w:cs="Times New Roman"/>
+          <w:color w:val="000000" w:themeColor="text1"/>
+          <w:sz w:val="24"/>
+          <w:szCs w:val="24"/>
+          <w:shd w:val="clear" w:color="auto" w:fill="FFFFFF"/>
+        </w:rPr>
+        <w:t>C_EmployeeID_ES</w:t>
+      </w:r>
+      <w:r>
+        <w:rPr>
+          <w:rFonts w:ascii="Times New Roman" w:hAnsi="Times New Roman" w:cs="Times New Roman"/>
+          <w:color w:val="000000" w:themeColor="text1"/>
+          <w:sz w:val="24"/>
+          <w:szCs w:val="24"/>
+          <w:shd w:val="clear" w:color="auto" w:fill="FFFFFF"/>
+        </w:rPr>
+        <w:t xml:space="preserve"> and </w:t>
+      </w:r>
+      <w:r>
+        <w:rPr>
+          <w:rFonts w:ascii="Times New Roman" w:hAnsi="Times New Roman" w:cs="Times New Roman"/>
+          <w:color w:val="000000" w:themeColor="text1"/>
+          <w:sz w:val="24"/>
+          <w:szCs w:val="24"/>
+          <w:shd w:val="clear" w:color="auto" w:fill="FFFFFF"/>
+        </w:rPr>
+        <w:t>C_SkillID_ES</w:t>
+      </w:r>
+      <w:r>
+        <w:rPr>
+          <w:rFonts w:ascii="Times New Roman" w:hAnsi="Times New Roman" w:cs="Times New Roman"/>
+          <w:color w:val="000000" w:themeColor="text1"/>
+          <w:sz w:val="24"/>
+          <w:szCs w:val="24"/>
+          <w:shd w:val="clear" w:color="auto" w:fill="FFFFFF"/>
+        </w:rPr>
+        <w:t xml:space="preserve"> primary keys columns, </w:t>
+      </w:r>
+      <w:r>
+        <w:rPr>
+          <w:rFonts w:ascii="Times New Roman" w:hAnsi="Times New Roman" w:cs="Times New Roman"/>
+          <w:color w:val="000000" w:themeColor="text1"/>
+          <w:sz w:val="24"/>
+          <w:szCs w:val="24"/>
+          <w:shd w:val="clear" w:color="auto" w:fill="FFFFFF"/>
+        </w:rPr>
+        <w:t>it’s automatically in 2NF.</w:t>
+      </w:r>
+    </w:p>
+    <w:p>
+      <w:pPr>
+        <w:rPr>
+          <w:rFonts w:ascii="Times New Roman" w:hAnsi="Times New Roman" w:cs="Times New Roman"/>
+          <w:color w:val="000000" w:themeColor="text1"/>
+          <w:sz w:val="24"/>
+          <w:szCs w:val="24"/>
+          <w:shd w:val="clear" w:color="auto" w:fill="FFFFFF"/>
+        </w:rPr>
+      </w:pPr>
+      <w:r>
+        <w:rPr>
+          <w:rFonts w:ascii="Times New Roman" w:hAnsi="Times New Roman" w:cs="Times New Roman"/>
+          <w:color w:val="000000" w:themeColor="text1"/>
+          <w:sz w:val="24"/>
+          <w:szCs w:val="24"/>
+          <w:highlight w:val="yellow"/>
+          <w:shd w:val="clear" w:color="auto" w:fill="FFFFFF"/>
+        </w:rPr>
+        <w:t>3NF</w:t>
+      </w:r>
+      <w:r>
+        <w:rPr>
+          <w:rFonts w:ascii="Times New Roman" w:hAnsi="Times New Roman" w:cs="Times New Roman"/>
+          <w:color w:val="000000" w:themeColor="text1"/>
+          <w:sz w:val="24"/>
+          <w:szCs w:val="24"/>
+          <w:shd w:val="clear" w:color="auto" w:fill="FFFFFF"/>
+        </w:rPr>
+        <w:t>:</w:t>
+      </w:r>
+      <w:r>
+        <w:rPr>
+          <w:rFonts w:ascii="Times New Roman" w:hAnsi="Times New Roman" w:cs="Times New Roman"/>
+          <w:color w:val="000000" w:themeColor="text1"/>
+          <w:sz w:val="24"/>
+          <w:szCs w:val="24"/>
+          <w:shd w:val="clear" w:color="auto" w:fill="FFFFFF"/>
+        </w:rPr>
+        <w:t xml:space="preserve"> There is not any table containing transitive dependencies.</w:t>
+      </w:r>
+    </w:p>
+    <w:p>
+      <w:pPr>
+        <w:pBdr>
+          <w:bottom w:val="single" w:sz="4" w:space="1" w:color="auto"/>
+        </w:pBdr>
+        <w:rPr>
+          <w:rFonts w:ascii="Times New Roman" w:hAnsi="Times New Roman" w:cs="Times New Roman"/>
+          <w:color w:val="000000" w:themeColor="text1"/>
+          <w:sz w:val="24"/>
+          <w:szCs w:val="24"/>
+          <w:shd w:val="clear" w:color="auto" w:fill="FFFFFF"/>
+        </w:rPr>
+      </w:pPr>
       <w:r>
         <w:rPr>
           <w:rFonts w:ascii="Times New Roman" w:hAnsi="Times New Roman" w:cs="Times New Roman"/>
@@ -552,438 +746,6 @@
           <w:shd w:val="clear" w:color="auto" w:fill="FFFFFF"/>
         </w:rPr>
         <w:t xml:space="preserve"> </w:t>
-      </w:r>
-      <w:r>
-        <w:rPr>
-          <w:rFonts w:ascii="Times New Roman" w:hAnsi="Times New Roman" w:cs="Times New Roman"/>
-          <w:color w:val="000000" w:themeColor="text1"/>
-          <w:sz w:val="24"/>
-          <w:szCs w:val="24"/>
-          <w:shd w:val="clear" w:color="auto" w:fill="FFFFFF"/>
-        </w:rPr>
-        <w:t>are</w:t>
-      </w:r>
-      <w:r>
-        <w:rPr>
-          <w:rFonts w:ascii="Times New Roman" w:hAnsi="Times New Roman" w:cs="Times New Roman"/>
-          <w:color w:val="000000" w:themeColor="text1"/>
-          <w:sz w:val="24"/>
-          <w:szCs w:val="24"/>
-          <w:shd w:val="clear" w:color="auto" w:fill="FFFFFF"/>
-        </w:rPr>
-        <w:t xml:space="preserve"> fully functionally dependent on the primary key.</w:t>
-      </w:r>
-      <w:r>
-        <w:rPr>
-          <w:rFonts w:ascii="Times New Roman" w:hAnsi="Times New Roman" w:cs="Times New Roman"/>
-          <w:color w:val="000000" w:themeColor="text1"/>
-          <w:sz w:val="24"/>
-          <w:szCs w:val="24"/>
-          <w:shd w:val="clear" w:color="auto" w:fill="FFFFFF"/>
-        </w:rPr>
-        <w:t xml:space="preserve"> </w:t>
-      </w:r>
-      <w:proofErr w:type="gramStart"/>
-      <w:r>
-        <w:rPr>
-          <w:rFonts w:ascii="Times New Roman" w:hAnsi="Times New Roman" w:cs="Times New Roman"/>
-          <w:color w:val="000000" w:themeColor="text1"/>
-          <w:sz w:val="24"/>
-          <w:szCs w:val="24"/>
-          <w:shd w:val="clear" w:color="auto" w:fill="FFFFFF"/>
-        </w:rPr>
-        <w:t>So</w:t>
-      </w:r>
-      <w:proofErr w:type="gramEnd"/>
-      <w:r>
-        <w:rPr>
-          <w:rFonts w:ascii="Times New Roman" w:hAnsi="Times New Roman" w:cs="Times New Roman"/>
-          <w:color w:val="000000" w:themeColor="text1"/>
-          <w:sz w:val="24"/>
-          <w:szCs w:val="24"/>
-          <w:shd w:val="clear" w:color="auto" w:fill="FFFFFF"/>
-        </w:rPr>
-        <w:t xml:space="preserve"> for </w:t>
-      </w:r>
-      <w:proofErr w:type="spellStart"/>
-      <w:r>
-        <w:rPr>
-          <w:rFonts w:ascii="Times New Roman" w:hAnsi="Times New Roman" w:cs="Times New Roman"/>
-          <w:color w:val="000000" w:themeColor="text1"/>
-          <w:sz w:val="24"/>
-          <w:szCs w:val="24"/>
-          <w:shd w:val="clear" w:color="auto" w:fill="FFFFFF"/>
-        </w:rPr>
-        <w:t>ProjectSchedule</w:t>
-      </w:r>
-      <w:proofErr w:type="spellEnd"/>
-      <w:r>
-        <w:rPr>
-          <w:rFonts w:ascii="Times New Roman" w:hAnsi="Times New Roman" w:cs="Times New Roman"/>
-          <w:color w:val="000000" w:themeColor="text1"/>
-          <w:sz w:val="24"/>
-          <w:szCs w:val="24"/>
-          <w:shd w:val="clear" w:color="auto" w:fill="FFFFFF"/>
-        </w:rPr>
-        <w:t xml:space="preserve"> table, </w:t>
-      </w:r>
-      <w:proofErr w:type="spellStart"/>
-      <w:r>
-        <w:rPr>
-          <w:rFonts w:ascii="Times New Roman" w:hAnsi="Times New Roman" w:cs="Times New Roman"/>
-          <w:color w:val="000000" w:themeColor="text1"/>
-          <w:sz w:val="24"/>
-          <w:szCs w:val="24"/>
-          <w:shd w:val="clear" w:color="auto" w:fill="FFFFFF"/>
-        </w:rPr>
-        <w:t>D_TaskStartDate_PS</w:t>
-      </w:r>
-      <w:proofErr w:type="spellEnd"/>
-      <w:r>
-        <w:rPr>
-          <w:rFonts w:ascii="Times New Roman" w:hAnsi="Times New Roman" w:cs="Times New Roman"/>
-          <w:color w:val="000000" w:themeColor="text1"/>
-          <w:sz w:val="24"/>
-          <w:szCs w:val="24"/>
-          <w:shd w:val="clear" w:color="auto" w:fill="FFFFFF"/>
-        </w:rPr>
-        <w:t xml:space="preserve"> and </w:t>
-      </w:r>
-      <w:proofErr w:type="spellStart"/>
-      <w:r>
-        <w:rPr>
-          <w:rFonts w:ascii="Times New Roman" w:hAnsi="Times New Roman" w:cs="Times New Roman"/>
-          <w:color w:val="000000" w:themeColor="text1"/>
-          <w:sz w:val="24"/>
-          <w:szCs w:val="24"/>
-          <w:shd w:val="clear" w:color="auto" w:fill="FFFFFF"/>
-        </w:rPr>
-        <w:t>D_Task</w:t>
-      </w:r>
-      <w:r>
-        <w:rPr>
-          <w:rFonts w:ascii="Times New Roman" w:hAnsi="Times New Roman" w:cs="Times New Roman"/>
-          <w:color w:val="000000" w:themeColor="text1"/>
-          <w:sz w:val="24"/>
-          <w:szCs w:val="24"/>
-          <w:shd w:val="clear" w:color="auto" w:fill="FFFFFF"/>
-        </w:rPr>
-        <w:t>End</w:t>
-      </w:r>
-      <w:r>
-        <w:rPr>
-          <w:rFonts w:ascii="Times New Roman" w:hAnsi="Times New Roman" w:cs="Times New Roman"/>
-          <w:color w:val="000000" w:themeColor="text1"/>
-          <w:sz w:val="24"/>
-          <w:szCs w:val="24"/>
-          <w:shd w:val="clear" w:color="auto" w:fill="FFFFFF"/>
-        </w:rPr>
-        <w:t>Date_PS</w:t>
-      </w:r>
-      <w:proofErr w:type="spellEnd"/>
-      <w:r>
-        <w:rPr>
-          <w:rFonts w:ascii="Times New Roman" w:hAnsi="Times New Roman" w:cs="Times New Roman"/>
-          <w:color w:val="000000" w:themeColor="text1"/>
-          <w:sz w:val="24"/>
-          <w:szCs w:val="24"/>
-          <w:shd w:val="clear" w:color="auto" w:fill="FFFFFF"/>
-        </w:rPr>
-        <w:t xml:space="preserve"> attributes are fully dependent on both </w:t>
-      </w:r>
-      <w:proofErr w:type="spellStart"/>
-      <w:r>
-        <w:rPr>
-          <w:rFonts w:ascii="Times New Roman" w:hAnsi="Times New Roman" w:cs="Times New Roman"/>
-          <w:color w:val="000000" w:themeColor="text1"/>
-          <w:sz w:val="24"/>
-          <w:szCs w:val="24"/>
-          <w:shd w:val="clear" w:color="auto" w:fill="FFFFFF"/>
-        </w:rPr>
-        <w:t>C_ProjectID_PS</w:t>
-      </w:r>
-      <w:proofErr w:type="spellEnd"/>
-      <w:r>
-        <w:rPr>
-          <w:rFonts w:ascii="Times New Roman" w:hAnsi="Times New Roman" w:cs="Times New Roman"/>
-          <w:color w:val="000000" w:themeColor="text1"/>
-          <w:sz w:val="24"/>
-          <w:szCs w:val="24"/>
-          <w:shd w:val="clear" w:color="auto" w:fill="FFFFFF"/>
-        </w:rPr>
-        <w:t xml:space="preserve"> and </w:t>
-      </w:r>
-      <w:proofErr w:type="spellStart"/>
-      <w:r>
-        <w:rPr>
-          <w:rFonts w:ascii="Times New Roman" w:hAnsi="Times New Roman" w:cs="Times New Roman"/>
-          <w:color w:val="000000" w:themeColor="text1"/>
-          <w:sz w:val="24"/>
-          <w:szCs w:val="24"/>
-          <w:shd w:val="clear" w:color="auto" w:fill="FFFFFF"/>
-        </w:rPr>
-        <w:t>C_TaskID_PS</w:t>
-      </w:r>
-      <w:proofErr w:type="spellEnd"/>
-      <w:r>
-        <w:rPr>
-          <w:rFonts w:ascii="Times New Roman" w:hAnsi="Times New Roman" w:cs="Times New Roman"/>
-          <w:color w:val="000000" w:themeColor="text1"/>
-          <w:sz w:val="24"/>
-          <w:szCs w:val="24"/>
-          <w:shd w:val="clear" w:color="auto" w:fill="FFFFFF"/>
-        </w:rPr>
-        <w:t xml:space="preserve"> primary keys not just on one of them. Similarly, for </w:t>
-      </w:r>
-      <w:proofErr w:type="spellStart"/>
-      <w:r>
-        <w:rPr>
-          <w:rFonts w:ascii="Times New Roman" w:hAnsi="Times New Roman" w:cs="Times New Roman"/>
-          <w:color w:val="000000" w:themeColor="text1"/>
-          <w:sz w:val="24"/>
-          <w:szCs w:val="24"/>
-          <w:shd w:val="clear" w:color="auto" w:fill="FFFFFF"/>
-        </w:rPr>
-        <w:t>TaskSkill</w:t>
-      </w:r>
-      <w:proofErr w:type="spellEnd"/>
-      <w:r>
-        <w:rPr>
-          <w:rFonts w:ascii="Times New Roman" w:hAnsi="Times New Roman" w:cs="Times New Roman"/>
-          <w:color w:val="000000" w:themeColor="text1"/>
-          <w:sz w:val="24"/>
-          <w:szCs w:val="24"/>
-          <w:shd w:val="clear" w:color="auto" w:fill="FFFFFF"/>
-        </w:rPr>
-        <w:t xml:space="preserve"> </w:t>
-      </w:r>
-      <w:proofErr w:type="gramStart"/>
-      <w:r>
-        <w:rPr>
-          <w:rFonts w:ascii="Times New Roman" w:hAnsi="Times New Roman" w:cs="Times New Roman"/>
-          <w:color w:val="000000" w:themeColor="text1"/>
-          <w:sz w:val="24"/>
-          <w:szCs w:val="24"/>
-          <w:shd w:val="clear" w:color="auto" w:fill="FFFFFF"/>
-        </w:rPr>
-        <w:t xml:space="preserve">table,  </w:t>
-      </w:r>
-      <w:proofErr w:type="spellStart"/>
-      <w:r>
-        <w:rPr>
-          <w:rFonts w:ascii="Times New Roman" w:hAnsi="Times New Roman" w:cs="Times New Roman"/>
-          <w:color w:val="000000" w:themeColor="text1"/>
-          <w:sz w:val="24"/>
-          <w:szCs w:val="24"/>
-          <w:shd w:val="clear" w:color="auto" w:fill="FFFFFF"/>
-        </w:rPr>
-        <w:t>I</w:t>
-      </w:r>
-      <w:proofErr w:type="gramEnd"/>
-      <w:r>
-        <w:rPr>
-          <w:rFonts w:ascii="Times New Roman" w:hAnsi="Times New Roman" w:cs="Times New Roman"/>
-          <w:color w:val="000000" w:themeColor="text1"/>
-          <w:sz w:val="24"/>
-          <w:szCs w:val="24"/>
-          <w:shd w:val="clear" w:color="auto" w:fill="FFFFFF"/>
-        </w:rPr>
-        <w:t>_QuantityRequired_TS</w:t>
-      </w:r>
-      <w:proofErr w:type="spellEnd"/>
-      <w:r>
-        <w:rPr>
-          <w:rFonts w:ascii="Times New Roman" w:hAnsi="Times New Roman" w:cs="Times New Roman"/>
-          <w:color w:val="000000" w:themeColor="text1"/>
-          <w:sz w:val="24"/>
-          <w:szCs w:val="24"/>
-          <w:shd w:val="clear" w:color="auto" w:fill="FFFFFF"/>
-        </w:rPr>
-        <w:t xml:space="preserve"> attributes are fully dependent on </w:t>
-      </w:r>
-      <w:proofErr w:type="spellStart"/>
-      <w:r>
-        <w:rPr>
-          <w:rFonts w:ascii="Times New Roman" w:hAnsi="Times New Roman" w:cs="Times New Roman"/>
-          <w:color w:val="000000" w:themeColor="text1"/>
-          <w:sz w:val="24"/>
-          <w:szCs w:val="24"/>
-          <w:shd w:val="clear" w:color="auto" w:fill="FFFFFF"/>
-        </w:rPr>
-        <w:t>on</w:t>
-      </w:r>
-      <w:proofErr w:type="spellEnd"/>
-      <w:r>
-        <w:rPr>
-          <w:rFonts w:ascii="Times New Roman" w:hAnsi="Times New Roman" w:cs="Times New Roman"/>
-          <w:color w:val="000000" w:themeColor="text1"/>
-          <w:sz w:val="24"/>
-          <w:szCs w:val="24"/>
-          <w:shd w:val="clear" w:color="auto" w:fill="FFFFFF"/>
-        </w:rPr>
-        <w:t xml:space="preserve"> both </w:t>
-      </w:r>
-      <w:proofErr w:type="spellStart"/>
-      <w:r>
-        <w:rPr>
-          <w:rFonts w:ascii="Times New Roman" w:hAnsi="Times New Roman" w:cs="Times New Roman"/>
-          <w:color w:val="000000" w:themeColor="text1"/>
-          <w:sz w:val="24"/>
-          <w:szCs w:val="24"/>
-          <w:shd w:val="clear" w:color="auto" w:fill="FFFFFF"/>
-        </w:rPr>
-        <w:t>C_SkillID_TS</w:t>
-      </w:r>
-      <w:proofErr w:type="spellEnd"/>
-      <w:r>
-        <w:rPr>
-          <w:rFonts w:ascii="Times New Roman" w:hAnsi="Times New Roman" w:cs="Times New Roman"/>
-          <w:color w:val="000000" w:themeColor="text1"/>
-          <w:sz w:val="24"/>
-          <w:szCs w:val="24"/>
-          <w:shd w:val="clear" w:color="auto" w:fill="FFFFFF"/>
-        </w:rPr>
-        <w:t xml:space="preserve"> and </w:t>
-      </w:r>
-      <w:proofErr w:type="spellStart"/>
-      <w:r>
-        <w:rPr>
-          <w:rFonts w:ascii="Times New Roman" w:hAnsi="Times New Roman" w:cs="Times New Roman"/>
-          <w:color w:val="000000" w:themeColor="text1"/>
-          <w:sz w:val="24"/>
-          <w:szCs w:val="24"/>
-          <w:shd w:val="clear" w:color="auto" w:fill="FFFFFF"/>
-        </w:rPr>
-        <w:t>C_TaskID_TS</w:t>
-      </w:r>
-      <w:proofErr w:type="spellEnd"/>
-      <w:r>
-        <w:rPr>
-          <w:rFonts w:ascii="Times New Roman" w:hAnsi="Times New Roman" w:cs="Times New Roman"/>
-          <w:color w:val="000000" w:themeColor="text1"/>
-          <w:sz w:val="24"/>
-          <w:szCs w:val="24"/>
-          <w:shd w:val="clear" w:color="auto" w:fill="FFFFFF"/>
-        </w:rPr>
-        <w:t xml:space="preserve"> primary keys. Lastly, for </w:t>
-      </w:r>
-      <w:proofErr w:type="spellStart"/>
-      <w:r>
-        <w:rPr>
-          <w:rFonts w:ascii="Times New Roman" w:hAnsi="Times New Roman" w:cs="Times New Roman"/>
-          <w:color w:val="000000" w:themeColor="text1"/>
-          <w:sz w:val="24"/>
-          <w:szCs w:val="24"/>
-          <w:shd w:val="clear" w:color="auto" w:fill="FFFFFF"/>
-        </w:rPr>
-        <w:t>Employee</w:t>
-      </w:r>
-      <w:r>
-        <w:rPr>
-          <w:rFonts w:ascii="Times New Roman" w:hAnsi="Times New Roman" w:cs="Times New Roman"/>
-          <w:color w:val="000000" w:themeColor="text1"/>
-          <w:sz w:val="24"/>
-          <w:szCs w:val="24"/>
-          <w:shd w:val="clear" w:color="auto" w:fill="FFFFFF"/>
-        </w:rPr>
-        <w:t>Skill</w:t>
-      </w:r>
-      <w:proofErr w:type="spellEnd"/>
-      <w:r>
-        <w:rPr>
-          <w:rFonts w:ascii="Times New Roman" w:hAnsi="Times New Roman" w:cs="Times New Roman"/>
-          <w:color w:val="000000" w:themeColor="text1"/>
-          <w:sz w:val="24"/>
-          <w:szCs w:val="24"/>
-          <w:shd w:val="clear" w:color="auto" w:fill="FFFFFF"/>
-        </w:rPr>
-        <w:t xml:space="preserve"> table, since it doesn’t have any non-primary attributes and all it has just </w:t>
-      </w:r>
-      <w:proofErr w:type="spellStart"/>
-      <w:r>
-        <w:rPr>
-          <w:rFonts w:ascii="Times New Roman" w:hAnsi="Times New Roman" w:cs="Times New Roman"/>
-          <w:color w:val="000000" w:themeColor="text1"/>
-          <w:sz w:val="24"/>
-          <w:szCs w:val="24"/>
-          <w:shd w:val="clear" w:color="auto" w:fill="FFFFFF"/>
-        </w:rPr>
-        <w:t>C_EmployeeID_ES</w:t>
-      </w:r>
-      <w:proofErr w:type="spellEnd"/>
-      <w:r>
-        <w:rPr>
-          <w:rFonts w:ascii="Times New Roman" w:hAnsi="Times New Roman" w:cs="Times New Roman"/>
-          <w:color w:val="000000" w:themeColor="text1"/>
-          <w:sz w:val="24"/>
-          <w:szCs w:val="24"/>
-          <w:shd w:val="clear" w:color="auto" w:fill="FFFFFF"/>
-        </w:rPr>
-        <w:t xml:space="preserve"> and </w:t>
-      </w:r>
-      <w:proofErr w:type="spellStart"/>
-      <w:r>
-        <w:rPr>
-          <w:rFonts w:ascii="Times New Roman" w:hAnsi="Times New Roman" w:cs="Times New Roman"/>
-          <w:color w:val="000000" w:themeColor="text1"/>
-          <w:sz w:val="24"/>
-          <w:szCs w:val="24"/>
-          <w:shd w:val="clear" w:color="auto" w:fill="FFFFFF"/>
-        </w:rPr>
-        <w:t>C_SkillID_ES</w:t>
-      </w:r>
-      <w:proofErr w:type="spellEnd"/>
-      <w:r>
-        <w:rPr>
-          <w:rFonts w:ascii="Times New Roman" w:hAnsi="Times New Roman" w:cs="Times New Roman"/>
-          <w:color w:val="000000" w:themeColor="text1"/>
-          <w:sz w:val="24"/>
-          <w:szCs w:val="24"/>
-          <w:shd w:val="clear" w:color="auto" w:fill="FFFFFF"/>
-        </w:rPr>
-        <w:t xml:space="preserve"> primary keys columns, </w:t>
-      </w:r>
-      <w:r>
-        <w:rPr>
-          <w:rFonts w:ascii="Times New Roman" w:hAnsi="Times New Roman" w:cs="Times New Roman"/>
-          <w:color w:val="000000" w:themeColor="text1"/>
-          <w:sz w:val="24"/>
-          <w:szCs w:val="24"/>
-          <w:shd w:val="clear" w:color="auto" w:fill="FFFFFF"/>
-        </w:rPr>
-        <w:t>it’s automatically in 2NF.</w:t>
-      </w:r>
-    </w:p>
-    <w:p>
-      <w:pPr>
-        <w:rPr>
-          <w:rFonts w:ascii="Times New Roman" w:hAnsi="Times New Roman" w:cs="Times New Roman"/>
-          <w:color w:val="000000" w:themeColor="text1"/>
-          <w:sz w:val="24"/>
-          <w:szCs w:val="24"/>
-          <w:shd w:val="clear" w:color="auto" w:fill="FFFFFF"/>
-        </w:rPr>
-      </w:pPr>
-      <w:r>
-        <w:rPr>
-          <w:rFonts w:ascii="Times New Roman" w:hAnsi="Times New Roman" w:cs="Times New Roman"/>
-          <w:color w:val="000000" w:themeColor="text1"/>
-          <w:sz w:val="24"/>
-          <w:szCs w:val="24"/>
-          <w:highlight w:val="yellow"/>
-          <w:shd w:val="clear" w:color="auto" w:fill="FFFFFF"/>
-        </w:rPr>
-        <w:t>3NF</w:t>
-      </w:r>
-      <w:r>
-        <w:rPr>
-          <w:rFonts w:ascii="Times New Roman" w:hAnsi="Times New Roman" w:cs="Times New Roman"/>
-          <w:color w:val="000000" w:themeColor="text1"/>
-          <w:sz w:val="24"/>
-          <w:szCs w:val="24"/>
-          <w:shd w:val="clear" w:color="auto" w:fill="FFFFFF"/>
-        </w:rPr>
-        <w:t>:</w:t>
       </w:r>
     </w:p>
     <w:p>
@@ -1234,15 +996,6 @@
           <w:szCs w:val="24"/>
         </w:rPr>
       </w:pPr>
-    </w:p>
-    <w:p>
-      <w:pPr>
-        <w:rPr>
-          <w:color w:val="000000" w:themeColor="text1"/>
-          <w:sz w:val="24"/>
-          <w:szCs w:val="24"/>
-        </w:rPr>
-      </w:pPr>
       <w:r>
         <w:rPr>
           <w:noProof/>
@@ -1251,15 +1004,15 @@
           <w:szCs w:val="24"/>
         </w:rPr>
         <w:drawing>
-          <wp:anchor distT="0" distB="0" distL="114300" distR="114300" simplePos="0" relativeHeight="251659264" behindDoc="0" locked="0" layoutInCell="1" allowOverlap="1" wp14:anchorId="7FB1F76D" wp14:editId="42A62BD6">
+          <wp:anchor distT="0" distB="0" distL="114300" distR="114300" simplePos="0" relativeHeight="251659264" behindDoc="0" locked="0" layoutInCell="1" allowOverlap="1" wp14:anchorId="7FB1F76D" wp14:editId="7DF0D7F2">
             <wp:simplePos x="0" y="0"/>
             <wp:positionH relativeFrom="margin">
-              <wp:align>right</wp:align>
+              <wp:posOffset>57150</wp:posOffset>
             </wp:positionH>
             <wp:positionV relativeFrom="paragraph">
-              <wp:posOffset>235983</wp:posOffset>
+              <wp:posOffset>280196</wp:posOffset>
             </wp:positionV>
-            <wp:extent cx="5879465" cy="4299797"/>
+            <wp:extent cx="5879465" cy="4299585"/>
             <wp:effectExtent l="0" t="0" r="6985" b="5715"/>
             <wp:wrapNone/>
             <wp:docPr id="2" name="Picture 2"/>
@@ -1288,7 +1041,7 @@
                   <pic:spPr>
                     <a:xfrm>
                       <a:off x="0" y="0"/>
-                      <a:ext cx="5879465" cy="4299797"/>
+                      <a:ext cx="5879465" cy="4299585"/>
                     </a:xfrm>
                     <a:prstGeom prst="rect">
                       <a:avLst/>
@@ -1306,6 +1059,15 @@
           </wp:anchor>
         </w:drawing>
       </w:r>
+    </w:p>
+    <w:p>
+      <w:pPr>
+        <w:rPr>
+          <w:color w:val="000000" w:themeColor="text1"/>
+          <w:sz w:val="24"/>
+          <w:szCs w:val="24"/>
+        </w:rPr>
+      </w:pPr>
     </w:p>
     <w:p>
       <w:pPr>
@@ -1598,13 +1360,13 @@
           <w:szCs w:val="24"/>
         </w:rPr>
         <w:drawing>
-          <wp:anchor distT="0" distB="0" distL="114300" distR="114300" simplePos="0" relativeHeight="251661312" behindDoc="0" locked="0" layoutInCell="1" allowOverlap="1" wp14:anchorId="6B01E692" wp14:editId="096D1E15">
+          <wp:anchor distT="0" distB="0" distL="114300" distR="114300" simplePos="0" relativeHeight="251661312" behindDoc="0" locked="0" layoutInCell="1" allowOverlap="1" wp14:anchorId="6B01E692" wp14:editId="0F6F0911">
             <wp:simplePos x="0" y="0"/>
             <wp:positionH relativeFrom="margin">
               <wp:posOffset>74295</wp:posOffset>
             </wp:positionH>
             <wp:positionV relativeFrom="paragraph">
-              <wp:posOffset>1543035</wp:posOffset>
+              <wp:posOffset>1486696</wp:posOffset>
             </wp:positionV>
             <wp:extent cx="5868035" cy="2383790"/>
             <wp:effectExtent l="0" t="0" r="0" b="0"/>
@@ -2363,8 +2125,6 @@
           <w:shd w:val="clear" w:color="auto" w:fill="FFFFFF"/>
         </w:rPr>
       </w:pPr>
-      <w:bookmarkStart w:id="0" w:name="_GoBack"/>
-      <w:bookmarkEnd w:id="0"/>
     </w:p>
     <w:sectPr>
       <w:pgSz w:w="12240" w:h="15840"/>
@@ -2377,7 +2137,7 @@
 </file>
 
 <file path=word/endnotes.xml><?xml version="1.0" encoding="utf-8"?>
-<w:endnotes xmlns:wpc="http://schemas.microsoft.com/office/word/2010/wordprocessingCanvas" xmlns:cx="http://schemas.microsoft.com/office/drawing/2014/chartex" xmlns:cx1="http://schemas.microsoft.com/office/drawing/2015/9/8/chartex" xmlns:cx2="http://schemas.microsoft.com/office/drawing/2015/10/21/chartex" xmlns:cx3="http://schemas.microsoft.com/office/drawing/2016/5/9/chartex" xmlns:cx4="http://schemas.microsoft.com/office/drawing/2016/5/10/chartex" xmlns:cx5="http://schemas.microsoft.com/office/drawing/2016/5/11/chartex" xmlns:cx6="http://schemas.microsoft.com/office/drawing/2016/5/12/chartex" xmlns:cx7="http://schemas.microsoft.com/office/drawing/2016/5/13/chartex" xmlns:cx8="http://schemas.microsoft.com/office/drawing/2016/5/14/chartex" xmlns:mc="http://schemas.openxmlformats.org/markup-compatibility/2006" xmlns:aink="http://schemas.microsoft.com/office/drawing/2016/ink" xmlns:am3d="http://schemas.microsoft.com/office/drawing/2017/model3d" xmlns:o="urn:schemas-microsoft-com:office:office" xmlns:r="http://schemas.openxmlformats.org/officeDocument/2006/relationships" xmlns:m="http://schemas.openxmlformats.org/officeDocument/2006/math" xmlns:v="urn:schemas-microsoft-com:vml" xmlns:wp14="http://schemas.microsoft.com/office/word/2010/wordprocessingDrawing" xmlns:wp="http://schemas.openxmlformats.org/drawingml/2006/wordprocessingDrawing" xmlns:w10="urn:schemas-microsoft-com:office:word" xmlns:w="http://schemas.openxmlformats.org/wordprocessingml/2006/main" xmlns:w14="http://schemas.microsoft.com/office/word/2010/wordml" xmlns:w15="http://schemas.microsoft.com/office/word/2012/wordml" xmlns:w16cid="http://schemas.microsoft.com/office/word/2016/wordml/cid" xmlns:w16se="http://schemas.microsoft.com/office/word/2015/wordml/symex" xmlns:wpg="http://schemas.microsoft.com/office/word/2010/wordprocessingGroup" xmlns:wpi="http://schemas.microsoft.com/office/word/2010/wordprocessingInk" xmlns:wne="http://schemas.microsoft.com/office/word/2006/wordml" xmlns:wps="http://schemas.microsoft.com/office/word/2010/wordprocessingShape" mc:Ignorable="w14 w15 w16se w16cid wp14">
+<w:endnotes xmlns:wpc="http://schemas.microsoft.com/office/word/2010/wordprocessingCanvas" xmlns:cx="http://schemas.microsoft.com/office/drawing/2014/chartex" xmlns:cx1="http://schemas.microsoft.com/office/drawing/2015/9/8/chartex" xmlns:mc="http://schemas.openxmlformats.org/markup-compatibility/2006" xmlns:o="urn:schemas-microsoft-com:office:office" xmlns:r="http://schemas.openxmlformats.org/officeDocument/2006/relationships" xmlns:m="http://schemas.openxmlformats.org/officeDocument/2006/math" xmlns:v="urn:schemas-microsoft-com:vml" xmlns:wp14="http://schemas.microsoft.com/office/word/2010/wordprocessingDrawing" xmlns:wp="http://schemas.openxmlformats.org/drawingml/2006/wordprocessingDrawing" xmlns:w10="urn:schemas-microsoft-com:office:word" xmlns:w="http://schemas.openxmlformats.org/wordprocessingml/2006/main" xmlns:w14="http://schemas.microsoft.com/office/word/2010/wordml" xmlns:w15="http://schemas.microsoft.com/office/word/2012/wordml" xmlns:w16se="http://schemas.microsoft.com/office/word/2015/wordml/symex" xmlns:wpg="http://schemas.microsoft.com/office/word/2010/wordprocessingGroup" xmlns:wpi="http://schemas.microsoft.com/office/word/2010/wordprocessingInk" xmlns:wne="http://schemas.microsoft.com/office/word/2006/wordml" xmlns:wps="http://schemas.microsoft.com/office/word/2010/wordprocessingShape" mc:Ignorable="w14 w15 w16se wp14">
   <w:endnote w:type="separator" w:id="-1">
     <w:p>
       <w:pPr>
@@ -2402,7 +2162,7 @@
 </file>
 
 <file path=word/footnotes.xml><?xml version="1.0" encoding="utf-8"?>
-<w:footnotes xmlns:wpc="http://schemas.microsoft.com/office/word/2010/wordprocessingCanvas" xmlns:cx="http://schemas.microsoft.com/office/drawing/2014/chartex" xmlns:cx1="http://schemas.microsoft.com/office/drawing/2015/9/8/chartex" xmlns:cx2="http://schemas.microsoft.com/office/drawing/2015/10/21/chartex" xmlns:cx3="http://schemas.microsoft.com/office/drawing/2016/5/9/chartex" xmlns:cx4="http://schemas.microsoft.com/office/drawing/2016/5/10/chartex" xmlns:cx5="http://schemas.microsoft.com/office/drawing/2016/5/11/chartex" xmlns:cx6="http://schemas.microsoft.com/office/drawing/2016/5/12/chartex" xmlns:cx7="http://schemas.microsoft.com/office/drawing/2016/5/13/chartex" xmlns:cx8="http://schemas.microsoft.com/office/drawing/2016/5/14/chartex" xmlns:mc="http://schemas.openxmlformats.org/markup-compatibility/2006" xmlns:aink="http://schemas.microsoft.com/office/drawing/2016/ink" xmlns:am3d="http://schemas.microsoft.com/office/drawing/2017/model3d" xmlns:o="urn:schemas-microsoft-com:office:office" xmlns:r="http://schemas.openxmlformats.org/officeDocument/2006/relationships" xmlns:m="http://schemas.openxmlformats.org/officeDocument/2006/math" xmlns:v="urn:schemas-microsoft-com:vml" xmlns:wp14="http://schemas.microsoft.com/office/word/2010/wordprocessingDrawing" xmlns:wp="http://schemas.openxmlformats.org/drawingml/2006/wordprocessingDrawing" xmlns:w10="urn:schemas-microsoft-com:office:word" xmlns:w="http://schemas.openxmlformats.org/wordprocessingml/2006/main" xmlns:w14="http://schemas.microsoft.com/office/word/2010/wordml" xmlns:w15="http://schemas.microsoft.com/office/word/2012/wordml" xmlns:w16cid="http://schemas.microsoft.com/office/word/2016/wordml/cid" xmlns:w16se="http://schemas.microsoft.com/office/word/2015/wordml/symex" xmlns:wpg="http://schemas.microsoft.com/office/word/2010/wordprocessingGroup" xmlns:wpi="http://schemas.microsoft.com/office/word/2010/wordprocessingInk" xmlns:wne="http://schemas.microsoft.com/office/word/2006/wordml" xmlns:wps="http://schemas.microsoft.com/office/word/2010/wordprocessingShape" mc:Ignorable="w14 w15 w16se w16cid wp14">
+<w:footnotes xmlns:wpc="http://schemas.microsoft.com/office/word/2010/wordprocessingCanvas" xmlns:cx="http://schemas.microsoft.com/office/drawing/2014/chartex" xmlns:cx1="http://schemas.microsoft.com/office/drawing/2015/9/8/chartex" xmlns:mc="http://schemas.openxmlformats.org/markup-compatibility/2006" xmlns:o="urn:schemas-microsoft-com:office:office" xmlns:r="http://schemas.openxmlformats.org/officeDocument/2006/relationships" xmlns:m="http://schemas.openxmlformats.org/officeDocument/2006/math" xmlns:v="urn:schemas-microsoft-com:vml" xmlns:wp14="http://schemas.microsoft.com/office/word/2010/wordprocessingDrawing" xmlns:wp="http://schemas.openxmlformats.org/drawingml/2006/wordprocessingDrawing" xmlns:w10="urn:schemas-microsoft-com:office:word" xmlns:w="http://schemas.openxmlformats.org/wordprocessingml/2006/main" xmlns:w14="http://schemas.microsoft.com/office/word/2010/wordml" xmlns:w15="http://schemas.microsoft.com/office/word/2012/wordml" xmlns:w16se="http://schemas.microsoft.com/office/word/2015/wordml/symex" xmlns:wpg="http://schemas.microsoft.com/office/word/2010/wordprocessingGroup" xmlns:wpi="http://schemas.microsoft.com/office/word/2010/wordprocessingInk" xmlns:wne="http://schemas.microsoft.com/office/word/2006/wordml" xmlns:wps="http://schemas.microsoft.com/office/word/2010/wordprocessingShape" mc:Ignorable="w14 w15 w16se wp14">
   <w:footnote w:type="separator" w:id="-1">
     <w:p>
       <w:pPr>
@@ -2427,7 +2187,7 @@
 </file>
 
 <file path=word/numbering.xml><?xml version="1.0" encoding="utf-8"?>
-<w:numbering xmlns:wpc="http://schemas.microsoft.com/office/word/2010/wordprocessingCanvas" xmlns:cx="http://schemas.microsoft.com/office/drawing/2014/chartex" xmlns:cx1="http://schemas.microsoft.com/office/drawing/2015/9/8/chartex" xmlns:cx2="http://schemas.microsoft.com/office/drawing/2015/10/21/chartex" xmlns:cx3="http://schemas.microsoft.com/office/drawing/2016/5/9/chartex" xmlns:cx4="http://schemas.microsoft.com/office/drawing/2016/5/10/chartex" xmlns:cx5="http://schemas.microsoft.com/office/drawing/2016/5/11/chartex" xmlns:cx6="http://schemas.microsoft.com/office/drawing/2016/5/12/chartex" xmlns:cx7="http://schemas.microsoft.com/office/drawing/2016/5/13/chartex" xmlns:cx8="http://schemas.microsoft.com/office/drawing/2016/5/14/chartex" xmlns:mc="http://schemas.openxmlformats.org/markup-compatibility/2006" xmlns:aink="http://schemas.microsoft.com/office/drawing/2016/ink" xmlns:am3d="http://schemas.microsoft.com/office/drawing/2017/model3d" xmlns:o="urn:schemas-microsoft-com:office:office" xmlns:r="http://schemas.openxmlformats.org/officeDocument/2006/relationships" xmlns:m="http://schemas.openxmlformats.org/officeDocument/2006/math" xmlns:v="urn:schemas-microsoft-com:vml" xmlns:wp14="http://schemas.microsoft.com/office/word/2010/wordprocessingDrawing" xmlns:wp="http://schemas.openxmlformats.org/drawingml/2006/wordprocessingDrawing" xmlns:w10="urn:schemas-microsoft-com:office:word" xmlns:w="http://schemas.openxmlformats.org/wordprocessingml/2006/main" xmlns:w14="http://schemas.microsoft.com/office/word/2010/wordml" xmlns:w15="http://schemas.microsoft.com/office/word/2012/wordml" xmlns:w16cid="http://schemas.microsoft.com/office/word/2016/wordml/cid" xmlns:w16se="http://schemas.microsoft.com/office/word/2015/wordml/symex" xmlns:wpg="http://schemas.microsoft.com/office/word/2010/wordprocessingGroup" xmlns:wpi="http://schemas.microsoft.com/office/word/2010/wordprocessingInk" xmlns:wne="http://schemas.microsoft.com/office/word/2006/wordml" xmlns:wps="http://schemas.microsoft.com/office/word/2010/wordprocessingShape" mc:Ignorable="w14 w15 w16se w16cid wp14">
+<w:numbering xmlns:wpc="http://schemas.microsoft.com/office/word/2010/wordprocessingCanvas" xmlns:cx="http://schemas.microsoft.com/office/drawing/2014/chartex" xmlns:cx1="http://schemas.microsoft.com/office/drawing/2015/9/8/chartex" xmlns:mc="http://schemas.openxmlformats.org/markup-compatibility/2006" xmlns:o="urn:schemas-microsoft-com:office:office" xmlns:r="http://schemas.openxmlformats.org/officeDocument/2006/relationships" xmlns:m="http://schemas.openxmlformats.org/officeDocument/2006/math" xmlns:v="urn:schemas-microsoft-com:vml" xmlns:wp14="http://schemas.microsoft.com/office/word/2010/wordprocessingDrawing" xmlns:wp="http://schemas.openxmlformats.org/drawingml/2006/wordprocessingDrawing" xmlns:w10="urn:schemas-microsoft-com:office:word" xmlns:w="http://schemas.openxmlformats.org/wordprocessingml/2006/main" xmlns:w14="http://schemas.microsoft.com/office/word/2010/wordml" xmlns:w15="http://schemas.microsoft.com/office/word/2012/wordml" xmlns:w16se="http://schemas.microsoft.com/office/word/2015/wordml/symex" xmlns:wpg="http://schemas.microsoft.com/office/word/2010/wordprocessingGroup" xmlns:wpi="http://schemas.microsoft.com/office/word/2010/wordprocessingInk" xmlns:wne="http://schemas.microsoft.com/office/word/2006/wordml" xmlns:wps="http://schemas.microsoft.com/office/word/2010/wordprocessingShape" mc:Ignorable="w14 w15 w16se wp14">
   <w:abstractNum w:abstractNumId="0" w15:restartNumberingAfterBreak="0">
     <w:nsid w:val="34C77AC3"/>
     <w:multiLevelType w:val="hybridMultilevel"/>
@@ -2531,7 +2291,7 @@
 </file>
 
 <file path=word/styles.xml><?xml version="1.0" encoding="utf-8"?>
-<w:styles xmlns:mc="http://schemas.openxmlformats.org/markup-compatibility/2006" xmlns:r="http://schemas.openxmlformats.org/officeDocument/2006/relationships" xmlns:w="http://schemas.openxmlformats.org/wordprocessingml/2006/main" xmlns:w14="http://schemas.microsoft.com/office/word/2010/wordml" xmlns:w15="http://schemas.microsoft.com/office/word/2012/wordml" xmlns:w16cid="http://schemas.microsoft.com/office/word/2016/wordml/cid" xmlns:w16se="http://schemas.microsoft.com/office/word/2015/wordml/symex" mc:Ignorable="w14 w15 w16se w16cid">
+<w:styles xmlns:mc="http://schemas.openxmlformats.org/markup-compatibility/2006" xmlns:r="http://schemas.openxmlformats.org/officeDocument/2006/relationships" xmlns:w="http://schemas.openxmlformats.org/wordprocessingml/2006/main" xmlns:w14="http://schemas.microsoft.com/office/word/2010/wordml" xmlns:w15="http://schemas.microsoft.com/office/word/2012/wordml" xmlns:w16se="http://schemas.microsoft.com/office/word/2015/wordml/symex" mc:Ignorable="w14 w15 w16se">
   <w:docDefaults>
     <w:rPrDefault>
       <w:rPr>
@@ -2547,7 +2307,7 @@
       </w:pPr>
     </w:pPrDefault>
   </w:docDefaults>
-  <w:latentStyles w:defLockedState="0" w:defUIPriority="99" w:defSemiHidden="0" w:defUnhideWhenUsed="0" w:defQFormat="0" w:count="376">
+  <w:latentStyles w:defLockedState="0" w:defUIPriority="99" w:defSemiHidden="0" w:defUnhideWhenUsed="0" w:defQFormat="0" w:count="371">
     <w:lsdException w:name="Normal" w:uiPriority="0" w:qFormat="1"/>
     <w:lsdException w:name="heading 1" w:uiPriority="9" w:qFormat="1"/>
     <w:lsdException w:name="heading 2" w:semiHidden="1" w:uiPriority="9" w:unhideWhenUsed="1" w:qFormat="1"/>
@@ -2919,11 +2679,6 @@
     <w:lsdException w:name="List Table 5 Dark Accent 6" w:uiPriority="50"/>
     <w:lsdException w:name="List Table 6 Colorful Accent 6" w:uiPriority="51"/>
     <w:lsdException w:name="List Table 7 Colorful Accent 6" w:uiPriority="52"/>
-    <w:lsdException w:name="Mention" w:semiHidden="1" w:unhideWhenUsed="1"/>
-    <w:lsdException w:name="Smart Hyperlink" w:semiHidden="1" w:unhideWhenUsed="1"/>
-    <w:lsdException w:name="Hashtag" w:semiHidden="1" w:unhideWhenUsed="1"/>
-    <w:lsdException w:name="Unresolved Mention" w:semiHidden="1" w:unhideWhenUsed="1"/>
-    <w:lsdException w:name="Smart Link" w:semiHidden="1" w:unhideWhenUsed="1"/>
   </w:latentStyles>
   <w:style w:type="paragraph" w:default="1" w:styleId="Normal">
     <w:name w:val="Normal"/>

</xml_diff>